<commit_message>
Added descriptions to the raported exercises
</commit_message>
<xml_diff>
--- a/Raport_Cislo_Dzialowy.docx
+++ b/Raport_Cislo_Dzialowy.docx
@@ -16,10 +16,161 @@
     </w:p>
     <w:p>
       <w:pPr>
+        <w:pStyle w:val="Nagwek2"/>
+        <w:numPr>
+          <w:ilvl w:val="0"/>
+          <w:numId w:val="2"/>
+        </w:numPr>
+      </w:pPr>
+      <w:r>
+        <w:t>Wstęp</w:t>
+      </w:r>
+    </w:p>
+    <w:p>
+      <w:pPr>
+        <w:jc w:val="both"/>
+      </w:pPr>
+      <w:r>
+        <w:t>ARP (</w:t>
+      </w:r>
+      <w:proofErr w:type="spellStart"/>
+      <w:r>
+        <w:t>Address</w:t>
+      </w:r>
+      <w:proofErr w:type="spellEnd"/>
+      <w:r>
+        <w:t xml:space="preserve"> Resolution </w:t>
+      </w:r>
+      <w:proofErr w:type="spellStart"/>
+      <w:r>
+        <w:t>Protocol</w:t>
+      </w:r>
+      <w:proofErr w:type="spellEnd"/>
+      <w:r>
+        <w:t>)</w:t>
+      </w:r>
+      <w:r>
+        <w:t xml:space="preserve">, to </w:t>
+      </w:r>
+      <w:r>
+        <w:t>protokół sieciowy umożliwiający mapowanie logicznych adresów warstwy sieciowej na fizyczne adresy warstwy łącza danych.</w:t>
+      </w:r>
+      <w:r>
+        <w:t xml:space="preserve"> Wykorzystywany jest np. w ramach </w:t>
+      </w:r>
+      <w:r>
+        <w:t>większ</w:t>
+      </w:r>
+      <w:r>
+        <w:t>ych</w:t>
+      </w:r>
+      <w:r>
+        <w:t xml:space="preserve"> system</w:t>
+      </w:r>
+      <w:r>
+        <w:t>ów</w:t>
+      </w:r>
+      <w:r>
+        <w:t xml:space="preserve"> TCP/IP do weryfikacji adresów MAC przed wysłaniem dalszych wiadomości</w:t>
+      </w:r>
+      <w:r>
+        <w:t xml:space="preserve"> lub </w:t>
+      </w:r>
+      <w:r>
+        <w:t>do identyfikacji potencjalnych konfliktów adresów IP, ponieważ różne węzły o identycznych adresach IP będą miały różne adresy MAC.</w:t>
+      </w:r>
+    </w:p>
+    <w:p>
+      <w:pPr>
+        <w:pStyle w:val="Nagwek2"/>
+        <w:numPr>
+          <w:ilvl w:val="0"/>
+          <w:numId w:val="2"/>
+        </w:numPr>
+      </w:pPr>
+      <w:r>
+        <w:t xml:space="preserve">Ćwiczenie: ARP </w:t>
+      </w:r>
+      <w:proofErr w:type="spellStart"/>
+      <w:r>
+        <w:t>scanner</w:t>
+      </w:r>
+      <w:proofErr w:type="spellEnd"/>
+    </w:p>
+    <w:p>
+      <w:pPr>
+        <w:jc w:val="both"/>
+      </w:pPr>
+      <w:r>
+        <w:t xml:space="preserve">Celem ćwiczenia jest stworzenie prostego ARP skanera, który sprawdza dostępne MAC adresy dla zakresu </w:t>
+      </w:r>
+      <w:r>
+        <w:t>adresów IP od 192.168.0.0 do 192.168.0.255.</w:t>
+      </w:r>
+      <w:r>
+        <w:t xml:space="preserve"> Program skanuje adresy IP w danej sieci </w:t>
+      </w:r>
+      <w:r>
+        <w:t xml:space="preserve">poprzez wysłanie zapytań pod kolejne adresy z podanego zakresu </w:t>
+      </w:r>
+      <w:r>
+        <w:t>oraz</w:t>
+      </w:r>
+      <w:r>
+        <w:t xml:space="preserve"> gdy uzyska odpowiedź</w:t>
+      </w:r>
+      <w:r>
+        <w:t xml:space="preserve"> z adresem MAC</w:t>
+      </w:r>
+      <w:r>
+        <w:t xml:space="preserve">, to </w:t>
+      </w:r>
+      <w:r>
+        <w:t>wyświetla</w:t>
+      </w:r>
+      <w:r>
+        <w:t xml:space="preserve"> w konsoli</w:t>
+      </w:r>
+      <w:r>
+        <w:t xml:space="preserve"> </w:t>
+      </w:r>
+      <w:r>
+        <w:t>IP i MAC</w:t>
+      </w:r>
+      <w:r>
+        <w:t xml:space="preserve"> urządzenia</w:t>
+      </w:r>
+      <w:r>
+        <w:t>. Kod programu przedstawiono poniżej</w:t>
+      </w:r>
+      <w:r>
+        <w:t>. Przy wywołaniu funkcji skorzystaliśmy z maski /24</w:t>
+      </w:r>
+      <w:r>
+        <w:t xml:space="preserve">, która pozwala pokryć zadany zakres adresów </w:t>
+      </w:r>
+      <w:r>
+        <w:t xml:space="preserve">z </w:t>
+      </w:r>
+      <w:r>
+        <w:t>poleceni</w:t>
+      </w:r>
+      <w:r>
+        <w:t>a</w:t>
+      </w:r>
+      <w:r>
+        <w:t xml:space="preserve"> do zadania.</w:t>
+      </w:r>
+    </w:p>
+    <w:p>
+      <w:pPr>
         <w:keepNext/>
         <w:jc w:val="center"/>
       </w:pPr>
       <w:r>
+        <w:rPr>
+          <w:noProof/>
+        </w:rPr>
         <w:drawing>
           <wp:inline distT="0" distB="0" distL="0" distR="0" wp14:anchorId="15DB4296" wp14:editId="34F70FE8">
             <wp:extent cx="3568883" cy="3143412"/>
@@ -65,16 +216,48 @@
       <w:r>
         <w:t xml:space="preserve">Rysunek </w:t>
       </w:r>
-      <w:fldSimple w:instr=" SEQ Rysunek \* ARABIC ">
-        <w:r>
-          <w:rPr>
-            <w:noProof/>
-          </w:rPr>
-          <w:t>1</w:t>
-        </w:r>
-      </w:fldSimple>
+      <w:r>
+        <w:fldChar w:fldCharType="begin"/>
+      </w:r>
+      <w:r>
+        <w:instrText xml:space="preserve"> SEQ Rysunek \* ARABIC </w:instrText>
+      </w:r>
+      <w:r>
+        <w:fldChar w:fldCharType="separate"/>
+      </w:r>
+      <w:r>
+        <w:rPr>
+          <w:noProof/>
+        </w:rPr>
+        <w:t>1</w:t>
+      </w:r>
+      <w:r>
+        <w:rPr>
+          <w:noProof/>
+        </w:rPr>
+        <w:fldChar w:fldCharType="end"/>
+      </w:r>
       <w:r>
         <w:t>. Listing programu wyświetlającego IP i MAC urządzeń podłączonych do sieci</w:t>
+      </w:r>
+    </w:p>
+    <w:p>
+      <w:pPr>
+        <w:jc w:val="both"/>
+      </w:pPr>
+      <w:r>
+        <w:t xml:space="preserve">Na kolejnych trzech zrzutach ekranu przedstawiamy wyniki działania programu. Za pomocą </w:t>
+      </w:r>
+      <w:proofErr w:type="spellStart"/>
+      <w:r>
+        <w:t>Wiresharka</w:t>
+      </w:r>
+      <w:proofErr w:type="spellEnd"/>
+      <w:r>
+        <w:t xml:space="preserve"> obserwowaliśmy wysyłane i odbierane pakiety protokołu ARP.</w:t>
+      </w:r>
+      <w:r>
+        <w:t xml:space="preserve"> Zapytania są wysyłane pod kolejne adresy IP, a gdy dany adres jest dostępny to zgodnie z oczekiwaniami odsyła adres MAC. Wydruk programu w konsoli przedstawiono na rysunku 4.</w:t>
       </w:r>
     </w:p>
     <w:p>
@@ -83,6 +266,10 @@
         <w:jc w:val="center"/>
       </w:pPr>
       <w:r>
+        <w:rPr>
+          <w:noProof/>
+        </w:rPr>
+        <w:lastRenderedPageBreak/>
         <w:drawing>
           <wp:inline distT="0" distB="0" distL="0" distR="0" wp14:anchorId="274F6D54" wp14:editId="421CE735">
             <wp:extent cx="5760720" cy="1957070"/>
@@ -128,14 +315,27 @@
       <w:r>
         <w:t xml:space="preserve">Rysunek </w:t>
       </w:r>
-      <w:fldSimple w:instr=" SEQ Rysunek \* ARABIC ">
-        <w:r>
-          <w:rPr>
-            <w:noProof/>
-          </w:rPr>
-          <w:t>2</w:t>
-        </w:r>
-      </w:fldSimple>
+      <w:r>
+        <w:fldChar w:fldCharType="begin"/>
+      </w:r>
+      <w:r>
+        <w:instrText xml:space="preserve"> SEQ Rysunek \* ARABIC </w:instrText>
+      </w:r>
+      <w:r>
+        <w:fldChar w:fldCharType="separate"/>
+      </w:r>
+      <w:r>
+        <w:rPr>
+          <w:noProof/>
+        </w:rPr>
+        <w:t>2</w:t>
+      </w:r>
+      <w:r>
+        <w:rPr>
+          <w:noProof/>
+        </w:rPr>
+        <w:fldChar w:fldCharType="end"/>
+      </w:r>
       <w:r>
         <w:t xml:space="preserve">. </w:t>
       </w:r>
@@ -143,8 +343,13 @@
         <w:t>Początkowy f</w:t>
       </w:r>
       <w:r>
-        <w:t>ragment rozwiązania w Wiresharku</w:t>
-      </w:r>
+        <w:t xml:space="preserve">ragment rozwiązania w </w:t>
+      </w:r>
+      <w:proofErr w:type="spellStart"/>
+      <w:r>
+        <w:t>Wiresharku</w:t>
+      </w:r>
+      <w:proofErr w:type="spellEnd"/>
     </w:p>
     <w:p>
       <w:pPr>
@@ -152,6 +357,9 @@
         <w:jc w:val="center"/>
       </w:pPr>
       <w:r>
+        <w:rPr>
+          <w:noProof/>
+        </w:rPr>
         <w:drawing>
           <wp:inline distT="0" distB="0" distL="0" distR="0" wp14:anchorId="22725E83" wp14:editId="357BCEA3">
             <wp:extent cx="5760720" cy="393700"/>
@@ -197,17 +405,35 @@
       <w:r>
         <w:t xml:space="preserve">Rysunek </w:t>
       </w:r>
-      <w:fldSimple w:instr=" SEQ Rysunek \* ARABIC ">
-        <w:r>
-          <w:rPr>
-            <w:noProof/>
-          </w:rPr>
-          <w:t>3</w:t>
-        </w:r>
-      </w:fldSimple>
-      <w:r>
-        <w:t>. Końcowy fragment rozwiązania w Wiresharku</w:t>
-      </w:r>
+      <w:r>
+        <w:fldChar w:fldCharType="begin"/>
+      </w:r>
+      <w:r>
+        <w:instrText xml:space="preserve"> SEQ Rysunek \* ARABIC </w:instrText>
+      </w:r>
+      <w:r>
+        <w:fldChar w:fldCharType="separate"/>
+      </w:r>
+      <w:r>
+        <w:rPr>
+          <w:noProof/>
+        </w:rPr>
+        <w:t>3</w:t>
+      </w:r>
+      <w:r>
+        <w:rPr>
+          <w:noProof/>
+        </w:rPr>
+        <w:fldChar w:fldCharType="end"/>
+      </w:r>
+      <w:r>
+        <w:t xml:space="preserve">. Końcowy fragment rozwiązania w </w:t>
+      </w:r>
+      <w:proofErr w:type="spellStart"/>
+      <w:r>
+        <w:t>Wiresharku</w:t>
+      </w:r>
+      <w:proofErr w:type="spellEnd"/>
     </w:p>
     <w:p>
       <w:pPr>
@@ -215,6 +441,9 @@
         <w:jc w:val="center"/>
       </w:pPr>
       <w:r>
+        <w:rPr>
+          <w:noProof/>
+        </w:rPr>
         <w:drawing>
           <wp:inline distT="0" distB="0" distL="0" distR="0" wp14:anchorId="29053D4F" wp14:editId="490DDB69">
             <wp:extent cx="3168813" cy="984301"/>
@@ -260,14 +489,27 @@
       <w:r>
         <w:t xml:space="preserve">Rysunek </w:t>
       </w:r>
-      <w:fldSimple w:instr=" SEQ Rysunek \* ARABIC ">
-        <w:r>
-          <w:rPr>
-            <w:noProof/>
-          </w:rPr>
-          <w:t>4</w:t>
-        </w:r>
-      </w:fldSimple>
+      <w:r>
+        <w:fldChar w:fldCharType="begin"/>
+      </w:r>
+      <w:r>
+        <w:instrText xml:space="preserve"> SEQ Rysunek \* ARABIC </w:instrText>
+      </w:r>
+      <w:r>
+        <w:fldChar w:fldCharType="separate"/>
+      </w:r>
+      <w:r>
+        <w:rPr>
+          <w:noProof/>
+        </w:rPr>
+        <w:t>4</w:t>
+      </w:r>
+      <w:r>
+        <w:rPr>
+          <w:noProof/>
+        </w:rPr>
+        <w:fldChar w:fldCharType="end"/>
+      </w:r>
       <w:r>
         <w:t>. Rezultat uruchomionego programu ARP</w:t>
       </w:r>
@@ -281,8 +523,105 @@
         </w:numPr>
       </w:pPr>
       <w:r>
-        <w:lastRenderedPageBreak/>
         <w:t>Ping program</w:t>
+      </w:r>
+    </w:p>
+    <w:p>
+      <w:pPr>
+        <w:pStyle w:val="Nagwek2"/>
+        <w:numPr>
+          <w:ilvl w:val="0"/>
+          <w:numId w:val="3"/>
+        </w:numPr>
+      </w:pPr>
+      <w:r>
+        <w:t>Wstęp</w:t>
+      </w:r>
+    </w:p>
+    <w:p>
+      <w:pPr>
+        <w:jc w:val="both"/>
+      </w:pPr>
+      <w:r>
+        <w:t>Protokół ICMP</w:t>
+      </w:r>
+      <w:r>
+        <w:t xml:space="preserve"> (</w:t>
+      </w:r>
+      <w:r>
+        <w:t xml:space="preserve">Internet Control Message </w:t>
+      </w:r>
+      <w:proofErr w:type="spellStart"/>
+      <w:r>
+        <w:t>Protocol</w:t>
+      </w:r>
+      <w:proofErr w:type="spellEnd"/>
+      <w:r>
+        <w:t>)</w:t>
+      </w:r>
+      <w:r>
+        <w:t xml:space="preserve"> jest powszechnie używany do sprawdzania połączeń z innymi komputerami. Nazywa się to „</w:t>
+      </w:r>
+      <w:proofErr w:type="spellStart"/>
+      <w:r>
+        <w:t>pingowaniem</w:t>
+      </w:r>
+      <w:proofErr w:type="spellEnd"/>
+      <w:r>
+        <w:t>”, ponieważ działa w taki sam sposób, jak „ping” sonaru wysyłany przez okręty podwodne. Jeśli trafi w cel, powróci echo, które można wychwycić i zbadać.</w:t>
+      </w:r>
+    </w:p>
+    <w:p>
+      <w:pPr>
+        <w:pStyle w:val="Nagwek2"/>
+        <w:numPr>
+          <w:ilvl w:val="0"/>
+          <w:numId w:val="3"/>
+        </w:numPr>
+      </w:pPr>
+      <w:r>
+        <w:t>Ćwiczenie: Ping program</w:t>
+      </w:r>
+    </w:p>
+    <w:p>
+      <w:pPr>
+        <w:jc w:val="both"/>
+      </w:pPr>
+      <w:r>
+        <w:t>Celem ćwiczenia jest</w:t>
+      </w:r>
+      <w:r>
+        <w:t xml:space="preserve"> program Ping, który wysyła polecenie ping</w:t>
+      </w:r>
+      <w:r>
+        <w:t xml:space="preserve">, czyli </w:t>
+      </w:r>
+      <w:r>
+        <w:t>żądanie ICMP na adres IP.</w:t>
+      </w:r>
+      <w:r>
+        <w:br/>
+      </w:r>
+      <w:r>
+        <w:t>W przypadku otrzymania odpowiedzi</w:t>
+      </w:r>
+      <w:r>
+        <w:t xml:space="preserve"> </w:t>
+      </w:r>
+      <w:r>
+        <w:t>wyświetl</w:t>
+      </w:r>
+      <w:r>
+        <w:t>a</w:t>
+      </w:r>
+      <w:r>
+        <w:t xml:space="preserve"> adres IP i powiązany adres MAC </w:t>
+      </w:r>
+      <w:r>
+        <w:t>w konsoli.</w:t>
+      </w:r>
+      <w:r>
+        <w:t xml:space="preserve"> W poniżej przedstawionym programie wykorzystujemy funkcję z wcześniejszego ćwiczenia do uzyskania MAC adresu poprzez ARP. Dwa adresy IP są dostępne, natomiast jeden nie jest dostępny w celu sprawdzenia poprawności działania programu w obydwu przypadkach.</w:t>
       </w:r>
     </w:p>
     <w:p>
@@ -291,6 +630,10 @@
         <w:jc w:val="center"/>
       </w:pPr>
       <w:r>
+        <w:rPr>
+          <w:noProof/>
+        </w:rPr>
+        <w:lastRenderedPageBreak/>
         <w:drawing>
           <wp:inline distT="0" distB="0" distL="0" distR="0" wp14:anchorId="6EEB6FF9" wp14:editId="714C9A2E">
             <wp:extent cx="5296172" cy="3352972"/>
@@ -336,14 +679,27 @@
       <w:r>
         <w:t xml:space="preserve">Rysunek </w:t>
       </w:r>
-      <w:fldSimple w:instr=" SEQ Rysunek \* ARABIC ">
-        <w:r>
-          <w:rPr>
-            <w:noProof/>
-          </w:rPr>
-          <w:t>5</w:t>
-        </w:r>
-      </w:fldSimple>
+      <w:r>
+        <w:fldChar w:fldCharType="begin"/>
+      </w:r>
+      <w:r>
+        <w:instrText xml:space="preserve"> SEQ Rysunek \* ARABIC </w:instrText>
+      </w:r>
+      <w:r>
+        <w:fldChar w:fldCharType="separate"/>
+      </w:r>
+      <w:r>
+        <w:rPr>
+          <w:noProof/>
+        </w:rPr>
+        <w:t>5</w:t>
+      </w:r>
+      <w:r>
+        <w:rPr>
+          <w:noProof/>
+        </w:rPr>
+        <w:fldChar w:fldCharType="end"/>
+      </w:r>
       <w:r>
         <w:t>. Listing programu wysyłającego ping i wyświetlające</w:t>
       </w:r>
@@ -352,6 +708,14 @@
       </w:r>
       <w:r>
         <w:t xml:space="preserve"> IP oraz MAC po odebraniu odpowiedzi</w:t>
+      </w:r>
+    </w:p>
+    <w:p>
+      <w:pPr>
+        <w:jc w:val="both"/>
+      </w:pPr>
+      <w:r>
+        <w:t>Jak widać na rysunku poniżej od jednego z adresów IP nie uzyskaliśmy odpowiedzi w przeciwieństwie do dwóch następnych, których adresy IP i MAC zostały wypisane w konsoli.</w:t>
       </w:r>
     </w:p>
     <w:p>
@@ -360,6 +724,9 @@
         <w:jc w:val="center"/>
       </w:pPr>
       <w:r>
+        <w:rPr>
+          <w:noProof/>
+        </w:rPr>
         <w:drawing>
           <wp:inline distT="0" distB="0" distL="0" distR="0" wp14:anchorId="387F8A98" wp14:editId="454A1134">
             <wp:extent cx="3143412" cy="1143059"/>
@@ -405,16 +772,45 @@
       <w:r>
         <w:t xml:space="preserve">Rysunek </w:t>
       </w:r>
-      <w:fldSimple w:instr=" SEQ Rysunek \* ARABIC ">
-        <w:r>
-          <w:rPr>
-            <w:noProof/>
-          </w:rPr>
-          <w:t>6</w:t>
-        </w:r>
-      </w:fldSimple>
+      <w:r>
+        <w:fldChar w:fldCharType="begin"/>
+      </w:r>
+      <w:r>
+        <w:instrText xml:space="preserve"> SEQ Rysunek \* ARABIC </w:instrText>
+      </w:r>
+      <w:r>
+        <w:fldChar w:fldCharType="separate"/>
+      </w:r>
+      <w:r>
+        <w:rPr>
+          <w:noProof/>
+        </w:rPr>
+        <w:t>6</w:t>
+      </w:r>
+      <w:r>
+        <w:rPr>
+          <w:noProof/>
+        </w:rPr>
+        <w:fldChar w:fldCharType="end"/>
+      </w:r>
       <w:r>
         <w:t>. Rezultat uruchomionego ping programu</w:t>
+      </w:r>
+    </w:p>
+    <w:p>
+      <w:pPr>
+        <w:jc w:val="both"/>
+      </w:pPr>
+      <w:r>
+        <w:t xml:space="preserve">Funkcja </w:t>
+      </w:r>
+      <w:proofErr w:type="spellStart"/>
+      <w:r>
+        <w:t>multiping</w:t>
+      </w:r>
+      <w:proofErr w:type="spellEnd"/>
+      <w:r>
+        <w:t xml:space="preserve"> w pierwszej kolejności z wykorzystaniem protokołu ARP sprawdza czy dane adresy IP są dostępne, a następnie wysyła ping do tych dostępnych.</w:t>
       </w:r>
     </w:p>
     <w:p>
@@ -423,6 +819,9 @@
         <w:jc w:val="center"/>
       </w:pPr>
       <w:r>
+        <w:rPr>
+          <w:noProof/>
+        </w:rPr>
         <w:drawing>
           <wp:inline distT="0" distB="0" distL="0" distR="0" wp14:anchorId="6A9C962D" wp14:editId="4221E28F">
             <wp:extent cx="5760720" cy="769620"/>
@@ -468,28 +867,61 @@
       <w:r>
         <w:t xml:space="preserve">Rysunek </w:t>
       </w:r>
-      <w:fldSimple w:instr=" SEQ Rysunek \* ARABIC ">
-        <w:r>
-          <w:rPr>
-            <w:noProof/>
-          </w:rPr>
-          <w:t>7</w:t>
-        </w:r>
-      </w:fldSimple>
-      <w:r>
-        <w:t>. Wynik w Wireshark po sprawdzeniu przez metodę multiping czy dany adres IP odpowiada</w:t>
-      </w:r>
-    </w:p>
-    <w:p>
-      <w:pPr>
+      <w:r>
+        <w:fldChar w:fldCharType="begin"/>
+      </w:r>
+      <w:r>
+        <w:instrText xml:space="preserve"> SEQ Rysunek \* ARABIC </w:instrText>
+      </w:r>
+      <w:r>
+        <w:fldChar w:fldCharType="separate"/>
+      </w:r>
+      <w:r>
+        <w:rPr>
+          <w:noProof/>
+        </w:rPr>
+        <w:t>7</w:t>
+      </w:r>
+      <w:r>
+        <w:rPr>
+          <w:noProof/>
+        </w:rPr>
+        <w:fldChar w:fldCharType="end"/>
+      </w:r>
+      <w:r>
+        <w:t xml:space="preserve">. Wynik w </w:t>
+      </w:r>
+      <w:proofErr w:type="spellStart"/>
+      <w:r>
+        <w:t>Wireshark</w:t>
+      </w:r>
+      <w:proofErr w:type="spellEnd"/>
+      <w:r>
+        <w:t xml:space="preserve"> po sprawdzeniu przez metodę </w:t>
+      </w:r>
+      <w:proofErr w:type="spellStart"/>
+      <w:r>
+        <w:t>multiping</w:t>
+      </w:r>
+      <w:proofErr w:type="spellEnd"/>
+      <w:r>
+        <w:t xml:space="preserve"> czy dany adres IP odpowiada</w:t>
+      </w:r>
+    </w:p>
+    <w:p>
+      <w:pPr>
+        <w:keepNext/>
         <w:jc w:val="center"/>
       </w:pPr>
       <w:r>
+        <w:rPr>
+          <w:noProof/>
+        </w:rPr>
         <w:drawing>
-          <wp:inline distT="0" distB="0" distL="0" distR="0" wp14:anchorId="799B8CD8" wp14:editId="559DBCD8">
-            <wp:extent cx="5760720" cy="534670"/>
+          <wp:inline distT="0" distB="0" distL="0" distR="0" wp14:anchorId="0CA81E0E" wp14:editId="581F94D6">
+            <wp:extent cx="5760720" cy="349885"/>
             <wp:effectExtent l="0" t="0" r="0" b="0"/>
-            <wp:docPr id="12" name="Obraz 12"/>
+            <wp:docPr id="13" name="Obraz 13"/>
             <wp:cNvGraphicFramePr>
               <a:graphicFrameLocks xmlns:a="http://schemas.openxmlformats.org/drawingml/2006/main" noChangeAspect="1"/>
             </wp:cNvGraphicFramePr>
@@ -509,48 +941,6 @@
                   <pic:spPr>
                     <a:xfrm>
                       <a:off x="0" y="0"/>
-                      <a:ext cx="5760720" cy="534670"/>
-                    </a:xfrm>
-                    <a:prstGeom prst="rect">
-                      <a:avLst/>
-                    </a:prstGeom>
-                  </pic:spPr>
-                </pic:pic>
-              </a:graphicData>
-            </a:graphic>
-          </wp:inline>
-        </w:drawing>
-      </w:r>
-    </w:p>
-    <w:p>
-      <w:pPr>
-        <w:jc w:val="center"/>
-      </w:pPr>
-      <w:r>
-        <w:drawing>
-          <wp:inline distT="0" distB="0" distL="0" distR="0" wp14:anchorId="0CA81E0E" wp14:editId="581F94D6">
-            <wp:extent cx="5760720" cy="349885"/>
-            <wp:effectExtent l="0" t="0" r="0" b="0"/>
-            <wp:docPr id="13" name="Obraz 13"/>
-            <wp:cNvGraphicFramePr>
-              <a:graphicFrameLocks xmlns:a="http://schemas.openxmlformats.org/drawingml/2006/main" noChangeAspect="1"/>
-            </wp:cNvGraphicFramePr>
-            <a:graphic xmlns:a="http://schemas.openxmlformats.org/drawingml/2006/main">
-              <a:graphicData uri="http://schemas.openxmlformats.org/drawingml/2006/picture">
-                <pic:pic xmlns:pic="http://schemas.openxmlformats.org/drawingml/2006/picture">
-                  <pic:nvPicPr>
-                    <pic:cNvPr id="1" name=""/>
-                    <pic:cNvPicPr/>
-                  </pic:nvPicPr>
-                  <pic:blipFill>
-                    <a:blip r:embed="rId13"/>
-                    <a:stretch>
-                      <a:fillRect/>
-                    </a:stretch>
-                  </pic:blipFill>
-                  <pic:spPr>
-                    <a:xfrm>
-                      <a:off x="0" y="0"/>
                       <a:ext cx="5760720" cy="349885"/>
                     </a:xfrm>
                     <a:prstGeom prst="rect">
@@ -566,6 +956,41 @@
     </w:p>
     <w:p>
       <w:pPr>
+        <w:pStyle w:val="Legenda"/>
+        <w:jc w:val="center"/>
+      </w:pPr>
+      <w:r>
+        <w:t xml:space="preserve">Rysunek </w:t>
+      </w:r>
+      <w:r>
+        <w:fldChar w:fldCharType="begin"/>
+      </w:r>
+      <w:r>
+        <w:instrText xml:space="preserve"> SEQ Rysunek \* ARABIC </w:instrText>
+      </w:r>
+      <w:r>
+        <w:fldChar w:fldCharType="separate"/>
+      </w:r>
+      <w:r>
+        <w:rPr>
+          <w:noProof/>
+        </w:rPr>
+        <w:t>8</w:t>
+      </w:r>
+      <w:r>
+        <w:fldChar w:fldCharType="end"/>
+      </w:r>
+      <w:r>
+        <w:t xml:space="preserve">. Wynik wysłania i odebrania ping w </w:t>
+      </w:r>
+      <w:proofErr w:type="spellStart"/>
+      <w:r>
+        <w:t>Wireshark</w:t>
+      </w:r>
+      <w:proofErr w:type="spellEnd"/>
+    </w:p>
+    <w:p>
+      <w:pPr>
         <w:pStyle w:val="Nagwek1"/>
         <w:numPr>
           <w:ilvl w:val="0"/>
@@ -579,10 +1004,162 @@
     </w:p>
     <w:p>
       <w:pPr>
+        <w:pStyle w:val="Nagwek2"/>
+        <w:numPr>
+          <w:ilvl w:val="0"/>
+          <w:numId w:val="4"/>
+        </w:numPr>
+      </w:pPr>
+      <w:r>
+        <w:t>Wstęp</w:t>
+      </w:r>
+    </w:p>
+    <w:p>
+      <w:pPr>
+        <w:jc w:val="both"/>
+      </w:pPr>
+      <w:r>
+        <w:t xml:space="preserve">UDP (User </w:t>
+      </w:r>
+      <w:proofErr w:type="spellStart"/>
+      <w:r>
+        <w:t>Datagram</w:t>
+      </w:r>
+      <w:proofErr w:type="spellEnd"/>
+      <w:r>
+        <w:t xml:space="preserve"> </w:t>
+      </w:r>
+      <w:proofErr w:type="spellStart"/>
+      <w:r>
+        <w:t>Protocol</w:t>
+      </w:r>
+      <w:proofErr w:type="spellEnd"/>
+      <w:r>
+        <w:t>)</w:t>
+      </w:r>
+      <w:r>
+        <w:t>,</w:t>
+      </w:r>
+      <w:r>
+        <w:t xml:space="preserve"> to metoda wysyłania danych bezpośrednio do określonego </w:t>
+      </w:r>
+      <w:proofErr w:type="spellStart"/>
+      <w:r>
+        <w:t>socketu</w:t>
+      </w:r>
+      <w:proofErr w:type="spellEnd"/>
+      <w:r>
+        <w:t xml:space="preserve">. UDP może być używany jako protokół komunikacji bezpośredniej, w którym </w:t>
+      </w:r>
+      <w:r>
+        <w:t>wysyła się</w:t>
+      </w:r>
+      <w:r>
+        <w:t xml:space="preserve"> wiadomości do określonej aplikacji w określonym systemie.</w:t>
+      </w:r>
+      <w:r>
+        <w:t xml:space="preserve"> </w:t>
+      </w:r>
+      <w:r>
+        <w:t xml:space="preserve">W UDP wysyłamy sygnał do konkretnego portu i </w:t>
+      </w:r>
+      <w:r>
+        <w:t>j</w:t>
+      </w:r>
+      <w:r>
+        <w:t>eśli wszystko poszło dobrze, a aplikacja monitorująca port jest skonfigurowana tak, aby odpowiadać na przychodzące wiadomości, port wygeneruje odpowiedź, którą otrzymamy, jeśli nie, to nic nie otrzymamy.</w:t>
+      </w:r>
+      <w:r>
+        <w:t xml:space="preserve"> Dzięki temu </w:t>
+      </w:r>
+      <w:r>
+        <w:t xml:space="preserve">UDP jest przydatny, </w:t>
+      </w:r>
+      <w:r>
+        <w:t>w sytuacji</w:t>
+      </w:r>
+      <w:r>
+        <w:t xml:space="preserve"> wysyłani</w:t>
+      </w:r>
+      <w:r>
+        <w:t>a</w:t>
+      </w:r>
+      <w:r>
+        <w:t xml:space="preserve"> niestandardowych komunikatów danych bezpośrednio z jednego systemu do drugiego.</w:t>
+      </w:r>
+    </w:p>
+    <w:p>
+      <w:pPr>
+        <w:pStyle w:val="Nagwek2"/>
+        <w:numPr>
+          <w:ilvl w:val="0"/>
+          <w:numId w:val="4"/>
+        </w:numPr>
+      </w:pPr>
+      <w:r>
+        <w:t>Ćwiczenie: data i czas z wykorzystaniem UDP</w:t>
+      </w:r>
+    </w:p>
+    <w:p>
+      <w:pPr>
+        <w:jc w:val="both"/>
+      </w:pPr>
+      <w:r>
+        <w:t xml:space="preserve">Celem </w:t>
+      </w:r>
+      <w:r>
+        <w:t>ćwiczeni</w:t>
+      </w:r>
+      <w:r>
+        <w:t>a jest</w:t>
+      </w:r>
+      <w:r>
+        <w:t xml:space="preserve"> pob</w:t>
+      </w:r>
+      <w:r>
+        <w:t xml:space="preserve">ranie </w:t>
+      </w:r>
+      <w:r>
+        <w:t xml:space="preserve">czasu i daty z </w:t>
+      </w:r>
+      <w:proofErr w:type="spellStart"/>
+      <w:r>
+        <w:t>socketu</w:t>
+      </w:r>
+      <w:proofErr w:type="spellEnd"/>
+      <w:r>
+        <w:t xml:space="preserve"> 13</w:t>
+      </w:r>
+      <w:r>
+        <w:t>.</w:t>
+      </w:r>
+      <w:r>
+        <w:t xml:space="preserve"> na docelowym komputerze.</w:t>
+      </w:r>
+      <w:r>
+        <w:t xml:space="preserve"> </w:t>
+      </w:r>
+      <w:proofErr w:type="spellStart"/>
+      <w:r>
+        <w:t>Socket</w:t>
+      </w:r>
+      <w:proofErr w:type="spellEnd"/>
+      <w:r>
+        <w:t xml:space="preserve"> 13 odpowie na komunikat UDP, zwracając godzinę i datę w postaci ciągu ASCII.</w:t>
+      </w:r>
+      <w:r>
+        <w:t xml:space="preserve"> Treść programu przedstawiono poniżej.</w:t>
+      </w:r>
+    </w:p>
+    <w:p>
+      <w:pPr>
         <w:keepNext/>
         <w:jc w:val="center"/>
       </w:pPr>
       <w:r>
+        <w:rPr>
+          <w:noProof/>
+        </w:rPr>
         <w:drawing>
           <wp:inline distT="0" distB="0" distL="0" distR="0" wp14:anchorId="071F5C72" wp14:editId="592A4380">
             <wp:extent cx="4457929" cy="2641736"/>
@@ -599,7 +1176,7 @@
                     <pic:cNvPicPr/>
                   </pic:nvPicPr>
                   <pic:blipFill>
-                    <a:blip r:embed="rId14"/>
+                    <a:blip r:embed="rId13"/>
                     <a:stretch>
                       <a:fillRect/>
                     </a:stretch>
@@ -628,28 +1205,144 @@
       <w:r>
         <w:t xml:space="preserve">Rysunek </w:t>
       </w:r>
-      <w:fldSimple w:instr=" SEQ Rysunek \* ARABIC ">
-        <w:r>
-          <w:rPr>
-            <w:noProof/>
-          </w:rPr>
-          <w:t>8</w:t>
-        </w:r>
-      </w:fldSimple>
+      <w:r>
+        <w:fldChar w:fldCharType="begin"/>
+      </w:r>
+      <w:r>
+        <w:instrText xml:space="preserve"> SEQ Rysunek \* ARABIC </w:instrText>
+      </w:r>
+      <w:r>
+        <w:fldChar w:fldCharType="separate"/>
+      </w:r>
+      <w:r>
+        <w:rPr>
+          <w:noProof/>
+        </w:rPr>
+        <w:t>9</w:t>
+      </w:r>
+      <w:r>
+        <w:rPr>
+          <w:noProof/>
+        </w:rPr>
+        <w:fldChar w:fldCharType="end"/>
+      </w:r>
       <w:r>
         <w:t>. Listing programu do odbierania daty i godziny z portu 13</w:t>
       </w:r>
     </w:p>
     <w:p>
       <w:pPr>
+        <w:jc w:val="both"/>
+      </w:pPr>
+      <w:r>
+        <w:t xml:space="preserve">Wyniki działania programu przedstawiono na rysunkach 10 i 11. Odebrana wiadomość z </w:t>
+      </w:r>
+      <w:proofErr w:type="spellStart"/>
+      <w:r>
+        <w:t>socketu</w:t>
+      </w:r>
+      <w:proofErr w:type="spellEnd"/>
+      <w:r>
+        <w:t xml:space="preserve"> 13. jest ciągiem znaków zawierających datę i czas. Ten ciąg znaków wypisaliśmy w konsoli (rysunek 11).</w:t>
+      </w:r>
+    </w:p>
+    <w:p>
+      <w:pPr>
         <w:keepNext/>
       </w:pPr>
       <w:r>
+        <w:rPr>
+          <w:noProof/>
+        </w:rPr>
         <w:drawing>
           <wp:inline distT="0" distB="0" distL="0" distR="0" wp14:anchorId="0C364FB2" wp14:editId="323CD217">
             <wp:extent cx="5760720" cy="1577340"/>
             <wp:effectExtent l="0" t="0" r="0" b="3810"/>
             <wp:docPr id="1" name="Obraz 1"/>
+            <wp:cNvGraphicFramePr>
+              <a:graphicFrameLocks xmlns:a="http://schemas.openxmlformats.org/drawingml/2006/main" noChangeAspect="1"/>
+            </wp:cNvGraphicFramePr>
+            <a:graphic xmlns:a="http://schemas.openxmlformats.org/drawingml/2006/main">
+              <a:graphicData uri="http://schemas.openxmlformats.org/drawingml/2006/picture">
+                <pic:pic xmlns:pic="http://schemas.openxmlformats.org/drawingml/2006/picture">
+                  <pic:nvPicPr>
+                    <pic:cNvPr id="1" name=""/>
+                    <pic:cNvPicPr/>
+                  </pic:nvPicPr>
+                  <pic:blipFill>
+                    <a:blip r:embed="rId14"/>
+                    <a:stretch>
+                      <a:fillRect/>
+                    </a:stretch>
+                  </pic:blipFill>
+                  <pic:spPr>
+                    <a:xfrm>
+                      <a:off x="0" y="0"/>
+                      <a:ext cx="5760720" cy="1577340"/>
+                    </a:xfrm>
+                    <a:prstGeom prst="rect">
+                      <a:avLst/>
+                    </a:prstGeom>
+                  </pic:spPr>
+                </pic:pic>
+              </a:graphicData>
+            </a:graphic>
+          </wp:inline>
+        </w:drawing>
+      </w:r>
+    </w:p>
+    <w:p>
+      <w:pPr>
+        <w:pStyle w:val="Legenda"/>
+        <w:jc w:val="center"/>
+      </w:pPr>
+      <w:r>
+        <w:t xml:space="preserve">Rysunek </w:t>
+      </w:r>
+      <w:r>
+        <w:fldChar w:fldCharType="begin"/>
+      </w:r>
+      <w:r>
+        <w:instrText xml:space="preserve"> SEQ Rysunek \* ARABIC </w:instrText>
+      </w:r>
+      <w:r>
+        <w:fldChar w:fldCharType="separate"/>
+      </w:r>
+      <w:r>
+        <w:rPr>
+          <w:noProof/>
+        </w:rPr>
+        <w:t>10</w:t>
+      </w:r>
+      <w:r>
+        <w:rPr>
+          <w:noProof/>
+        </w:rPr>
+        <w:fldChar w:fldCharType="end"/>
+      </w:r>
+      <w:r>
+        <w:t xml:space="preserve">. Wyniki działania programu w </w:t>
+      </w:r>
+      <w:proofErr w:type="spellStart"/>
+      <w:r>
+        <w:t>Wiresharku</w:t>
+      </w:r>
+      <w:proofErr w:type="spellEnd"/>
+    </w:p>
+    <w:p>
+      <w:pPr>
+        <w:keepNext/>
+        <w:jc w:val="center"/>
+      </w:pPr>
+      <w:r>
+        <w:rPr>
+          <w:noProof/>
+        </w:rPr>
+        <w:drawing>
+          <wp:inline distT="0" distB="0" distL="0" distR="0" wp14:anchorId="50BB0970" wp14:editId="3265DF23">
+            <wp:extent cx="3549832" cy="361969"/>
+            <wp:effectExtent l="0" t="0" r="0" b="0"/>
+            <wp:docPr id="7" name="Obraz 7"/>
             <wp:cNvGraphicFramePr>
               <a:graphicFrameLocks xmlns:a="http://schemas.openxmlformats.org/drawingml/2006/main" noChangeAspect="1"/>
             </wp:cNvGraphicFramePr>
@@ -669,69 +1362,6 @@
                   <pic:spPr>
                     <a:xfrm>
                       <a:off x="0" y="0"/>
-                      <a:ext cx="5760720" cy="1577340"/>
-                    </a:xfrm>
-                    <a:prstGeom prst="rect">
-                      <a:avLst/>
-                    </a:prstGeom>
-                  </pic:spPr>
-                </pic:pic>
-              </a:graphicData>
-            </a:graphic>
-          </wp:inline>
-        </w:drawing>
-      </w:r>
-    </w:p>
-    <w:p>
-      <w:pPr>
-        <w:pStyle w:val="Legenda"/>
-        <w:jc w:val="center"/>
-      </w:pPr>
-      <w:r>
-        <w:t xml:space="preserve">Rysunek </w:t>
-      </w:r>
-      <w:fldSimple w:instr=" SEQ Rysunek \* ARABIC ">
-        <w:r>
-          <w:rPr>
-            <w:noProof/>
-          </w:rPr>
-          <w:t>9</w:t>
-        </w:r>
-      </w:fldSimple>
-      <w:r>
-        <w:t>. Wyniki działania programu w Wiresharku</w:t>
-      </w:r>
-    </w:p>
-    <w:p>
-      <w:pPr>
-        <w:keepNext/>
-        <w:jc w:val="center"/>
-      </w:pPr>
-      <w:r>
-        <w:drawing>
-          <wp:inline distT="0" distB="0" distL="0" distR="0" wp14:anchorId="50BB0970" wp14:editId="3265DF23">
-            <wp:extent cx="3549832" cy="361969"/>
-            <wp:effectExtent l="0" t="0" r="0" b="0"/>
-            <wp:docPr id="7" name="Obraz 7"/>
-            <wp:cNvGraphicFramePr>
-              <a:graphicFrameLocks xmlns:a="http://schemas.openxmlformats.org/drawingml/2006/main" noChangeAspect="1"/>
-            </wp:cNvGraphicFramePr>
-            <a:graphic xmlns:a="http://schemas.openxmlformats.org/drawingml/2006/main">
-              <a:graphicData uri="http://schemas.openxmlformats.org/drawingml/2006/picture">
-                <pic:pic xmlns:pic="http://schemas.openxmlformats.org/drawingml/2006/picture">
-                  <pic:nvPicPr>
-                    <pic:cNvPr id="1" name=""/>
-                    <pic:cNvPicPr/>
-                  </pic:nvPicPr>
-                  <pic:blipFill>
-                    <a:blip r:embed="rId16"/>
-                    <a:stretch>
-                      <a:fillRect/>
-                    </a:stretch>
-                  </pic:blipFill>
-                  <pic:spPr>
-                    <a:xfrm>
-                      <a:off x="0" y="0"/>
                       <a:ext cx="3549832" cy="361969"/>
                     </a:xfrm>
                     <a:prstGeom prst="rect">
@@ -753,20 +1383,31 @@
       <w:r>
         <w:t xml:space="preserve">Rysunek </w:t>
       </w:r>
-      <w:fldSimple w:instr=" SEQ Rysunek \* ARABIC ">
-        <w:r>
-          <w:rPr>
-            <w:noProof/>
-          </w:rPr>
-          <w:t>10</w:t>
-        </w:r>
-      </w:fldSimple>
+      <w:r>
+        <w:fldChar w:fldCharType="begin"/>
+      </w:r>
+      <w:r>
+        <w:instrText xml:space="preserve"> SEQ Rysunek \* ARABIC </w:instrText>
+      </w:r>
+      <w:r>
+        <w:fldChar w:fldCharType="separate"/>
+      </w:r>
+      <w:r>
+        <w:rPr>
+          <w:noProof/>
+        </w:rPr>
+        <w:t>11</w:t>
+      </w:r>
+      <w:r>
+        <w:rPr>
+          <w:noProof/>
+        </w:rPr>
+        <w:fldChar w:fldCharType="end"/>
+      </w:r>
       <w:r>
         <w:t>. Rezultat uruchomionego programu UDP</w:t>
       </w:r>
     </w:p>
-    <w:p/>
-    <w:p/>
     <w:sectPr>
       <w:pgSz w:w="11906" w:h="16838"/>
       <w:pgMar w:top="1417" w:right="1417" w:bottom="1417" w:left="1417" w:header="708" w:footer="708" w:gutter="0"/>
@@ -780,6 +1421,273 @@
 <file path=word/numbering.xml><?xml version="1.0" encoding="utf-8"?>
 <w:numbering xmlns:wpc="http://schemas.microsoft.com/office/word/2010/wordprocessingCanvas" xmlns:cx="http://schemas.microsoft.com/office/drawing/2014/chartex" xmlns:cx1="http://schemas.microsoft.com/office/drawing/2015/9/8/chartex" xmlns:cx2="http://schemas.microsoft.com/office/drawing/2015/10/21/chartex" xmlns:cx3="http://schemas.microsoft.com/office/drawing/2016/5/9/chartex" xmlns:cx4="http://schemas.microsoft.com/office/drawing/2016/5/10/chartex" xmlns:cx5="http://schemas.microsoft.com/office/drawing/2016/5/11/chartex" xmlns:cx6="http://schemas.microsoft.com/office/drawing/2016/5/12/chartex" xmlns:cx7="http://schemas.microsoft.com/office/drawing/2016/5/13/chartex" xmlns:cx8="http://schemas.microsoft.com/office/drawing/2016/5/14/chartex" xmlns:mc="http://schemas.openxmlformats.org/markup-compatibility/2006" xmlns:aink="http://schemas.microsoft.com/office/drawing/2016/ink" xmlns:am3d="http://schemas.microsoft.com/office/drawing/2017/model3d" xmlns:o="urn:schemas-microsoft-com:office:office" xmlns:r="http://schemas.openxmlformats.org/officeDocument/2006/relationships" xmlns:m="http://schemas.openxmlformats.org/officeDocument/2006/math" xmlns:v="urn:schemas-microsoft-com:vml" xmlns:wp14="http://schemas.microsoft.com/office/word/2010/wordprocessingDrawing" xmlns:wp="http://schemas.openxmlformats.org/drawingml/2006/wordprocessingDrawing" xmlns:w10="urn:schemas-microsoft-com:office:word" xmlns:w="http://schemas.openxmlformats.org/wordprocessingml/2006/main" xmlns:w14="http://schemas.microsoft.com/office/word/2010/wordml" xmlns:w15="http://schemas.microsoft.com/office/word/2012/wordml" xmlns:w16cex="http://schemas.microsoft.com/office/word/2018/wordml/cex" xmlns:w16cid="http://schemas.microsoft.com/office/word/2016/wordml/cid" xmlns:w16="http://schemas.microsoft.com/office/word/2018/wordml" xmlns:w16sdtdh="http://schemas.microsoft.com/office/word/2020/wordml/sdtdatahash" xmlns:w16se="http://schemas.microsoft.com/office/word/2015/wordml/symex" xmlns:wpg="http://schemas.microsoft.com/office/word/2010/wordprocessingGroup" xmlns:wpi="http://schemas.microsoft.com/office/word/2010/wordprocessingInk" xmlns:wne="http://schemas.microsoft.com/office/word/2006/wordml" xmlns:wps="http://schemas.microsoft.com/office/word/2010/wordprocessingShape" mc:Ignorable="w14 w15 w16se w16cid w16 w16cex w16sdtdh wp14">
   <w:abstractNum w:abstractNumId="0" w15:restartNumberingAfterBreak="0">
+    <w:nsid w:val="37D4757A"/>
+    <w:multiLevelType w:val="hybridMultilevel"/>
+    <w:tmpl w:val="3528CA3E"/>
+    <w:lvl w:ilvl="0" w:tplc="04150019">
+      <w:start w:val="1"/>
+      <w:numFmt w:val="lowerLetter"/>
+      <w:lvlText w:val="%1."/>
+      <w:lvlJc w:val="left"/>
+      <w:pPr>
+        <w:ind w:left="720" w:hanging="360"/>
+      </w:pPr>
+      <w:rPr>
+        <w:rFonts w:hint="default"/>
+      </w:rPr>
+    </w:lvl>
+    <w:lvl w:ilvl="1" w:tplc="04150019" w:tentative="1">
+      <w:start w:val="1"/>
+      <w:numFmt w:val="lowerLetter"/>
+      <w:lvlText w:val="%2."/>
+      <w:lvlJc w:val="left"/>
+      <w:pPr>
+        <w:ind w:left="1440" w:hanging="360"/>
+      </w:pPr>
+    </w:lvl>
+    <w:lvl w:ilvl="2" w:tplc="0415001B" w:tentative="1">
+      <w:start w:val="1"/>
+      <w:numFmt w:val="lowerRoman"/>
+      <w:lvlText w:val="%3."/>
+      <w:lvlJc w:val="right"/>
+      <w:pPr>
+        <w:ind w:left="2160" w:hanging="180"/>
+      </w:pPr>
+    </w:lvl>
+    <w:lvl w:ilvl="3" w:tplc="0415000F" w:tentative="1">
+      <w:start w:val="1"/>
+      <w:numFmt w:val="decimal"/>
+      <w:lvlText w:val="%4."/>
+      <w:lvlJc w:val="left"/>
+      <w:pPr>
+        <w:ind w:left="2880" w:hanging="360"/>
+      </w:pPr>
+    </w:lvl>
+    <w:lvl w:ilvl="4" w:tplc="04150019" w:tentative="1">
+      <w:start w:val="1"/>
+      <w:numFmt w:val="lowerLetter"/>
+      <w:lvlText w:val="%5."/>
+      <w:lvlJc w:val="left"/>
+      <w:pPr>
+        <w:ind w:left="3600" w:hanging="360"/>
+      </w:pPr>
+    </w:lvl>
+    <w:lvl w:ilvl="5" w:tplc="0415001B" w:tentative="1">
+      <w:start w:val="1"/>
+      <w:numFmt w:val="lowerRoman"/>
+      <w:lvlText w:val="%6."/>
+      <w:lvlJc w:val="right"/>
+      <w:pPr>
+        <w:ind w:left="4320" w:hanging="180"/>
+      </w:pPr>
+    </w:lvl>
+    <w:lvl w:ilvl="6" w:tplc="0415000F" w:tentative="1">
+      <w:start w:val="1"/>
+      <w:numFmt w:val="decimal"/>
+      <w:lvlText w:val="%7."/>
+      <w:lvlJc w:val="left"/>
+      <w:pPr>
+        <w:ind w:left="5040" w:hanging="360"/>
+      </w:pPr>
+    </w:lvl>
+    <w:lvl w:ilvl="7" w:tplc="04150019" w:tentative="1">
+      <w:start w:val="1"/>
+      <w:numFmt w:val="lowerLetter"/>
+      <w:lvlText w:val="%8."/>
+      <w:lvlJc w:val="left"/>
+      <w:pPr>
+        <w:ind w:left="5760" w:hanging="360"/>
+      </w:pPr>
+    </w:lvl>
+    <w:lvl w:ilvl="8" w:tplc="0415001B" w:tentative="1">
+      <w:start w:val="1"/>
+      <w:numFmt w:val="lowerRoman"/>
+      <w:lvlText w:val="%9."/>
+      <w:lvlJc w:val="right"/>
+      <w:pPr>
+        <w:ind w:left="6480" w:hanging="180"/>
+      </w:pPr>
+    </w:lvl>
+  </w:abstractNum>
+  <w:abstractNum w:abstractNumId="1" w15:restartNumberingAfterBreak="0">
+    <w:nsid w:val="5ED60411"/>
+    <w:multiLevelType w:val="hybridMultilevel"/>
+    <w:tmpl w:val="61D0C796"/>
+    <w:lvl w:ilvl="0" w:tplc="04150019">
+      <w:start w:val="1"/>
+      <w:numFmt w:val="lowerLetter"/>
+      <w:lvlText w:val="%1."/>
+      <w:lvlJc w:val="left"/>
+      <w:pPr>
+        <w:ind w:left="720" w:hanging="360"/>
+      </w:pPr>
+      <w:rPr>
+        <w:rFonts w:hint="default"/>
+      </w:rPr>
+    </w:lvl>
+    <w:lvl w:ilvl="1" w:tplc="04150019" w:tentative="1">
+      <w:start w:val="1"/>
+      <w:numFmt w:val="lowerLetter"/>
+      <w:lvlText w:val="%2."/>
+      <w:lvlJc w:val="left"/>
+      <w:pPr>
+        <w:ind w:left="1440" w:hanging="360"/>
+      </w:pPr>
+    </w:lvl>
+    <w:lvl w:ilvl="2" w:tplc="0415001B" w:tentative="1">
+      <w:start w:val="1"/>
+      <w:numFmt w:val="lowerRoman"/>
+      <w:lvlText w:val="%3."/>
+      <w:lvlJc w:val="right"/>
+      <w:pPr>
+        <w:ind w:left="2160" w:hanging="180"/>
+      </w:pPr>
+    </w:lvl>
+    <w:lvl w:ilvl="3" w:tplc="0415000F" w:tentative="1">
+      <w:start w:val="1"/>
+      <w:numFmt w:val="decimal"/>
+      <w:lvlText w:val="%4."/>
+      <w:lvlJc w:val="left"/>
+      <w:pPr>
+        <w:ind w:left="2880" w:hanging="360"/>
+      </w:pPr>
+    </w:lvl>
+    <w:lvl w:ilvl="4" w:tplc="04150019" w:tentative="1">
+      <w:start w:val="1"/>
+      <w:numFmt w:val="lowerLetter"/>
+      <w:lvlText w:val="%5."/>
+      <w:lvlJc w:val="left"/>
+      <w:pPr>
+        <w:ind w:left="3600" w:hanging="360"/>
+      </w:pPr>
+    </w:lvl>
+    <w:lvl w:ilvl="5" w:tplc="0415001B" w:tentative="1">
+      <w:start w:val="1"/>
+      <w:numFmt w:val="lowerRoman"/>
+      <w:lvlText w:val="%6."/>
+      <w:lvlJc w:val="right"/>
+      <w:pPr>
+        <w:ind w:left="4320" w:hanging="180"/>
+      </w:pPr>
+    </w:lvl>
+    <w:lvl w:ilvl="6" w:tplc="0415000F" w:tentative="1">
+      <w:start w:val="1"/>
+      <w:numFmt w:val="decimal"/>
+      <w:lvlText w:val="%7."/>
+      <w:lvlJc w:val="left"/>
+      <w:pPr>
+        <w:ind w:left="5040" w:hanging="360"/>
+      </w:pPr>
+    </w:lvl>
+    <w:lvl w:ilvl="7" w:tplc="04150019" w:tentative="1">
+      <w:start w:val="1"/>
+      <w:numFmt w:val="lowerLetter"/>
+      <w:lvlText w:val="%8."/>
+      <w:lvlJc w:val="left"/>
+      <w:pPr>
+        <w:ind w:left="5760" w:hanging="360"/>
+      </w:pPr>
+    </w:lvl>
+    <w:lvl w:ilvl="8" w:tplc="0415001B" w:tentative="1">
+      <w:start w:val="1"/>
+      <w:numFmt w:val="lowerRoman"/>
+      <w:lvlText w:val="%9."/>
+      <w:lvlJc w:val="right"/>
+      <w:pPr>
+        <w:ind w:left="6480" w:hanging="180"/>
+      </w:pPr>
+    </w:lvl>
+  </w:abstractNum>
+  <w:abstractNum w:abstractNumId="2" w15:restartNumberingAfterBreak="0">
+    <w:nsid w:val="5FFC04D9"/>
+    <w:multiLevelType w:val="hybridMultilevel"/>
+    <w:tmpl w:val="61068710"/>
+    <w:lvl w:ilvl="0" w:tplc="04150019">
+      <w:start w:val="1"/>
+      <w:numFmt w:val="lowerLetter"/>
+      <w:lvlText w:val="%1."/>
+      <w:lvlJc w:val="left"/>
+      <w:pPr>
+        <w:ind w:left="720" w:hanging="360"/>
+      </w:pPr>
+      <w:rPr>
+        <w:rFonts w:hint="default"/>
+      </w:rPr>
+    </w:lvl>
+    <w:lvl w:ilvl="1" w:tplc="04150019" w:tentative="1">
+      <w:start w:val="1"/>
+      <w:numFmt w:val="lowerLetter"/>
+      <w:lvlText w:val="%2."/>
+      <w:lvlJc w:val="left"/>
+      <w:pPr>
+        <w:ind w:left="1440" w:hanging="360"/>
+      </w:pPr>
+    </w:lvl>
+    <w:lvl w:ilvl="2" w:tplc="0415001B" w:tentative="1">
+      <w:start w:val="1"/>
+      <w:numFmt w:val="lowerRoman"/>
+      <w:lvlText w:val="%3."/>
+      <w:lvlJc w:val="right"/>
+      <w:pPr>
+        <w:ind w:left="2160" w:hanging="180"/>
+      </w:pPr>
+    </w:lvl>
+    <w:lvl w:ilvl="3" w:tplc="0415000F" w:tentative="1">
+      <w:start w:val="1"/>
+      <w:numFmt w:val="decimal"/>
+      <w:lvlText w:val="%4."/>
+      <w:lvlJc w:val="left"/>
+      <w:pPr>
+        <w:ind w:left="2880" w:hanging="360"/>
+      </w:pPr>
+    </w:lvl>
+    <w:lvl w:ilvl="4" w:tplc="04150019" w:tentative="1">
+      <w:start w:val="1"/>
+      <w:numFmt w:val="lowerLetter"/>
+      <w:lvlText w:val="%5."/>
+      <w:lvlJc w:val="left"/>
+      <w:pPr>
+        <w:ind w:left="3600" w:hanging="360"/>
+      </w:pPr>
+    </w:lvl>
+    <w:lvl w:ilvl="5" w:tplc="0415001B" w:tentative="1">
+      <w:start w:val="1"/>
+      <w:numFmt w:val="lowerRoman"/>
+      <w:lvlText w:val="%6."/>
+      <w:lvlJc w:val="right"/>
+      <w:pPr>
+        <w:ind w:left="4320" w:hanging="180"/>
+      </w:pPr>
+    </w:lvl>
+    <w:lvl w:ilvl="6" w:tplc="0415000F" w:tentative="1">
+      <w:start w:val="1"/>
+      <w:numFmt w:val="decimal"/>
+      <w:lvlText w:val="%7."/>
+      <w:lvlJc w:val="left"/>
+      <w:pPr>
+        <w:ind w:left="5040" w:hanging="360"/>
+      </w:pPr>
+    </w:lvl>
+    <w:lvl w:ilvl="7" w:tplc="04150019" w:tentative="1">
+      <w:start w:val="1"/>
+      <w:numFmt w:val="lowerLetter"/>
+      <w:lvlText w:val="%8."/>
+      <w:lvlJc w:val="left"/>
+      <w:pPr>
+        <w:ind w:left="5760" w:hanging="360"/>
+      </w:pPr>
+    </w:lvl>
+    <w:lvl w:ilvl="8" w:tplc="0415001B" w:tentative="1">
+      <w:start w:val="1"/>
+      <w:numFmt w:val="lowerRoman"/>
+      <w:lvlText w:val="%9."/>
+      <w:lvlJc w:val="right"/>
+      <w:pPr>
+        <w:ind w:left="6480" w:hanging="180"/>
+      </w:pPr>
+    </w:lvl>
+  </w:abstractNum>
+  <w:abstractNum w:abstractNumId="3" w15:restartNumberingAfterBreak="0">
     <w:nsid w:val="76A279EE"/>
     <w:multiLevelType w:val="hybridMultilevel"/>
     <w:tmpl w:val="645A4062"/>
@@ -869,7 +1777,16 @@
     </w:lvl>
   </w:abstractNum>
   <w:num w:numId="1">
+    <w:abstractNumId w:val="3"/>
+  </w:num>
+  <w:num w:numId="2">
     <w:abstractNumId w:val="0"/>
+  </w:num>
+  <w:num w:numId="3">
+    <w:abstractNumId w:val="2"/>
+  </w:num>
+  <w:num w:numId="4">
+    <w:abstractNumId w:val="1"/>
   </w:num>
 </w:numbering>
 </file>
@@ -1294,6 +2211,28 @@
       <w:szCs w:val="32"/>
     </w:rPr>
   </w:style>
+  <w:style w:type="paragraph" w:styleId="Nagwek2">
+    <w:name w:val="heading 2"/>
+    <w:basedOn w:val="Normalny"/>
+    <w:next w:val="Normalny"/>
+    <w:link w:val="Nagwek2Znak"/>
+    <w:uiPriority w:val="9"/>
+    <w:unhideWhenUsed/>
+    <w:qFormat/>
+    <w:rsid w:val="002E01AD"/>
+    <w:pPr>
+      <w:keepNext/>
+      <w:keepLines/>
+      <w:spacing w:before="40" w:after="0"/>
+      <w:outlineLvl w:val="1"/>
+    </w:pPr>
+    <w:rPr>
+      <w:rFonts w:asciiTheme="majorHAnsi" w:eastAsiaTheme="majorEastAsia" w:hAnsiTheme="majorHAnsi" w:cstheme="majorBidi"/>
+      <w:color w:val="2F5496" w:themeColor="accent1" w:themeShade="BF"/>
+      <w:sz w:val="26"/>
+      <w:szCs w:val="26"/>
+    </w:rPr>
+  </w:style>
   <w:style w:type="character" w:default="1" w:styleId="Domylnaczcionkaakapitu">
     <w:name w:val="Default Paragraph Font"/>
     <w:uiPriority w:val="1"/>
@@ -1352,6 +2291,30 @@
       <w:sz w:val="18"/>
       <w:szCs w:val="18"/>
     </w:rPr>
+  </w:style>
+  <w:style w:type="character" w:customStyle="1" w:styleId="Nagwek2Znak">
+    <w:name w:val="Nagłówek 2 Znak"/>
+    <w:basedOn w:val="Domylnaczcionkaakapitu"/>
+    <w:link w:val="Nagwek2"/>
+    <w:uiPriority w:val="9"/>
+    <w:rsid w:val="002E01AD"/>
+    <w:rPr>
+      <w:rFonts w:asciiTheme="majorHAnsi" w:eastAsiaTheme="majorEastAsia" w:hAnsiTheme="majorHAnsi" w:cstheme="majorBidi"/>
+      <w:color w:val="2F5496" w:themeColor="accent1" w:themeShade="BF"/>
+      <w:sz w:val="26"/>
+      <w:szCs w:val="26"/>
+    </w:rPr>
+  </w:style>
+  <w:style w:type="paragraph" w:styleId="Akapitzlist">
+    <w:name w:val="List Paragraph"/>
+    <w:basedOn w:val="Normalny"/>
+    <w:uiPriority w:val="34"/>
+    <w:qFormat/>
+    <w:rsid w:val="00FD7DE8"/>
+    <w:pPr>
+      <w:ind w:left="720"/>
+      <w:contextualSpacing/>
+    </w:pPr>
   </w:style>
 </w:styles>
 </file>

</xml_diff>

<commit_message>
updated raport by KC
</commit_message>
<xml_diff>
--- a/Raport_Cislo_Dzialowy.docx
+++ b/Raport_Cislo_Dzialowy.docx
@@ -50,7 +50,7 @@
                     <pic:cNvPicPr/>
                   </pic:nvPicPr>
                   <pic:blipFill>
-                    <a:blip r:embed="rId7" cstate="print">
+                    <a:blip r:embed="rId8" cstate="print">
                       <a:alphaModFix/>
                       <a:lum/>
                     </a:blip>
@@ -574,7 +574,7 @@
           <w:sz w:val="29"/>
           <w:szCs w:val="29"/>
         </w:rPr>
-        <w:t xml:space="preserve">Autor: </w:t>
+        <w:t>Autor</w:t>
       </w:r>
       <w:r>
         <w:rPr>
@@ -582,7 +582,7 @@
           <w:sz w:val="29"/>
           <w:szCs w:val="29"/>
         </w:rPr>
-        <w:tab/>
+        <w:t>zy</w:t>
       </w:r>
       <w:r>
         <w:rPr>
@@ -590,7 +590,7 @@
           <w:sz w:val="29"/>
           <w:szCs w:val="29"/>
         </w:rPr>
-        <w:tab/>
+        <w:t xml:space="preserve">: </w:t>
       </w:r>
       <w:r>
         <w:rPr>
@@ -603,36 +603,52 @@
       <w:r>
         <w:rPr>
           <w:rFonts w:ascii="Utopia-Regular, 'Times New Roma" w:hAnsi="Utopia-Regular, 'Times New Roma" w:cs="Utopia-Regular, 'Times New Roma"/>
-          <w:sz w:val="34"/>
-          <w:szCs w:val="34"/>
-        </w:rPr>
-        <w:t xml:space="preserve">Krzysztof Cisło i Jakub Działowy </w:t>
-      </w:r>
-    </w:p>
-    <w:p>
-      <w:pPr>
-        <w:pStyle w:val="Standard"/>
-        <w:autoSpaceDE w:val="0"/>
+          <w:sz w:val="29"/>
+          <w:szCs w:val="29"/>
+        </w:rPr>
+        <w:tab/>
+      </w:r>
+      <w:r>
         <w:rPr>
           <w:rFonts w:ascii="Utopia-Regular, 'Times New Roma" w:hAnsi="Utopia-Regular, 'Times New Roma" w:cs="Utopia-Regular, 'Times New Roma"/>
           <w:sz w:val="29"/>
           <w:szCs w:val="29"/>
         </w:rPr>
-      </w:pPr>
-      <w:r>
+        <w:tab/>
+      </w:r>
+      <w:r>
+        <w:rPr>
+          <w:rFonts w:ascii="Utopia-Regular, 'Times New Roma" w:hAnsi="Utopia-Regular, 'Times New Roma" w:cs="Utopia-Regular, 'Times New Roma"/>
+          <w:sz w:val="34"/>
+          <w:szCs w:val="34"/>
+        </w:rPr>
+        <w:t xml:space="preserve">Krzysztof Cisło i Jakub Działowy </w:t>
+      </w:r>
+    </w:p>
+    <w:p>
+      <w:pPr>
+        <w:pStyle w:val="Standard"/>
+        <w:autoSpaceDE w:val="0"/>
         <w:rPr>
           <w:rFonts w:ascii="Utopia-Regular, 'Times New Roma" w:hAnsi="Utopia-Regular, 'Times New Roma" w:cs="Utopia-Regular, 'Times New Roma"/>
           <w:sz w:val="29"/>
           <w:szCs w:val="29"/>
         </w:rPr>
-        <w:t xml:space="preserve">Kierunek studiów: </w:t>
-      </w:r>
+      </w:pPr>
       <w:r>
         <w:rPr>
           <w:rFonts w:ascii="Utopia-Regular, 'Times New Roma" w:hAnsi="Utopia-Regular, 'Times New Roma" w:cs="Utopia-Regular, 'Times New Roma"/>
           <w:sz w:val="29"/>
           <w:szCs w:val="29"/>
         </w:rPr>
+        <w:t xml:space="preserve">Kierunek studiów: </w:t>
+      </w:r>
+      <w:r>
+        <w:rPr>
+          <w:rFonts w:ascii="Utopia-Regular, 'Times New Roma" w:hAnsi="Utopia-Regular, 'Times New Roma" w:cs="Utopia-Regular, 'Times New Roma"/>
+          <w:sz w:val="29"/>
+          <w:szCs w:val="29"/>
+        </w:rPr>
         <w:tab/>
         <w:t>Mikroelektronika w Technice i Medycynie</w:t>
       </w:r>
@@ -671,92 +687,876 @@
     </w:p>
     <w:p>
       <w:pPr>
-        <w:pStyle w:val="Nagwek11"/>
-        <w:spacing w:line="360" w:lineRule="auto"/>
-        <w:jc w:val="center"/>
-        <w:rPr>
-          <w:rFonts w:ascii="Utopia-Regular, 'Times New Roma" w:hAnsi="Utopia-Regular, 'Times New Roma" w:cs="Utopia-Regular, 'Times New Roma"/>
-          <w:sz w:val="34"/>
-          <w:szCs w:val="34"/>
-        </w:rPr>
-      </w:pPr>
-      <w:r>
-        <w:rPr>
-          <w:rFonts w:ascii="Utopia-Regular, 'Times New Roma" w:hAnsi="Utopia-Regular, 'Times New Roma" w:cs="Utopia-Regular, 'Times New Roma"/>
-          <w:sz w:val="34"/>
-          <w:szCs w:val="34"/>
-        </w:rPr>
-        <w:t xml:space="preserve">Kraków, </w:t>
-      </w:r>
-      <w:r>
-        <w:rPr>
-          <w:rFonts w:ascii="Utopia-Regular, 'Times New Roma" w:hAnsi="Utopia-Regular, 'Times New Roma" w:cs="Utopia-Regular, 'Times New Roma"/>
-          <w:sz w:val="34"/>
-          <w:szCs w:val="34"/>
-        </w:rPr>
-        <w:t>05</w:t>
-      </w:r>
-      <w:r>
-        <w:rPr>
-          <w:rFonts w:ascii="Utopia-Regular, 'Times New Roma" w:hAnsi="Utopia-Regular, 'Times New Roma" w:cs="Utopia-Regular, 'Times New Roma"/>
-          <w:sz w:val="34"/>
-          <w:szCs w:val="34"/>
-        </w:rPr>
-        <w:t>.1</w:t>
-      </w:r>
-      <w:r>
-        <w:rPr>
-          <w:rFonts w:ascii="Utopia-Regular, 'Times New Roma" w:hAnsi="Utopia-Regular, 'Times New Roma" w:cs="Utopia-Regular, 'Times New Roma"/>
-          <w:sz w:val="34"/>
-          <w:szCs w:val="34"/>
-        </w:rPr>
-        <w:t>2</w:t>
-      </w:r>
-      <w:r>
-        <w:rPr>
-          <w:rFonts w:ascii="Utopia-Regular, 'Times New Roma" w:hAnsi="Utopia-Regular, 'Times New Roma" w:cs="Utopia-Regular, 'Times New Roma"/>
-          <w:sz w:val="34"/>
-          <w:szCs w:val="34"/>
-        </w:rPr>
-        <w:t>.202</w:t>
-      </w:r>
-      <w:r>
-        <w:rPr>
-          <w:rFonts w:ascii="Utopia-Regular, 'Times New Roma" w:hAnsi="Utopia-Regular, 'Times New Roma" w:cs="Utopia-Regular, 'Times New Roma"/>
-          <w:sz w:val="34"/>
-          <w:szCs w:val="34"/>
+        <w:jc w:val="center"/>
+        <w:rPr>
+          <w:sz w:val="32"/>
+          <w:szCs w:val="32"/>
+        </w:rPr>
+      </w:pPr>
+      <w:r>
+        <w:rPr>
+          <w:sz w:val="32"/>
+          <w:szCs w:val="32"/>
+        </w:rPr>
+        <w:t>Kraków, 202</w:t>
+      </w:r>
+      <w:r>
+        <w:rPr>
+          <w:sz w:val="32"/>
+          <w:szCs w:val="32"/>
         </w:rPr>
         <w:t>1</w:t>
       </w:r>
     </w:p>
     <w:p/>
+    <w:sdt>
+      <w:sdtPr>
+        <w:id w:val="1150180624"/>
+        <w:docPartObj>
+          <w:docPartGallery w:val="Table of Contents"/>
+          <w:docPartUnique/>
+        </w:docPartObj>
+      </w:sdtPr>
+      <w:sdtEndPr>
+        <w:rPr>
+          <w:rFonts w:asciiTheme="minorHAnsi" w:eastAsiaTheme="minorHAnsi" w:hAnsiTheme="minorHAnsi" w:cstheme="minorBidi"/>
+          <w:b/>
+          <w:bCs/>
+          <w:color w:val="auto"/>
+          <w:sz w:val="22"/>
+          <w:szCs w:val="22"/>
+          <w:lang w:eastAsia="en-US"/>
+        </w:rPr>
+      </w:sdtEndPr>
+      <w:sdtContent>
+        <w:p>
+          <w:pPr>
+            <w:pStyle w:val="Nagwekspisutreci"/>
+          </w:pPr>
+          <w:r>
+            <w:t>Spis treści</w:t>
+          </w:r>
+        </w:p>
+        <w:p>
+          <w:pPr>
+            <w:pStyle w:val="Spistreci1"/>
+            <w:tabs>
+              <w:tab w:val="left" w:pos="440"/>
+              <w:tab w:val="right" w:leader="dot" w:pos="9062"/>
+            </w:tabs>
+            <w:rPr>
+              <w:rFonts w:eastAsiaTheme="minorEastAsia"/>
+              <w:noProof/>
+              <w:lang w:eastAsia="pl-PL"/>
+            </w:rPr>
+          </w:pPr>
+          <w:r>
+            <w:fldChar w:fldCharType="begin"/>
+          </w:r>
+          <w:r>
+            <w:instrText xml:space="preserve"> TOC \o "1-3" \h \z \u </w:instrText>
+          </w:r>
+          <w:r>
+            <w:fldChar w:fldCharType="separate"/>
+          </w:r>
+          <w:hyperlink w:anchor="_Toc90039252" w:history="1">
+            <w:r>
+              <w:rPr>
+                <w:rStyle w:val="Hipercze"/>
+                <w:noProof/>
+              </w:rPr>
+              <w:t>1.</w:t>
+            </w:r>
+            <w:r>
+              <w:rPr>
+                <w:rFonts w:eastAsiaTheme="minorEastAsia"/>
+                <w:noProof/>
+                <w:lang w:eastAsia="pl-PL"/>
+              </w:rPr>
+              <w:tab/>
+            </w:r>
+            <w:r>
+              <w:rPr>
+                <w:rStyle w:val="Hipercze"/>
+                <w:noProof/>
+              </w:rPr>
+              <w:t>ARP</w:t>
+            </w:r>
+            <w:r>
+              <w:rPr>
+                <w:noProof/>
+                <w:webHidden/>
+              </w:rPr>
+              <w:tab/>
+            </w:r>
+            <w:r>
+              <w:rPr>
+                <w:noProof/>
+                <w:webHidden/>
+              </w:rPr>
+              <w:fldChar w:fldCharType="begin"/>
+            </w:r>
+            <w:r>
+              <w:rPr>
+                <w:noProof/>
+                <w:webHidden/>
+              </w:rPr>
+              <w:instrText xml:space="preserve"> PAGEREF _Toc90039252 \h </w:instrText>
+            </w:r>
+            <w:r>
+              <w:rPr>
+                <w:noProof/>
+                <w:webHidden/>
+              </w:rPr>
+            </w:r>
+            <w:r>
+              <w:rPr>
+                <w:noProof/>
+                <w:webHidden/>
+              </w:rPr>
+              <w:fldChar w:fldCharType="separate"/>
+            </w:r>
+            <w:r>
+              <w:rPr>
+                <w:noProof/>
+                <w:webHidden/>
+              </w:rPr>
+              <w:t>3</w:t>
+            </w:r>
+            <w:r>
+              <w:rPr>
+                <w:noProof/>
+                <w:webHidden/>
+              </w:rPr>
+              <w:fldChar w:fldCharType="end"/>
+            </w:r>
+          </w:hyperlink>
+        </w:p>
+        <w:p>
+          <w:pPr>
+            <w:pStyle w:val="Spistreci2"/>
+            <w:tabs>
+              <w:tab w:val="left" w:pos="880"/>
+              <w:tab w:val="right" w:leader="dot" w:pos="9062"/>
+            </w:tabs>
+            <w:rPr>
+              <w:rFonts w:eastAsiaTheme="minorEastAsia"/>
+              <w:noProof/>
+              <w:lang w:eastAsia="pl-PL"/>
+            </w:rPr>
+          </w:pPr>
+          <w:hyperlink w:anchor="_Toc90039253" w:history="1">
+            <w:r>
+              <w:rPr>
+                <w:rStyle w:val="Hipercze"/>
+                <w:noProof/>
+              </w:rPr>
+              <w:t>1.1.</w:t>
+            </w:r>
+            <w:r>
+              <w:rPr>
+                <w:rFonts w:eastAsiaTheme="minorEastAsia"/>
+                <w:noProof/>
+                <w:lang w:eastAsia="pl-PL"/>
+              </w:rPr>
+              <w:tab/>
+            </w:r>
+            <w:r>
+              <w:rPr>
+                <w:rStyle w:val="Hipercze"/>
+                <w:noProof/>
+              </w:rPr>
+              <w:t>Ćwiczenie: ARP scanner</w:t>
+            </w:r>
+            <w:r>
+              <w:rPr>
+                <w:noProof/>
+                <w:webHidden/>
+              </w:rPr>
+              <w:tab/>
+            </w:r>
+            <w:r>
+              <w:rPr>
+                <w:noProof/>
+                <w:webHidden/>
+              </w:rPr>
+              <w:fldChar w:fldCharType="begin"/>
+            </w:r>
+            <w:r>
+              <w:rPr>
+                <w:noProof/>
+                <w:webHidden/>
+              </w:rPr>
+              <w:instrText xml:space="preserve"> PAGEREF _Toc90039253 \h </w:instrText>
+            </w:r>
+            <w:r>
+              <w:rPr>
+                <w:noProof/>
+                <w:webHidden/>
+              </w:rPr>
+            </w:r>
+            <w:r>
+              <w:rPr>
+                <w:noProof/>
+                <w:webHidden/>
+              </w:rPr>
+              <w:fldChar w:fldCharType="separate"/>
+            </w:r>
+            <w:r>
+              <w:rPr>
+                <w:noProof/>
+                <w:webHidden/>
+              </w:rPr>
+              <w:t>3</w:t>
+            </w:r>
+            <w:r>
+              <w:rPr>
+                <w:noProof/>
+                <w:webHidden/>
+              </w:rPr>
+              <w:fldChar w:fldCharType="end"/>
+            </w:r>
+          </w:hyperlink>
+        </w:p>
+        <w:p>
+          <w:pPr>
+            <w:pStyle w:val="Spistreci1"/>
+            <w:tabs>
+              <w:tab w:val="left" w:pos="440"/>
+              <w:tab w:val="right" w:leader="dot" w:pos="9062"/>
+            </w:tabs>
+            <w:rPr>
+              <w:rFonts w:eastAsiaTheme="minorEastAsia"/>
+              <w:noProof/>
+              <w:lang w:eastAsia="pl-PL"/>
+            </w:rPr>
+          </w:pPr>
+          <w:hyperlink w:anchor="_Toc90039254" w:history="1">
+            <w:r>
+              <w:rPr>
+                <w:rStyle w:val="Hipercze"/>
+                <w:noProof/>
+              </w:rPr>
+              <w:t>2.</w:t>
+            </w:r>
+            <w:r>
+              <w:rPr>
+                <w:rFonts w:eastAsiaTheme="minorEastAsia"/>
+                <w:noProof/>
+                <w:lang w:eastAsia="pl-PL"/>
+              </w:rPr>
+              <w:tab/>
+            </w:r>
+            <w:r>
+              <w:rPr>
+                <w:rStyle w:val="Hipercze"/>
+                <w:noProof/>
+              </w:rPr>
+              <w:t>ICMP</w:t>
+            </w:r>
+            <w:r>
+              <w:rPr>
+                <w:noProof/>
+                <w:webHidden/>
+              </w:rPr>
+              <w:tab/>
+            </w:r>
+            <w:r>
+              <w:rPr>
+                <w:noProof/>
+                <w:webHidden/>
+              </w:rPr>
+              <w:fldChar w:fldCharType="begin"/>
+            </w:r>
+            <w:r>
+              <w:rPr>
+                <w:noProof/>
+                <w:webHidden/>
+              </w:rPr>
+              <w:instrText xml:space="preserve"> PAGEREF _Toc90039254 \h </w:instrText>
+            </w:r>
+            <w:r>
+              <w:rPr>
+                <w:noProof/>
+                <w:webHidden/>
+              </w:rPr>
+            </w:r>
+            <w:r>
+              <w:rPr>
+                <w:noProof/>
+                <w:webHidden/>
+              </w:rPr>
+              <w:fldChar w:fldCharType="separate"/>
+            </w:r>
+            <w:r>
+              <w:rPr>
+                <w:noProof/>
+                <w:webHidden/>
+              </w:rPr>
+              <w:t>5</w:t>
+            </w:r>
+            <w:r>
+              <w:rPr>
+                <w:noProof/>
+                <w:webHidden/>
+              </w:rPr>
+              <w:fldChar w:fldCharType="end"/>
+            </w:r>
+          </w:hyperlink>
+        </w:p>
+        <w:p>
+          <w:pPr>
+            <w:pStyle w:val="Spistreci2"/>
+            <w:tabs>
+              <w:tab w:val="left" w:pos="880"/>
+              <w:tab w:val="right" w:leader="dot" w:pos="9062"/>
+            </w:tabs>
+            <w:rPr>
+              <w:rFonts w:eastAsiaTheme="minorEastAsia"/>
+              <w:noProof/>
+              <w:lang w:eastAsia="pl-PL"/>
+            </w:rPr>
+          </w:pPr>
+          <w:hyperlink w:anchor="_Toc90039255" w:history="1">
+            <w:r>
+              <w:rPr>
+                <w:rStyle w:val="Hipercze"/>
+                <w:noProof/>
+              </w:rPr>
+              <w:t>2.1.</w:t>
+            </w:r>
+            <w:r>
+              <w:rPr>
+                <w:rFonts w:eastAsiaTheme="minorEastAsia"/>
+                <w:noProof/>
+                <w:lang w:eastAsia="pl-PL"/>
+              </w:rPr>
+              <w:tab/>
+            </w:r>
+            <w:r>
+              <w:rPr>
+                <w:rStyle w:val="Hipercze"/>
+                <w:noProof/>
+              </w:rPr>
+              <w:t>Ćwiczenie: Ping program</w:t>
+            </w:r>
+            <w:r>
+              <w:rPr>
+                <w:noProof/>
+                <w:webHidden/>
+              </w:rPr>
+              <w:tab/>
+            </w:r>
+            <w:r>
+              <w:rPr>
+                <w:noProof/>
+                <w:webHidden/>
+              </w:rPr>
+              <w:fldChar w:fldCharType="begin"/>
+            </w:r>
+            <w:r>
+              <w:rPr>
+                <w:noProof/>
+                <w:webHidden/>
+              </w:rPr>
+              <w:instrText xml:space="preserve"> PAGEREF _Toc90039255 \h </w:instrText>
+            </w:r>
+            <w:r>
+              <w:rPr>
+                <w:noProof/>
+                <w:webHidden/>
+              </w:rPr>
+            </w:r>
+            <w:r>
+              <w:rPr>
+                <w:noProof/>
+                <w:webHidden/>
+              </w:rPr>
+              <w:fldChar w:fldCharType="separate"/>
+            </w:r>
+            <w:r>
+              <w:rPr>
+                <w:noProof/>
+                <w:webHidden/>
+              </w:rPr>
+              <w:t>5</w:t>
+            </w:r>
+            <w:r>
+              <w:rPr>
+                <w:noProof/>
+                <w:webHidden/>
+              </w:rPr>
+              <w:fldChar w:fldCharType="end"/>
+            </w:r>
+          </w:hyperlink>
+        </w:p>
+        <w:p>
+          <w:pPr>
+            <w:pStyle w:val="Spistreci1"/>
+            <w:tabs>
+              <w:tab w:val="left" w:pos="440"/>
+              <w:tab w:val="right" w:leader="dot" w:pos="9062"/>
+            </w:tabs>
+            <w:rPr>
+              <w:rFonts w:eastAsiaTheme="minorEastAsia"/>
+              <w:noProof/>
+              <w:lang w:eastAsia="pl-PL"/>
+            </w:rPr>
+          </w:pPr>
+          <w:hyperlink w:anchor="_Toc90039256" w:history="1">
+            <w:r>
+              <w:rPr>
+                <w:rStyle w:val="Hipercze"/>
+                <w:noProof/>
+              </w:rPr>
+              <w:t>3.</w:t>
+            </w:r>
+            <w:r>
+              <w:rPr>
+                <w:rFonts w:eastAsiaTheme="minorEastAsia"/>
+                <w:noProof/>
+                <w:lang w:eastAsia="pl-PL"/>
+              </w:rPr>
+              <w:tab/>
+            </w:r>
+            <w:r>
+              <w:rPr>
+                <w:rStyle w:val="Hipercze"/>
+                <w:noProof/>
+              </w:rPr>
+              <w:t>UDP</w:t>
+            </w:r>
+            <w:r>
+              <w:rPr>
+                <w:noProof/>
+                <w:webHidden/>
+              </w:rPr>
+              <w:tab/>
+            </w:r>
+            <w:r>
+              <w:rPr>
+                <w:noProof/>
+                <w:webHidden/>
+              </w:rPr>
+              <w:fldChar w:fldCharType="begin"/>
+            </w:r>
+            <w:r>
+              <w:rPr>
+                <w:noProof/>
+                <w:webHidden/>
+              </w:rPr>
+              <w:instrText xml:space="preserve"> PAGEREF _Toc90039256 \h </w:instrText>
+            </w:r>
+            <w:r>
+              <w:rPr>
+                <w:noProof/>
+                <w:webHidden/>
+              </w:rPr>
+            </w:r>
+            <w:r>
+              <w:rPr>
+                <w:noProof/>
+                <w:webHidden/>
+              </w:rPr>
+              <w:fldChar w:fldCharType="separate"/>
+            </w:r>
+            <w:r>
+              <w:rPr>
+                <w:noProof/>
+                <w:webHidden/>
+              </w:rPr>
+              <w:t>7</w:t>
+            </w:r>
+            <w:r>
+              <w:rPr>
+                <w:noProof/>
+                <w:webHidden/>
+              </w:rPr>
+              <w:fldChar w:fldCharType="end"/>
+            </w:r>
+          </w:hyperlink>
+        </w:p>
+        <w:p>
+          <w:pPr>
+            <w:pStyle w:val="Spistreci2"/>
+            <w:tabs>
+              <w:tab w:val="left" w:pos="880"/>
+              <w:tab w:val="right" w:leader="dot" w:pos="9062"/>
+            </w:tabs>
+            <w:rPr>
+              <w:rFonts w:eastAsiaTheme="minorEastAsia"/>
+              <w:noProof/>
+              <w:lang w:eastAsia="pl-PL"/>
+            </w:rPr>
+          </w:pPr>
+          <w:hyperlink w:anchor="_Toc90039257" w:history="1">
+            <w:r>
+              <w:rPr>
+                <w:rStyle w:val="Hipercze"/>
+                <w:noProof/>
+              </w:rPr>
+              <w:t>3.1.</w:t>
+            </w:r>
+            <w:r>
+              <w:rPr>
+                <w:rFonts w:eastAsiaTheme="minorEastAsia"/>
+                <w:noProof/>
+                <w:lang w:eastAsia="pl-PL"/>
+              </w:rPr>
+              <w:tab/>
+            </w:r>
+            <w:r>
+              <w:rPr>
+                <w:rStyle w:val="Hipercze"/>
+                <w:noProof/>
+              </w:rPr>
+              <w:t>Ćwiczenie: Odebranie aktualnej daty i czasu</w:t>
+            </w:r>
+            <w:r>
+              <w:rPr>
+                <w:noProof/>
+                <w:webHidden/>
+              </w:rPr>
+              <w:tab/>
+            </w:r>
+            <w:r>
+              <w:rPr>
+                <w:noProof/>
+                <w:webHidden/>
+              </w:rPr>
+              <w:fldChar w:fldCharType="begin"/>
+            </w:r>
+            <w:r>
+              <w:rPr>
+                <w:noProof/>
+                <w:webHidden/>
+              </w:rPr>
+              <w:instrText xml:space="preserve"> PAGEREF _Toc90039257 \h </w:instrText>
+            </w:r>
+            <w:r>
+              <w:rPr>
+                <w:noProof/>
+                <w:webHidden/>
+              </w:rPr>
+            </w:r>
+            <w:r>
+              <w:rPr>
+                <w:noProof/>
+                <w:webHidden/>
+              </w:rPr>
+              <w:fldChar w:fldCharType="separate"/>
+            </w:r>
+            <w:r>
+              <w:rPr>
+                <w:noProof/>
+                <w:webHidden/>
+              </w:rPr>
+              <w:t>7</w:t>
+            </w:r>
+            <w:r>
+              <w:rPr>
+                <w:noProof/>
+                <w:webHidden/>
+              </w:rPr>
+              <w:fldChar w:fldCharType="end"/>
+            </w:r>
+          </w:hyperlink>
+        </w:p>
+        <w:p>
+          <w:pPr>
+            <w:pStyle w:val="Spistreci1"/>
+            <w:tabs>
+              <w:tab w:val="left" w:pos="440"/>
+              <w:tab w:val="right" w:leader="dot" w:pos="9062"/>
+            </w:tabs>
+            <w:rPr>
+              <w:rFonts w:eastAsiaTheme="minorEastAsia"/>
+              <w:noProof/>
+              <w:lang w:eastAsia="pl-PL"/>
+            </w:rPr>
+          </w:pPr>
+          <w:hyperlink w:anchor="_Toc90039258" w:history="1">
+            <w:r>
+              <w:rPr>
+                <w:rStyle w:val="Hipercze"/>
+                <w:noProof/>
+              </w:rPr>
+              <w:t>4.</w:t>
+            </w:r>
+            <w:r>
+              <w:rPr>
+                <w:rFonts w:eastAsiaTheme="minorEastAsia"/>
+                <w:noProof/>
+                <w:lang w:eastAsia="pl-PL"/>
+              </w:rPr>
+              <w:tab/>
+            </w:r>
+            <w:r>
+              <w:rPr>
+                <w:rStyle w:val="Hipercze"/>
+                <w:noProof/>
+              </w:rPr>
+              <w:t>TCP</w:t>
+            </w:r>
+            <w:r>
+              <w:rPr>
+                <w:noProof/>
+                <w:webHidden/>
+              </w:rPr>
+              <w:tab/>
+            </w:r>
+            <w:r>
+              <w:rPr>
+                <w:noProof/>
+                <w:webHidden/>
+              </w:rPr>
+              <w:fldChar w:fldCharType="begin"/>
+            </w:r>
+            <w:r>
+              <w:rPr>
+                <w:noProof/>
+                <w:webHidden/>
+              </w:rPr>
+              <w:instrText xml:space="preserve"> PAGEREF _Toc90039258 \h </w:instrText>
+            </w:r>
+            <w:r>
+              <w:rPr>
+                <w:noProof/>
+                <w:webHidden/>
+              </w:rPr>
+            </w:r>
+            <w:r>
+              <w:rPr>
+                <w:noProof/>
+                <w:webHidden/>
+              </w:rPr>
+              <w:fldChar w:fldCharType="separate"/>
+            </w:r>
+            <w:r>
+              <w:rPr>
+                <w:noProof/>
+                <w:webHidden/>
+              </w:rPr>
+              <w:t>8</w:t>
+            </w:r>
+            <w:r>
+              <w:rPr>
+                <w:noProof/>
+                <w:webHidden/>
+              </w:rPr>
+              <w:fldChar w:fldCharType="end"/>
+            </w:r>
+          </w:hyperlink>
+        </w:p>
+        <w:p>
+          <w:pPr>
+            <w:pStyle w:val="Spistreci2"/>
+            <w:tabs>
+              <w:tab w:val="left" w:pos="880"/>
+              <w:tab w:val="right" w:leader="dot" w:pos="9062"/>
+            </w:tabs>
+            <w:rPr>
+              <w:rFonts w:eastAsiaTheme="minorEastAsia"/>
+              <w:noProof/>
+              <w:lang w:eastAsia="pl-PL"/>
+            </w:rPr>
+          </w:pPr>
+          <w:hyperlink w:anchor="_Toc90039259" w:history="1">
+            <w:r>
+              <w:rPr>
+                <w:rStyle w:val="Hipercze"/>
+                <w:noProof/>
+              </w:rPr>
+              <w:t>4.1.</w:t>
+            </w:r>
+            <w:r>
+              <w:rPr>
+                <w:rFonts w:eastAsiaTheme="minorEastAsia"/>
+                <w:noProof/>
+                <w:lang w:eastAsia="pl-PL"/>
+              </w:rPr>
+              <w:tab/>
+            </w:r>
+            <w:r>
+              <w:rPr>
+                <w:rStyle w:val="Hipercze"/>
+                <w:noProof/>
+              </w:rPr>
+              <w:t>Ćwiczenie: wysłanie strony HTML z wykorzystaniem http</w:t>
+            </w:r>
+            <w:r>
+              <w:rPr>
+                <w:noProof/>
+                <w:webHidden/>
+              </w:rPr>
+              <w:tab/>
+            </w:r>
+            <w:r>
+              <w:rPr>
+                <w:noProof/>
+                <w:webHidden/>
+              </w:rPr>
+              <w:fldChar w:fldCharType="begin"/>
+            </w:r>
+            <w:r>
+              <w:rPr>
+                <w:noProof/>
+                <w:webHidden/>
+              </w:rPr>
+              <w:instrText xml:space="preserve"> PAGEREF _Toc90039259 \h </w:instrText>
+            </w:r>
+            <w:r>
+              <w:rPr>
+                <w:noProof/>
+                <w:webHidden/>
+              </w:rPr>
+            </w:r>
+            <w:r>
+              <w:rPr>
+                <w:noProof/>
+                <w:webHidden/>
+              </w:rPr>
+              <w:fldChar w:fldCharType="separate"/>
+            </w:r>
+            <w:r>
+              <w:rPr>
+                <w:noProof/>
+                <w:webHidden/>
+              </w:rPr>
+              <w:t>8</w:t>
+            </w:r>
+            <w:r>
+              <w:rPr>
+                <w:noProof/>
+                <w:webHidden/>
+              </w:rPr>
+              <w:fldChar w:fldCharType="end"/>
+            </w:r>
+          </w:hyperlink>
+        </w:p>
+        <w:p>
+          <w:pPr>
+            <w:pStyle w:val="Spistreci2"/>
+            <w:tabs>
+              <w:tab w:val="left" w:pos="880"/>
+              <w:tab w:val="right" w:leader="dot" w:pos="9062"/>
+            </w:tabs>
+            <w:rPr>
+              <w:rFonts w:eastAsiaTheme="minorEastAsia"/>
+              <w:noProof/>
+              <w:lang w:eastAsia="pl-PL"/>
+            </w:rPr>
+          </w:pPr>
+          <w:hyperlink w:anchor="_Toc90039260" w:history="1">
+            <w:r>
+              <w:rPr>
+                <w:rStyle w:val="Hipercze"/>
+                <w:noProof/>
+              </w:rPr>
+              <w:t>4.2.</w:t>
+            </w:r>
+            <w:r>
+              <w:rPr>
+                <w:rFonts w:eastAsiaTheme="minorEastAsia"/>
+                <w:noProof/>
+                <w:lang w:eastAsia="pl-PL"/>
+              </w:rPr>
+              <w:tab/>
+            </w:r>
+            <w:r>
+              <w:rPr>
+                <w:rStyle w:val="Hipercze"/>
+                <w:noProof/>
+              </w:rPr>
+              <w:t>Ćwiczenie: odebranie strony HTML</w:t>
+            </w:r>
+            <w:r>
+              <w:rPr>
+                <w:noProof/>
+                <w:webHidden/>
+              </w:rPr>
+              <w:tab/>
+            </w:r>
+            <w:r>
+              <w:rPr>
+                <w:noProof/>
+                <w:webHidden/>
+              </w:rPr>
+              <w:fldChar w:fldCharType="begin"/>
+            </w:r>
+            <w:r>
+              <w:rPr>
+                <w:noProof/>
+                <w:webHidden/>
+              </w:rPr>
+              <w:instrText xml:space="preserve"> PAGEREF _Toc90039260 \h </w:instrText>
+            </w:r>
+            <w:r>
+              <w:rPr>
+                <w:noProof/>
+                <w:webHidden/>
+              </w:rPr>
+            </w:r>
+            <w:r>
+              <w:rPr>
+                <w:noProof/>
+                <w:webHidden/>
+              </w:rPr>
+              <w:fldChar w:fldCharType="separate"/>
+            </w:r>
+            <w:r>
+              <w:rPr>
+                <w:noProof/>
+                <w:webHidden/>
+              </w:rPr>
+              <w:t>9</w:t>
+            </w:r>
+            <w:r>
+              <w:rPr>
+                <w:noProof/>
+                <w:webHidden/>
+              </w:rPr>
+              <w:fldChar w:fldCharType="end"/>
+            </w:r>
+          </w:hyperlink>
+        </w:p>
+        <w:p>
+          <w:r>
+            <w:rPr>
+              <w:b/>
+              <w:bCs/>
+            </w:rPr>
+            <w:fldChar w:fldCharType="end"/>
+          </w:r>
+        </w:p>
+      </w:sdtContent>
+    </w:sdt>
+    <w:p>
+      <w:r>
+        <w:br w:type="page"/>
+      </w:r>
+    </w:p>
     <w:p>
       <w:pPr>
         <w:pStyle w:val="Nagwek1"/>
-        <w:numPr>
-          <w:ilvl w:val="0"/>
-          <w:numId w:val="5"/>
-        </w:numPr>
-      </w:pPr>
-      <w:r>
-        <w:lastRenderedPageBreak/>
-        <w:t>ARP</w:t>
-      </w:r>
-    </w:p>
-    <w:p>
-      <w:pPr>
-        <w:pStyle w:val="Nagwek2"/>
         <w:numPr>
           <w:ilvl w:val="0"/>
           <w:numId w:val="2"/>
         </w:numPr>
       </w:pPr>
-      <w:r>
-        <w:t>Wstęp</w:t>
-      </w:r>
-    </w:p>
-    <w:p>
-      <w:pPr>
+      <w:bookmarkStart w:id="0" w:name="_Toc90039252"/>
+      <w:r>
+        <w:lastRenderedPageBreak/>
+        <w:t>AR</w:t>
+      </w:r>
+      <w:r>
+        <w:t>P</w:t>
+      </w:r>
+      <w:bookmarkEnd w:id="0"/>
+    </w:p>
+    <w:p>
+      <w:pPr>
+        <w:ind w:firstLine="360"/>
         <w:jc w:val="both"/>
       </w:pPr>
       <w:r>
@@ -775,7 +1575,13 @@
         <w:t>protokół sieciowy umożliwiający mapowanie logicznych adresów warstwy sieciowej na fizyczne adresy warstwy łącza danych.</w:t>
       </w:r>
       <w:r>
-        <w:t xml:space="preserve"> Wykorzystywany jest np. w ramach </w:t>
+        <w:t xml:space="preserve"> Wykorzystywany jest np. w</w:t>
+      </w:r>
+      <w:r>
+        <w:t> </w:t>
+      </w:r>
+      <w:r>
+        <w:t xml:space="preserve">ramach </w:t>
       </w:r>
       <w:r>
         <w:t>większ</w:t>
@@ -796,27 +1602,48 @@
         <w:t xml:space="preserve"> lub </w:t>
       </w:r>
       <w:r>
-        <w:t>do identyfikacji potencjalnych konfliktów adresów IP, ponieważ różne węzły o identycznych adresach IP będą miały różne adresy MAC.</w:t>
+        <w:t>do identyfikacji potencjalnych konfliktów adresów IP, ponieważ różne węzły o</w:t>
+      </w:r>
+      <w:r>
+        <w:t> </w:t>
+      </w:r>
+      <w:r>
+        <w:t>identycznych adresach IP będą miały różne adresy MAC.</w:t>
       </w:r>
     </w:p>
     <w:p>
       <w:pPr>
         <w:pStyle w:val="Nagwek2"/>
         <w:numPr>
-          <w:ilvl w:val="0"/>
+          <w:ilvl w:val="1"/>
           <w:numId w:val="2"/>
         </w:numPr>
       </w:pPr>
+      <w:bookmarkStart w:id="1" w:name="_Toc90039253"/>
       <w:r>
         <w:t>Ćwiczenie: ARP scanner</w:t>
       </w:r>
-    </w:p>
-    <w:p>
-      <w:pPr>
+      <w:bookmarkEnd w:id="1"/>
+    </w:p>
+    <w:p>
+      <w:pPr>
+        <w:ind w:firstLine="360"/>
         <w:jc w:val="both"/>
       </w:pPr>
       <w:r>
-        <w:t xml:space="preserve">Celem ćwiczenia jest stworzenie prostego ARP skanera, który sprawdza dostępne MAC adresy dla zakresu </w:t>
+        <w:t xml:space="preserve">Celem ćwiczenia jest stworzenie prostego </w:t>
+      </w:r>
+      <w:r>
+        <w:t xml:space="preserve">skanera </w:t>
+      </w:r>
+      <w:r>
+        <w:t>ARP, który sprawdza dostępne adresy</w:t>
+      </w:r>
+      <w:r>
+        <w:t xml:space="preserve"> MAC</w:t>
+      </w:r>
+      <w:r>
+        <w:t xml:space="preserve"> dla zakresu </w:t>
       </w:r>
       <w:r>
         <w:t>adresów IP od 192.168.0.0 do 192.168.0.255.</w:t>
@@ -825,10 +1652,10 @@
         <w:t xml:space="preserve"> Program skanuje adresy IP w danej sieci </w:t>
       </w:r>
       <w:r>
-        <w:t xml:space="preserve">poprzez wysłanie zapytań pod kolejne adresy z podanego zakresu </w:t>
-      </w:r>
-      <w:r>
-        <w:t>oraz</w:t>
+        <w:t>poprzez wysłanie zapytań pod kolejne adresy z podanego zakresu</w:t>
+      </w:r>
+      <w:r>
+        <w:t>, a</w:t>
       </w:r>
       <w:r>
         <w:t xml:space="preserve"> gdy uzyska odpowiedź</w:t>
@@ -855,10 +1682,25 @@
         <w:t xml:space="preserve"> urządzenia</w:t>
       </w:r>
       <w:r>
-        <w:t>. Kod programu przedstawiono poniżej</w:t>
-      </w:r>
-      <w:r>
-        <w:t>. Przy wywołaniu funkcji skorzystaliśmy z maski /24</w:t>
+        <w:t xml:space="preserve">. Kod programu przedstawiono </w:t>
+      </w:r>
+      <w:r>
+        <w:t xml:space="preserve">na </w:t>
+      </w:r>
+      <w:r>
+        <w:t>l</w:t>
+      </w:r>
+      <w:r>
+        <w:t>istingu 1</w:t>
+      </w:r>
+      <w:r>
+        <w:t>. Przy wywołaniu funkcji skorzyst</w:t>
+      </w:r>
+      <w:r>
+        <w:t>ano</w:t>
+      </w:r>
+      <w:r>
+        <w:t xml:space="preserve"> z maski /24</w:t>
       </w:r>
       <w:r>
         <w:t xml:space="preserve">, która pozwala pokryć zadany zakres adresów </w:t>
@@ -901,7 +1743,7 @@
                     <pic:cNvPicPr/>
                   </pic:nvPicPr>
                   <pic:blipFill>
-                    <a:blip r:embed="rId8"/>
+                    <a:blip r:embed="rId9"/>
                     <a:stretch>
                       <a:fillRect/>
                     </a:stretch>
@@ -928,13 +1770,13 @@
         <w:jc w:val="center"/>
       </w:pPr>
       <w:r>
-        <w:t xml:space="preserve">Rysunek </w:t>
+        <w:t xml:space="preserve">Listing </w:t>
       </w:r>
       <w:r>
         <w:fldChar w:fldCharType="begin"/>
       </w:r>
       <w:r>
-        <w:instrText xml:space="preserve"> SEQ Rysunek \* ARABIC </w:instrText>
+        <w:instrText xml:space="preserve"> SEQ Listing \* ARABIC </w:instrText>
       </w:r>
       <w:r>
         <w:fldChar w:fldCharType="separate"/>
@@ -946,24 +1788,52 @@
         <w:t>1</w:t>
       </w:r>
       <w:r>
-        <w:rPr>
-          <w:noProof/>
-        </w:rPr>
         <w:fldChar w:fldCharType="end"/>
       </w:r>
       <w:r>
-        <w:t>. Listing programu wyświetlającego IP i MAC urządzeń podłączonych do sieci</w:t>
-      </w:r>
-    </w:p>
-    <w:p>
-      <w:pPr>
+        <w:t>. Kod</w:t>
+      </w:r>
+      <w:r>
+        <w:t xml:space="preserve"> programu wyświetlającego IP i MAC urządzeń podłączonych do sieci</w:t>
+      </w:r>
+      <w:r>
+        <w:t>.</w:t>
+      </w:r>
+    </w:p>
+    <w:p>
+      <w:pPr>
+        <w:ind w:firstLine="708"/>
         <w:jc w:val="both"/>
       </w:pPr>
       <w:r>
-        <w:t>Na kolejnych trzech zrzutach ekranu przedstawiamy wyniki działania programu. Za pomocą Wiresharka obserwowaliśmy wysyłane i odbierane pakiety protokołu ARP.</w:t>
-      </w:r>
-      <w:r>
-        <w:t xml:space="preserve"> Zapytania są wysyłane pod kolejne adresy IP, a gdy dany adres jest dostępny to zgodnie z oczekiwaniami odsyła adres MAC. Wydruk programu w konsoli przedstawiono na rysunku 4.</w:t>
+        <w:t xml:space="preserve">Za pomocą </w:t>
+      </w:r>
+      <w:r>
+        <w:t xml:space="preserve">programu </w:t>
+      </w:r>
+      <w:r>
+        <w:t>Wireshark obserwowa</w:t>
+      </w:r>
+      <w:r>
+        <w:t>no</w:t>
+      </w:r>
+      <w:r>
+        <w:t xml:space="preserve"> wysyłane i odbierane pakiety protokołu ARP</w:t>
+      </w:r>
+      <w:r>
+        <w:t>, widoczne na rysunkach 1. i 2</w:t>
+      </w:r>
+      <w:r>
+        <w:t>.</w:t>
+      </w:r>
+      <w:r>
+        <w:t xml:space="preserve"> Zapytania są wysyłane pod kolejne adresy IP, a gdy dany adres jest dostępny</w:t>
+      </w:r>
+      <w:r>
+        <w:t xml:space="preserve">, </w:t>
+      </w:r>
+      <w:r>
+        <w:t>to zgodnie z oczekiwaniami odsyła adres MAC. Wydruk programu w konsoli przedstawiono na rysunku 4.</w:t>
       </w:r>
     </w:p>
     <w:p>
@@ -992,7 +1862,7 @@
                     <pic:cNvPicPr/>
                   </pic:nvPicPr>
                   <pic:blipFill>
-                    <a:blip r:embed="rId9"/>
+                    <a:blip r:embed="rId10"/>
                     <a:stretch>
                       <a:fillRect/>
                     </a:stretch>
@@ -1034,7 +1904,7 @@
         <w:rPr>
           <w:noProof/>
         </w:rPr>
-        <w:t>2</w:t>
+        <w:t>1</w:t>
       </w:r>
       <w:r>
         <w:rPr>
@@ -1049,7 +1919,16 @@
         <w:t>Początkowy f</w:t>
       </w:r>
       <w:r>
-        <w:t>ragment rozwiązania w Wiresharku</w:t>
+        <w:t>ragment rozwiązania w Wireshark</w:t>
+      </w:r>
+      <w:r>
+        <w:t>’</w:t>
+      </w:r>
+      <w:r>
+        <w:t>u</w:t>
+      </w:r>
+      <w:r>
+        <w:t>.</w:t>
       </w:r>
     </w:p>
     <w:p>
@@ -1077,7 +1956,7 @@
                     <pic:cNvPicPr/>
                   </pic:nvPicPr>
                   <pic:blipFill>
-                    <a:blip r:embed="rId10"/>
+                    <a:blip r:embed="rId11"/>
                     <a:stretch>
                       <a:fillRect/>
                     </a:stretch>
@@ -1119,7 +1998,7 @@
         <w:rPr>
           <w:noProof/>
         </w:rPr>
-        <w:t>3</w:t>
+        <w:t>2</w:t>
       </w:r>
       <w:r>
         <w:rPr>
@@ -1128,7 +2007,16 @@
         <w:fldChar w:fldCharType="end"/>
       </w:r>
       <w:r>
-        <w:t>. Końcowy fragment rozwiązania w Wiresharku</w:t>
+        <w:t>. Końcowy fragment rozwiązania w Wireshark</w:t>
+      </w:r>
+      <w:r>
+        <w:t>’</w:t>
+      </w:r>
+      <w:r>
+        <w:t>u</w:t>
+      </w:r>
+      <w:r>
+        <w:t>.</w:t>
       </w:r>
     </w:p>
     <w:p>
@@ -1156,7 +2044,7 @@
                     <pic:cNvPicPr/>
                   </pic:nvPicPr>
                   <pic:blipFill>
-                    <a:blip r:embed="rId11"/>
+                    <a:blip r:embed="rId12"/>
                     <a:stretch>
                       <a:fillRect/>
                     </a:stretch>
@@ -1198,7 +2086,7 @@
         <w:rPr>
           <w:noProof/>
         </w:rPr>
-        <w:t>4</w:t>
+        <w:t>3</w:t>
       </w:r>
       <w:r>
         <w:rPr>
@@ -1208,6 +2096,14 @@
       </w:r>
       <w:r>
         <w:t>. Rezultat uruchomionego programu ARP</w:t>
+      </w:r>
+      <w:r>
+        <w:t>.</w:t>
+      </w:r>
+    </w:p>
+    <w:p>
+      <w:r>
+        <w:br w:type="page"/>
       </w:r>
     </w:p>
     <w:p>
@@ -1215,72 +2111,81 @@
         <w:pStyle w:val="Nagwek1"/>
         <w:numPr>
           <w:ilvl w:val="0"/>
-          <w:numId w:val="5"/>
+          <w:numId w:val="2"/>
         </w:numPr>
       </w:pPr>
-      <w:r>
-        <w:t>Ping program</w:t>
+      <w:bookmarkStart w:id="2" w:name="_Toc90039254"/>
+      <w:r>
+        <w:lastRenderedPageBreak/>
+        <w:t>ICMP</w:t>
+      </w:r>
+      <w:bookmarkEnd w:id="2"/>
+    </w:p>
+    <w:p>
+      <w:pPr>
+        <w:ind w:firstLine="360"/>
+        <w:jc w:val="both"/>
+      </w:pPr>
+      <w:r>
+        <w:t>Protokół ICMP</w:t>
+      </w:r>
+      <w:r>
+        <w:t xml:space="preserve"> (</w:t>
+      </w:r>
+      <w:r>
+        <w:t>Internet Control Message Protocol</w:t>
+      </w:r>
+      <w:r>
+        <w:t>)</w:t>
+      </w:r>
+      <w:r>
+        <w:t xml:space="preserve"> jest powszechnie używany do sprawdzania połączeń z innymi komputerami. </w:t>
+      </w:r>
+      <w:r>
+        <w:t>Potocznie n</w:t>
+      </w:r>
+      <w:r>
+        <w:t>azywa się „pingowaniem”, ponieważ działa w taki sam sposób, jak „ping” sonaru wysyłany przez okręty podwodne. Jeśli trafi w cel, powróci echo, które można wychwycić i zbadać.</w:t>
       </w:r>
     </w:p>
     <w:p>
       <w:pPr>
         <w:pStyle w:val="Nagwek2"/>
         <w:numPr>
-          <w:ilvl w:val="0"/>
-          <w:numId w:val="3"/>
+          <w:ilvl w:val="1"/>
+          <w:numId w:val="2"/>
         </w:numPr>
       </w:pPr>
-      <w:r>
-        <w:t>Wstęp</w:t>
-      </w:r>
-    </w:p>
-    <w:p>
-      <w:pPr>
+      <w:bookmarkStart w:id="3" w:name="_Toc90039255"/>
+      <w:r>
+        <w:t>Ćwiczenie: Ping program</w:t>
+      </w:r>
+      <w:bookmarkEnd w:id="3"/>
+    </w:p>
+    <w:p>
+      <w:pPr>
+        <w:ind w:firstLine="360"/>
         <w:jc w:val="both"/>
       </w:pPr>
       <w:r>
-        <w:t>Protokół ICMP</w:t>
-      </w:r>
-      <w:r>
-        <w:t xml:space="preserve"> (</w:t>
-      </w:r>
-      <w:r>
-        <w:t>Internet Control Message Protocol</w:t>
-      </w:r>
-      <w:r>
-        <w:t>)</w:t>
-      </w:r>
-      <w:r>
-        <w:t xml:space="preserve"> jest powszechnie używany do sprawdzania połączeń z innymi komputerami. Nazywa się to „pingowaniem”, ponieważ działa w taki sam sposób, jak „ping” sonaru wysyłany przez okręty podwodne. Jeśli trafi w cel, powróci echo, które można wychwycić i zbadać.</w:t>
-      </w:r>
-    </w:p>
-    <w:p>
-      <w:pPr>
-        <w:pStyle w:val="Nagwek2"/>
-        <w:numPr>
-          <w:ilvl w:val="0"/>
-          <w:numId w:val="3"/>
-        </w:numPr>
-      </w:pPr>
-      <w:r>
-        <w:t>Ćwiczenie: Ping program</w:t>
-      </w:r>
-    </w:p>
-    <w:p>
-      <w:pPr>
-        <w:jc w:val="both"/>
-      </w:pPr>
-      <w:r>
-        <w:t>Celem ćwiczenia jest program Ping, który wysyła polecenie ping, czyli żądanie ICMP na adres IP.</w:t>
-      </w:r>
-      <w:r>
-        <w:br/>
-        <w:t>W przypadku otrzymania odpowiedzi</w:t>
+        <w:t>Celem ćwiczenia jest program, który wysyła polecenie ping, czyli żądanie ICMP na adres IP.</w:t>
       </w:r>
       <w:r>
         <w:t xml:space="preserve"> </w:t>
       </w:r>
       <w:r>
+        <w:t>W</w:t>
+      </w:r>
+      <w:r>
+        <w:t> </w:t>
+      </w:r>
+      <w:r>
+        <w:t>przypadku otrzymania odpowiedzi</w:t>
+      </w:r>
+      <w:r>
+        <w:t xml:space="preserve"> </w:t>
+      </w:r>
+      <w:r>
         <w:t>wyświetl</w:t>
       </w:r>
       <w:r>
@@ -1293,7 +2198,43 @@
         <w:t>w konsoli.</w:t>
       </w:r>
       <w:r>
-        <w:t xml:space="preserve"> W poniżej przedstawionym programie wykorzystujemy funkcję z wcześniejszego ćwiczenia do uzyskania MAC adresu poprzez ARP. Dwa adresy IP są dostępne, natomiast jeden nie jest dostępny w celu sprawdzenia poprawności działania programu w obydwu przypadkach.</w:t>
+        <w:t xml:space="preserve"> W</w:t>
+      </w:r>
+      <w:r>
+        <w:t> </w:t>
+      </w:r>
+      <w:r>
+        <w:t>programie</w:t>
+      </w:r>
+      <w:r>
+        <w:t xml:space="preserve"> przedstawionym na listingu 2.</w:t>
+      </w:r>
+      <w:r>
+        <w:t xml:space="preserve"> wykorzyst</w:t>
+      </w:r>
+      <w:r>
+        <w:t>ano</w:t>
+      </w:r>
+      <w:r>
+        <w:t xml:space="preserve"> funkcję z wcześniejszego ćwiczenia do uzyskania</w:t>
+      </w:r>
+      <w:r>
+        <w:t xml:space="preserve"> </w:t>
+      </w:r>
+      <w:r>
+        <w:t>adresu</w:t>
+      </w:r>
+      <w:r>
+        <w:t xml:space="preserve"> MAC</w:t>
+      </w:r>
+      <w:r>
+        <w:t xml:space="preserve"> poprzez </w:t>
+      </w:r>
+      <w:r>
+        <w:t xml:space="preserve">protokół </w:t>
+      </w:r>
+      <w:r>
+        <w:t>ARP. Dwa adresy IP są dostępne, natomiast jeden nie jest dostępny w celu sprawdzenia poprawności działania programu w obydwu przypadkach.</w:t>
       </w:r>
     </w:p>
     <w:p>
@@ -1305,7 +2246,6 @@
         <w:rPr>
           <w:noProof/>
         </w:rPr>
-        <w:lastRenderedPageBreak/>
         <w:drawing>
           <wp:inline distT="0" distB="0" distL="0" distR="0" wp14:anchorId="6EEB6FF9" wp14:editId="714C9A2E">
             <wp:extent cx="5296172" cy="3352972"/>
@@ -1322,7 +2262,7 @@
                     <pic:cNvPicPr/>
                   </pic:nvPicPr>
                   <pic:blipFill>
-                    <a:blip r:embed="rId12"/>
+                    <a:blip r:embed="rId13"/>
                     <a:stretch>
                       <a:fillRect/>
                     </a:stretch>
@@ -1349,13 +2289,13 @@
         <w:jc w:val="center"/>
       </w:pPr>
       <w:r>
-        <w:t xml:space="preserve">Rysunek </w:t>
+        <w:t xml:space="preserve">Listing </w:t>
       </w:r>
       <w:r>
         <w:fldChar w:fldCharType="begin"/>
       </w:r>
       <w:r>
-        <w:instrText xml:space="preserve"> SEQ Rysunek \* ARABIC </w:instrText>
+        <w:instrText xml:space="preserve"> SEQ Listing \* ARABIC </w:instrText>
       </w:r>
       <w:r>
         <w:fldChar w:fldCharType="separate"/>
@@ -1364,30 +2304,58 @@
         <w:rPr>
           <w:noProof/>
         </w:rPr>
-        <w:t>5</w:t>
-      </w:r>
-      <w:r>
-        <w:rPr>
-          <w:noProof/>
-        </w:rPr>
+        <w:t>2</w:t>
+      </w:r>
+      <w:r>
         <w:fldChar w:fldCharType="end"/>
       </w:r>
       <w:r>
-        <w:t>. Listing programu wysyłającego ping i wyświetlające</w:t>
-      </w:r>
-      <w:r>
-        <w:t>go</w:t>
-      </w:r>
-      <w:r>
-        <w:t xml:space="preserve"> IP oraz MAC po odebraniu odpowiedzi</w:t>
-      </w:r>
-    </w:p>
-    <w:p>
-      <w:pPr>
+        <w:t xml:space="preserve">. Kod </w:t>
+      </w:r>
+      <w:r>
+        <w:t>programu wysyłającego ping i wyświetlającego IP oraz MAC po odebraniu odpowiedzi</w:t>
+      </w:r>
+      <w:r>
+        <w:t>.</w:t>
+      </w:r>
+    </w:p>
+    <w:p>
+      <w:pPr>
+        <w:ind w:firstLine="708"/>
         <w:jc w:val="both"/>
       </w:pPr>
       <w:r>
-        <w:t>Jak widać na rysunku poniżej od jednego z adresów IP nie uzyskaliśmy odpowiedzi w przeciwieństwie do dwóch następnych, których adresy IP i MAC zostały wypisane w konsoli.</w:t>
+        <w:t xml:space="preserve">Jak widać na rysunku </w:t>
+      </w:r>
+      <w:r>
+        <w:t>4.</w:t>
+      </w:r>
+      <w:r>
+        <w:t xml:space="preserve"> od jednego z adresów IP nie uzyska</w:t>
+      </w:r>
+      <w:r>
+        <w:t>no</w:t>
+      </w:r>
+      <w:r>
+        <w:t xml:space="preserve"> odpowiedzi</w:t>
+      </w:r>
+      <w:r>
+        <w:t>. Natomiast</w:t>
+      </w:r>
+      <w:r>
+        <w:t xml:space="preserve"> </w:t>
+      </w:r>
+      <w:r>
+        <w:t>dwa następne przesłały odpowiedź</w:t>
+      </w:r>
+      <w:r>
+        <w:t xml:space="preserve">, </w:t>
+      </w:r>
+      <w:r>
+        <w:t>a ich</w:t>
+      </w:r>
+      <w:r>
+        <w:t xml:space="preserve"> adresy IP i MAC zostały wypisane w konsoli.</w:t>
       </w:r>
     </w:p>
     <w:p>
@@ -1415,7 +2383,7 @@
                     <pic:cNvPicPr/>
                   </pic:nvPicPr>
                   <pic:blipFill>
-                    <a:blip r:embed="rId13"/>
+                    <a:blip r:embed="rId14"/>
                     <a:stretch>
                       <a:fillRect/>
                     </a:stretch>
@@ -1457,7 +2425,7 @@
         <w:rPr>
           <w:noProof/>
         </w:rPr>
-        <w:t>6</w:t>
+        <w:t>4</w:t>
       </w:r>
       <w:r>
         <w:rPr>
@@ -1468,13 +2436,29 @@
       <w:r>
         <w:t>. Rezultat uruchomionego ping programu</w:t>
       </w:r>
-    </w:p>
-    <w:p>
-      <w:pPr>
+      <w:r>
+        <w:t>.</w:t>
+      </w:r>
+    </w:p>
+    <w:p>
+      <w:pPr>
+        <w:ind w:firstLine="708"/>
         <w:jc w:val="both"/>
       </w:pPr>
       <w:r>
-        <w:t>Funkcja multiping w pierwszej kolejności z wykorzystaniem protokołu ARP sprawdza czy dane adresy IP są dostępne, a następnie wysyła ping do tych dostępnych.</w:t>
+        <w:t>Wykorzystana w programie f</w:t>
+      </w:r>
+      <w:r>
+        <w:t>unkcja multiping w pierwszej kolejności z wykorzystaniem protokołu ARP sprawdza czy dane adresy IP są dostępne</w:t>
+      </w:r>
+      <w:r>
+        <w:t>, co widać na rysunku 5. N</w:t>
+      </w:r>
+      <w:r>
+        <w:t>astępnie wysyła ping do tych dostępnych</w:t>
+      </w:r>
+      <w:r>
+        <w:t xml:space="preserve"> (Rysunek 6.).</w:t>
       </w:r>
     </w:p>
     <w:p>
@@ -1486,90 +2470,12 @@
         <w:rPr>
           <w:noProof/>
         </w:rPr>
+        <w:lastRenderedPageBreak/>
         <w:drawing>
           <wp:inline distT="0" distB="0" distL="0" distR="0" wp14:anchorId="6A9C962D" wp14:editId="4221E28F">
             <wp:extent cx="5760720" cy="769620"/>
             <wp:effectExtent l="0" t="0" r="0" b="0"/>
             <wp:docPr id="11" name="Obraz 11"/>
-            <wp:cNvGraphicFramePr>
-              <a:graphicFrameLocks xmlns:a="http://schemas.openxmlformats.org/drawingml/2006/main" noChangeAspect="1"/>
-            </wp:cNvGraphicFramePr>
-            <a:graphic xmlns:a="http://schemas.openxmlformats.org/drawingml/2006/main">
-              <a:graphicData uri="http://schemas.openxmlformats.org/drawingml/2006/picture">
-                <pic:pic xmlns:pic="http://schemas.openxmlformats.org/drawingml/2006/picture">
-                  <pic:nvPicPr>
-                    <pic:cNvPr id="1" name=""/>
-                    <pic:cNvPicPr/>
-                  </pic:nvPicPr>
-                  <pic:blipFill>
-                    <a:blip r:embed="rId14"/>
-                    <a:stretch>
-                      <a:fillRect/>
-                    </a:stretch>
-                  </pic:blipFill>
-                  <pic:spPr>
-                    <a:xfrm>
-                      <a:off x="0" y="0"/>
-                      <a:ext cx="5760720" cy="769620"/>
-                    </a:xfrm>
-                    <a:prstGeom prst="rect">
-                      <a:avLst/>
-                    </a:prstGeom>
-                  </pic:spPr>
-                </pic:pic>
-              </a:graphicData>
-            </a:graphic>
-          </wp:inline>
-        </w:drawing>
-      </w:r>
-    </w:p>
-    <w:p>
-      <w:pPr>
-        <w:pStyle w:val="Legenda"/>
-        <w:jc w:val="center"/>
-      </w:pPr>
-      <w:r>
-        <w:t xml:space="preserve">Rysunek </w:t>
-      </w:r>
-      <w:r>
-        <w:fldChar w:fldCharType="begin"/>
-      </w:r>
-      <w:r>
-        <w:instrText xml:space="preserve"> SEQ Rysunek \* ARABIC </w:instrText>
-      </w:r>
-      <w:r>
-        <w:fldChar w:fldCharType="separate"/>
-      </w:r>
-      <w:r>
-        <w:rPr>
-          <w:noProof/>
-        </w:rPr>
-        <w:t>7</w:t>
-      </w:r>
-      <w:r>
-        <w:rPr>
-          <w:noProof/>
-        </w:rPr>
-        <w:fldChar w:fldCharType="end"/>
-      </w:r>
-      <w:r>
-        <w:t>. Wynik w Wireshark po sprawdzeniu przez metodę multiping czy dany adres IP odpowiada</w:t>
-      </w:r>
-    </w:p>
-    <w:p>
-      <w:pPr>
-        <w:keepNext/>
-        <w:jc w:val="center"/>
-      </w:pPr>
-      <w:r>
-        <w:rPr>
-          <w:noProof/>
-        </w:rPr>
-        <w:drawing>
-          <wp:inline distT="0" distB="0" distL="0" distR="0" wp14:anchorId="0CA81E0E" wp14:editId="581F94D6">
-            <wp:extent cx="5760720" cy="349885"/>
-            <wp:effectExtent l="0" t="0" r="0" b="0"/>
-            <wp:docPr id="13" name="Obraz 13"/>
             <wp:cNvGraphicFramePr>
               <a:graphicFrameLocks xmlns:a="http://schemas.openxmlformats.org/drawingml/2006/main" noChangeAspect="1"/>
             </wp:cNvGraphicFramePr>
@@ -1589,6 +2495,94 @@
                   <pic:spPr>
                     <a:xfrm>
                       <a:off x="0" y="0"/>
+                      <a:ext cx="5760720" cy="769620"/>
+                    </a:xfrm>
+                    <a:prstGeom prst="rect">
+                      <a:avLst/>
+                    </a:prstGeom>
+                  </pic:spPr>
+                </pic:pic>
+              </a:graphicData>
+            </a:graphic>
+          </wp:inline>
+        </w:drawing>
+      </w:r>
+    </w:p>
+    <w:p>
+      <w:pPr>
+        <w:pStyle w:val="Legenda"/>
+        <w:jc w:val="center"/>
+      </w:pPr>
+      <w:r>
+        <w:t xml:space="preserve">Rysunek </w:t>
+      </w:r>
+      <w:r>
+        <w:fldChar w:fldCharType="begin"/>
+      </w:r>
+      <w:r>
+        <w:instrText xml:space="preserve"> SEQ Rysunek \* ARABIC </w:instrText>
+      </w:r>
+      <w:r>
+        <w:fldChar w:fldCharType="separate"/>
+      </w:r>
+      <w:r>
+        <w:rPr>
+          <w:noProof/>
+        </w:rPr>
+        <w:t>5</w:t>
+      </w:r>
+      <w:r>
+        <w:rPr>
+          <w:noProof/>
+        </w:rPr>
+        <w:fldChar w:fldCharType="end"/>
+      </w:r>
+      <w:r>
+        <w:t>. Wynik w Wireshark</w:t>
+      </w:r>
+      <w:r>
+        <w:t>’u</w:t>
+      </w:r>
+      <w:r>
+        <w:t xml:space="preserve"> po sprawdzeniu przez metodę multiping czy dany adres IP odpowiada</w:t>
+      </w:r>
+      <w:r>
+        <w:t>.</w:t>
+      </w:r>
+    </w:p>
+    <w:p>
+      <w:pPr>
+        <w:keepNext/>
+        <w:jc w:val="center"/>
+      </w:pPr>
+      <w:r>
+        <w:rPr>
+          <w:noProof/>
+        </w:rPr>
+        <w:drawing>
+          <wp:inline distT="0" distB="0" distL="0" distR="0" wp14:anchorId="0CA81E0E" wp14:editId="581F94D6">
+            <wp:extent cx="5760720" cy="349885"/>
+            <wp:effectExtent l="0" t="0" r="0" b="0"/>
+            <wp:docPr id="13" name="Obraz 13"/>
+            <wp:cNvGraphicFramePr>
+              <a:graphicFrameLocks xmlns:a="http://schemas.openxmlformats.org/drawingml/2006/main" noChangeAspect="1"/>
+            </wp:cNvGraphicFramePr>
+            <a:graphic xmlns:a="http://schemas.openxmlformats.org/drawingml/2006/main">
+              <a:graphicData uri="http://schemas.openxmlformats.org/drawingml/2006/picture">
+                <pic:pic xmlns:pic="http://schemas.openxmlformats.org/drawingml/2006/picture">
+                  <pic:nvPicPr>
+                    <pic:cNvPr id="1" name=""/>
+                    <pic:cNvPicPr/>
+                  </pic:nvPicPr>
+                  <pic:blipFill>
+                    <a:blip r:embed="rId16"/>
+                    <a:stretch>
+                      <a:fillRect/>
+                    </a:stretch>
+                  </pic:blipFill>
+                  <pic:spPr>
+                    <a:xfrm>
+                      <a:off x="0" y="0"/>
                       <a:ext cx="5760720" cy="349885"/>
                     </a:xfrm>
                     <a:prstGeom prst="rect">
@@ -1623,7 +2617,7 @@
         <w:rPr>
           <w:noProof/>
         </w:rPr>
-        <w:t>8</w:t>
+        <w:t>6</w:t>
       </w:r>
       <w:r>
         <w:rPr>
@@ -1633,6 +2627,14 @@
       </w:r>
       <w:r>
         <w:t>. Wynik wysłania i odebrania ping w Wireshark</w:t>
+      </w:r>
+      <w:r>
+        <w:t>’u.</w:t>
+      </w:r>
+    </w:p>
+    <w:p>
+      <w:r>
+        <w:br w:type="page"/>
       </w:r>
     </w:p>
     <w:p>
@@ -1640,76 +2642,121 @@
         <w:pStyle w:val="Nagwek1"/>
         <w:numPr>
           <w:ilvl w:val="0"/>
-          <w:numId w:val="5"/>
+          <w:numId w:val="2"/>
         </w:numPr>
       </w:pPr>
+      <w:bookmarkStart w:id="4" w:name="_Toc90039256"/>
       <w:r>
         <w:lastRenderedPageBreak/>
         <w:t>UDP</w:t>
       </w:r>
+      <w:bookmarkEnd w:id="4"/>
+    </w:p>
+    <w:p>
+      <w:pPr>
+        <w:ind w:firstLine="360"/>
+        <w:jc w:val="both"/>
+      </w:pPr>
+      <w:r>
+        <w:t>UDP (User Datagram Protocol)</w:t>
+      </w:r>
+      <w:r>
+        <w:t>,</w:t>
+      </w:r>
+      <w:r>
+        <w:t xml:space="preserve"> to metoda wysyłania danych bezpośrednio do określonego </w:t>
+      </w:r>
+      <w:r>
+        <w:t>socketu</w:t>
+      </w:r>
+      <w:r>
+        <w:t xml:space="preserve">. UDP może być używany jako protokół komunikacji bezpośredniej, w którym </w:t>
+      </w:r>
+      <w:r>
+        <w:t>wysyła się</w:t>
+      </w:r>
+      <w:r>
+        <w:t xml:space="preserve"> wiadomości do określonej aplikacji w określonym systemie.</w:t>
+      </w:r>
+      <w:r>
+        <w:t xml:space="preserve"> </w:t>
+      </w:r>
+      <w:r>
+        <w:t>W UDP wysyła</w:t>
+      </w:r>
+      <w:r>
+        <w:t xml:space="preserve"> się </w:t>
+      </w:r>
+      <w:r>
+        <w:t xml:space="preserve">sygnał do konkretnego portu i jeśli wszystko poszło dobrze, a aplikacja monitorująca port jest skonfigurowana tak, aby odpowiadać na przychodzące wiadomości, </w:t>
+      </w:r>
+      <w:r>
+        <w:t xml:space="preserve">to </w:t>
+      </w:r>
+      <w:r>
+        <w:t>port wygeneruje odpowiedź, któr</w:t>
+      </w:r>
+      <w:r>
+        <w:t>a zostanie</w:t>
+      </w:r>
+      <w:r>
+        <w:t xml:space="preserve"> otrzyma</w:t>
+      </w:r>
+      <w:r>
+        <w:t>na</w:t>
+      </w:r>
+      <w:r>
+        <w:t xml:space="preserve">, </w:t>
+      </w:r>
+      <w:r>
+        <w:t>a w przeciwnym wypadku nic nie zostanie odebrane</w:t>
+      </w:r>
+      <w:r>
+        <w:t>. Dzięki temu UDP jest przydatny w sytuacji wysyłania niestandardowych komunikatów danych bezpośrednio z jednego systemu do drugiego.</w:t>
+      </w:r>
     </w:p>
     <w:p>
       <w:pPr>
         <w:pStyle w:val="Nagwek2"/>
         <w:numPr>
-          <w:ilvl w:val="0"/>
-          <w:numId w:val="4"/>
+          <w:ilvl w:val="1"/>
+          <w:numId w:val="2"/>
         </w:numPr>
       </w:pPr>
-      <w:r>
-        <w:t>Wstęp</w:t>
-      </w:r>
-    </w:p>
-    <w:p>
-      <w:pPr>
+      <w:bookmarkStart w:id="5" w:name="_Toc90039257"/>
+      <w:r>
+        <w:t xml:space="preserve">Ćwiczenie: </w:t>
+      </w:r>
+      <w:r>
+        <w:t xml:space="preserve">Odebranie aktualnej </w:t>
+      </w:r>
+      <w:r>
+        <w:t>dat</w:t>
+      </w:r>
+      <w:r>
+        <w:t>y</w:t>
+      </w:r>
+      <w:r>
+        <w:t xml:space="preserve"> i czas</w:t>
+      </w:r>
+      <w:r>
+        <w:t>u</w:t>
+      </w:r>
+      <w:bookmarkEnd w:id="5"/>
+    </w:p>
+    <w:p>
+      <w:pPr>
+        <w:ind w:firstLine="360"/>
         <w:jc w:val="both"/>
       </w:pPr>
       <w:r>
-        <w:t>UDP (User Datagram Protocol)</w:t>
-      </w:r>
-      <w:r>
-        <w:t>,</w:t>
-      </w:r>
-      <w:r>
-        <w:t xml:space="preserve"> to metoda wysyłania danych bezpośrednio do określonego </w:t>
-      </w:r>
-      <w:r>
-        <w:t>socketu</w:t>
-      </w:r>
-      <w:r>
-        <w:t xml:space="preserve">. UDP może być używany jako protokół komunikacji bezpośredniej, w którym </w:t>
-      </w:r>
-      <w:r>
-        <w:t>wysyła się</w:t>
-      </w:r>
-      <w:r>
-        <w:t xml:space="preserve"> wiadomości do określonej aplikacji w określonym systemie.</w:t>
-      </w:r>
-      <w:r>
-        <w:t xml:space="preserve"> </w:t>
-      </w:r>
-      <w:r>
-        <w:t>W UDP wysyłamy sygnał do konkretnego portu i jeśli wszystko poszło dobrze, a aplikacja monitorująca port jest skonfigurowana tak, aby odpowiadać na przychodzące wiadomości, port wygeneruje odpowiedź, którą otrzymamy, jeśli nie, to nic nie otrzymamy. Dzięki temu UDP jest przydatny, w sytuacji wysyłania niestandardowych komunikatów danych bezpośrednio z jednego systemu do drugiego.</w:t>
-      </w:r>
-    </w:p>
-    <w:p>
-      <w:pPr>
-        <w:pStyle w:val="Nagwek2"/>
-        <w:numPr>
-          <w:ilvl w:val="0"/>
-          <w:numId w:val="4"/>
-        </w:numPr>
-      </w:pPr>
-      <w:r>
-        <w:t>Ćwiczenie: data i czas z wykorzystaniem UDP</w:t>
-      </w:r>
-    </w:p>
-    <w:p>
-      <w:pPr>
-        <w:jc w:val="both"/>
-      </w:pPr>
-      <w:r>
-        <w:t>Celem ćwiczenia jest pobranie czasu i daty z socketu 13. na docelowym komputerze. Socket 13 odpowie na komunikat UDP, zwracając godzinę i datę w postaci ciągu ASCII. Treść programu przedstawiono poniżej.</w:t>
+        <w:t xml:space="preserve">Celem ćwiczenia jest pobranie czasu i daty z socketu 13. na docelowym komputerze. Socket 13 odpowie na komunikat UDP, zwracając godzinę i datę w postaci ciągu ASCII. Treść programu przedstawiono </w:t>
+      </w:r>
+      <w:r>
+        <w:t>na listingu 3</w:t>
+      </w:r>
+      <w:r>
+        <w:t>.</w:t>
       </w:r>
     </w:p>
     <w:p>
@@ -1737,7 +2784,7 @@
                     <pic:cNvPicPr/>
                   </pic:nvPicPr>
                   <pic:blipFill>
-                    <a:blip r:embed="rId16"/>
+                    <a:blip r:embed="rId17"/>
                     <a:stretch>
                       <a:fillRect/>
                     </a:stretch>
@@ -1764,13 +2811,13 @@
         <w:jc w:val="center"/>
       </w:pPr>
       <w:r>
-        <w:t xml:space="preserve">Rysunek </w:t>
+        <w:t xml:space="preserve">Listing </w:t>
       </w:r>
       <w:r>
         <w:fldChar w:fldCharType="begin"/>
       </w:r>
       <w:r>
-        <w:instrText xml:space="preserve"> SEQ Rysunek \* ARABIC </w:instrText>
+        <w:instrText xml:space="preserve"> SEQ Listing \* ARABIC </w:instrText>
       </w:r>
       <w:r>
         <w:fldChar w:fldCharType="separate"/>
@@ -1779,24 +2826,61 @@
         <w:rPr>
           <w:noProof/>
         </w:rPr>
-        <w:t>9</w:t>
-      </w:r>
-      <w:r>
-        <w:rPr>
-          <w:noProof/>
-        </w:rPr>
+        <w:t>3</w:t>
+      </w:r>
+      <w:r>
         <w:fldChar w:fldCharType="end"/>
       </w:r>
       <w:r>
-        <w:t>. Listing programu do odbierania daty i godziny z portu 13</w:t>
-      </w:r>
-    </w:p>
-    <w:p>
-      <w:pPr>
+        <w:t>. Kod</w:t>
+      </w:r>
+      <w:r>
+        <w:t xml:space="preserve"> </w:t>
+      </w:r>
+      <w:r>
+        <w:t xml:space="preserve">programu do odbierania daty i godziny z portu </w:t>
+      </w:r>
+      <w:r>
+        <w:t>13.</w:t>
+      </w:r>
+    </w:p>
+    <w:p>
+      <w:pPr>
+        <w:ind w:firstLine="708"/>
         <w:jc w:val="both"/>
       </w:pPr>
       <w:r>
-        <w:t>Wyniki działania programu przedstawiono na rysunkach 10 i 11. Odebrana wiadomość z socketu 13. jest ciągiem znaków zawierających datę i czas. Ten ciąg znaków wypisaliśmy w konsoli (rysunek 11).</w:t>
+        <w:t xml:space="preserve">Wyniki działania programu przedstawiono na rysunkach </w:t>
+      </w:r>
+      <w:r>
+        <w:t>7.</w:t>
+      </w:r>
+      <w:r>
+        <w:t xml:space="preserve"> i </w:t>
+      </w:r>
+      <w:r>
+        <w:t>8</w:t>
+      </w:r>
+      <w:r>
+        <w:t>. Odebrana wiadomość z socketu 13. jest ciągiem znaków zawierających datę i czas. Ten ciąg znaków wypisa</w:t>
+      </w:r>
+      <w:r>
+        <w:t>no</w:t>
+      </w:r>
+      <w:r>
+        <w:t xml:space="preserve"> w konsoli (</w:t>
+      </w:r>
+      <w:r>
+        <w:t>R</w:t>
+      </w:r>
+      <w:r>
+        <w:t xml:space="preserve">ysunek </w:t>
+      </w:r>
+      <w:r>
+        <w:t>8</w:t>
+      </w:r>
+      <w:r>
+        <w:t>).</w:t>
       </w:r>
     </w:p>
     <w:p>
@@ -1812,88 +2896,6 @@
             <wp:extent cx="5760720" cy="1577340"/>
             <wp:effectExtent l="0" t="0" r="0" b="3810"/>
             <wp:docPr id="1" name="Obraz 1"/>
-            <wp:cNvGraphicFramePr>
-              <a:graphicFrameLocks xmlns:a="http://schemas.openxmlformats.org/drawingml/2006/main" noChangeAspect="1"/>
-            </wp:cNvGraphicFramePr>
-            <a:graphic xmlns:a="http://schemas.openxmlformats.org/drawingml/2006/main">
-              <a:graphicData uri="http://schemas.openxmlformats.org/drawingml/2006/picture">
-                <pic:pic xmlns:pic="http://schemas.openxmlformats.org/drawingml/2006/picture">
-                  <pic:nvPicPr>
-                    <pic:cNvPr id="1" name=""/>
-                    <pic:cNvPicPr/>
-                  </pic:nvPicPr>
-                  <pic:blipFill>
-                    <a:blip r:embed="rId17"/>
-                    <a:stretch>
-                      <a:fillRect/>
-                    </a:stretch>
-                  </pic:blipFill>
-                  <pic:spPr>
-                    <a:xfrm>
-                      <a:off x="0" y="0"/>
-                      <a:ext cx="5760720" cy="1577340"/>
-                    </a:xfrm>
-                    <a:prstGeom prst="rect">
-                      <a:avLst/>
-                    </a:prstGeom>
-                  </pic:spPr>
-                </pic:pic>
-              </a:graphicData>
-            </a:graphic>
-          </wp:inline>
-        </w:drawing>
-      </w:r>
-    </w:p>
-    <w:p>
-      <w:pPr>
-        <w:pStyle w:val="Legenda"/>
-        <w:jc w:val="center"/>
-      </w:pPr>
-      <w:r>
-        <w:t xml:space="preserve">Rysunek </w:t>
-      </w:r>
-      <w:r>
-        <w:fldChar w:fldCharType="begin"/>
-      </w:r>
-      <w:r>
-        <w:instrText xml:space="preserve"> SEQ R</w:instrText>
-      </w:r>
-      <w:r>
-        <w:instrText xml:space="preserve">ysunek \* ARABIC </w:instrText>
-      </w:r>
-      <w:r>
-        <w:fldChar w:fldCharType="separate"/>
-      </w:r>
-      <w:r>
-        <w:rPr>
-          <w:noProof/>
-        </w:rPr>
-        <w:t>10</w:t>
-      </w:r>
-      <w:r>
-        <w:rPr>
-          <w:noProof/>
-        </w:rPr>
-        <w:fldChar w:fldCharType="end"/>
-      </w:r>
-      <w:r>
-        <w:t>. Wyniki działania programu w Wiresharku</w:t>
-      </w:r>
-    </w:p>
-    <w:p>
-      <w:pPr>
-        <w:keepNext/>
-        <w:jc w:val="center"/>
-      </w:pPr>
-      <w:r>
-        <w:rPr>
-          <w:noProof/>
-        </w:rPr>
-        <w:drawing>
-          <wp:inline distT="0" distB="0" distL="0" distR="0" wp14:anchorId="50BB0970" wp14:editId="3265DF23">
-            <wp:extent cx="3549832" cy="361969"/>
-            <wp:effectExtent l="0" t="0" r="0" b="0"/>
-            <wp:docPr id="7" name="Obraz 7"/>
             <wp:cNvGraphicFramePr>
               <a:graphicFrameLocks xmlns:a="http://schemas.openxmlformats.org/drawingml/2006/main" noChangeAspect="1"/>
             </wp:cNvGraphicFramePr>
@@ -1913,7 +2915,7 @@
                   <pic:spPr>
                     <a:xfrm>
                       <a:off x="0" y="0"/>
-                      <a:ext cx="3549832" cy="361969"/>
+                      <a:ext cx="5760720" cy="1577340"/>
                     </a:xfrm>
                     <a:prstGeom prst="rect">
                       <a:avLst/>
@@ -1947,7 +2949,7 @@
         <w:rPr>
           <w:noProof/>
         </w:rPr>
-        <w:t>11</w:t>
+        <w:t>7</w:t>
       </w:r>
       <w:r>
         <w:rPr>
@@ -1956,62 +2958,32 @@
         <w:fldChar w:fldCharType="end"/>
       </w:r>
       <w:r>
-        <w:t>. Rezultat uruchomionego programu UDP</w:t>
-      </w:r>
-    </w:p>
-    <w:p>
-      <w:pPr>
-        <w:pStyle w:val="Nagwek1"/>
-        <w:numPr>
-          <w:ilvl w:val="0"/>
-          <w:numId w:val="5"/>
-        </w:numPr>
-      </w:pPr>
-      <w:r>
-        <w:lastRenderedPageBreak/>
-        <w:t>TCP</w:t>
-      </w:r>
-    </w:p>
-    <w:p>
-      <w:pPr>
-        <w:pStyle w:val="Nagwek2"/>
-        <w:numPr>
-          <w:ilvl w:val="0"/>
-          <w:numId w:val="6"/>
-        </w:numPr>
-      </w:pPr>
-      <w:r>
-        <w:t>Wstęp</w:t>
-      </w:r>
-    </w:p>
-    <w:p/>
-    <w:p>
-      <w:pPr>
-        <w:pStyle w:val="Nagwek2"/>
-        <w:numPr>
-          <w:ilvl w:val="0"/>
-          <w:numId w:val="6"/>
-        </w:numPr>
-      </w:pPr>
-      <w:r>
-        <w:t xml:space="preserve">Ćwiczenie: wysłanie strony HTML z wykorzystaniem </w:t>
-      </w:r>
-      <w:r>
-        <w:t>http</w:t>
-      </w:r>
-    </w:p>
-    <w:p>
-      <w:r>
-        <w:t>Celem ćwiczenia jest stworzenie strony internetowej i wyświetlenie jej w przeglądarce.</w:t>
-      </w:r>
-    </w:p>
-    <w:p>
-      <w:r>
+        <w:t>. Wyniki działania programu w Wireshark</w:t>
+      </w:r>
+      <w:r>
+        <w:t>’</w:t>
+      </w:r>
+      <w:r>
+        <w:t>u</w:t>
+      </w:r>
+      <w:r>
+        <w:t>.</w:t>
+      </w:r>
+    </w:p>
+    <w:p>
+      <w:pPr>
+        <w:keepNext/>
+        <w:jc w:val="center"/>
+      </w:pPr>
+      <w:r>
+        <w:rPr>
+          <w:noProof/>
+        </w:rPr>
         <w:drawing>
-          <wp:inline distT="0" distB="0" distL="0" distR="0" wp14:anchorId="3C577CD4" wp14:editId="279B063B">
-            <wp:extent cx="5760720" cy="1383665"/>
-            <wp:effectExtent l="0" t="0" r="0" b="6985"/>
-            <wp:docPr id="15" name="Obraz 15"/>
+          <wp:inline distT="0" distB="0" distL="0" distR="0" wp14:anchorId="50BB0970" wp14:editId="3265DF23">
+            <wp:extent cx="3549832" cy="361969"/>
+            <wp:effectExtent l="0" t="0" r="0" b="0"/>
+            <wp:docPr id="7" name="Obraz 7"/>
             <wp:cNvGraphicFramePr>
               <a:graphicFrameLocks xmlns:a="http://schemas.openxmlformats.org/drawingml/2006/main" noChangeAspect="1"/>
             </wp:cNvGraphicFramePr>
@@ -2031,6 +3003,337 @@
                   <pic:spPr>
                     <a:xfrm>
                       <a:off x="0" y="0"/>
+                      <a:ext cx="3549832" cy="361969"/>
+                    </a:xfrm>
+                    <a:prstGeom prst="rect">
+                      <a:avLst/>
+                    </a:prstGeom>
+                  </pic:spPr>
+                </pic:pic>
+              </a:graphicData>
+            </a:graphic>
+          </wp:inline>
+        </w:drawing>
+      </w:r>
+    </w:p>
+    <w:p>
+      <w:pPr>
+        <w:pStyle w:val="Legenda"/>
+        <w:jc w:val="center"/>
+        <w:rPr>
+          <w:i w:val="0"/>
+          <w:iCs w:val="0"/>
+        </w:rPr>
+      </w:pPr>
+      <w:r>
+        <w:t xml:space="preserve">Rysunek </w:t>
+      </w:r>
+      <w:r>
+        <w:fldChar w:fldCharType="begin"/>
+      </w:r>
+      <w:r>
+        <w:instrText xml:space="preserve"> SEQ Rysunek \* ARABIC </w:instrText>
+      </w:r>
+      <w:r>
+        <w:fldChar w:fldCharType="separate"/>
+      </w:r>
+      <w:r>
+        <w:rPr>
+          <w:noProof/>
+        </w:rPr>
+        <w:t>8</w:t>
+      </w:r>
+      <w:r>
+        <w:rPr>
+          <w:noProof/>
+        </w:rPr>
+        <w:fldChar w:fldCharType="end"/>
+      </w:r>
+      <w:r>
+        <w:t>. Rezultat uruchomionego programu UDP</w:t>
+      </w:r>
+      <w:r>
+        <w:t xml:space="preserve"> widoczny w terminalu</w:t>
+      </w:r>
+      <w:r>
+        <w:t>.</w:t>
+      </w:r>
+      <w:r>
+        <w:br w:type="page"/>
+      </w:r>
+    </w:p>
+    <w:p>
+      <w:pPr>
+        <w:pStyle w:val="Nagwek1"/>
+        <w:numPr>
+          <w:ilvl w:val="0"/>
+          <w:numId w:val="2"/>
+        </w:numPr>
+      </w:pPr>
+      <w:bookmarkStart w:id="6" w:name="_Toc90039258"/>
+      <w:r>
+        <w:lastRenderedPageBreak/>
+        <w:t>TCP</w:t>
+      </w:r>
+      <w:bookmarkEnd w:id="6"/>
+    </w:p>
+    <w:p>
+      <w:pPr>
+        <w:ind w:firstLine="360"/>
+      </w:pPr>
+      <w:commentRangeStart w:id="7"/>
+      <w:r>
+        <w:t>TODO:</w:t>
+      </w:r>
+      <w:commentRangeEnd w:id="7"/>
+      <w:r>
+        <w:rPr>
+          <w:rStyle w:val="Odwoaniedokomentarza"/>
+        </w:rPr>
+        <w:commentReference w:id="7"/>
+      </w:r>
+    </w:p>
+    <w:p>
+      <w:pPr>
+        <w:pStyle w:val="Nagwek2"/>
+        <w:numPr>
+          <w:ilvl w:val="1"/>
+          <w:numId w:val="2"/>
+        </w:numPr>
+      </w:pPr>
+      <w:bookmarkStart w:id="8" w:name="_Toc90039259"/>
+      <w:r>
+        <w:t xml:space="preserve">Ćwiczenie: </w:t>
+      </w:r>
+      <w:r>
+        <w:t>W</w:t>
+      </w:r>
+      <w:r>
+        <w:t xml:space="preserve">ysłanie strony HTML z wykorzystaniem </w:t>
+      </w:r>
+      <w:r>
+        <w:t>http</w:t>
+      </w:r>
+      <w:bookmarkEnd w:id="8"/>
+    </w:p>
+    <w:p>
+      <w:pPr>
+        <w:ind w:firstLine="360"/>
+        <w:jc w:val="both"/>
+      </w:pPr>
+      <w:r>
+        <w:t>Celem ćwiczenia jest stworzenie strony internetowej i wyświetlenie jej w przeglądarce.</w:t>
+      </w:r>
+      <w:r>
+        <w:t xml:space="preserve"> </w:t>
+      </w:r>
+      <w:r>
+        <w:t>Kod programu przedstawiono na listingu 4.</w:t>
+      </w:r>
+    </w:p>
+    <w:p>
+      <w:pPr>
+        <w:keepNext/>
+        <w:jc w:val="center"/>
+      </w:pPr>
+      <w:r>
+        <w:drawing>
+          <wp:inline distT="0" distB="0" distL="0" distR="0" wp14:anchorId="4011C68C" wp14:editId="04FAC64D">
+            <wp:extent cx="5639587" cy="5258534"/>
+            <wp:effectExtent l="0" t="0" r="0" b="0"/>
+            <wp:docPr id="32" name="Obraz 32"/>
+            <wp:cNvGraphicFramePr>
+              <a:graphicFrameLocks xmlns:a="http://schemas.openxmlformats.org/drawingml/2006/main" noChangeAspect="1"/>
+            </wp:cNvGraphicFramePr>
+            <a:graphic xmlns:a="http://schemas.openxmlformats.org/drawingml/2006/main">
+              <a:graphicData uri="http://schemas.openxmlformats.org/drawingml/2006/picture">
+                <pic:pic xmlns:pic="http://schemas.openxmlformats.org/drawingml/2006/picture">
+                  <pic:nvPicPr>
+                    <pic:cNvPr id="1" name=""/>
+                    <pic:cNvPicPr/>
+                  </pic:nvPicPr>
+                  <pic:blipFill>
+                    <a:blip r:embed="rId24"/>
+                    <a:stretch>
+                      <a:fillRect/>
+                    </a:stretch>
+                  </pic:blipFill>
+                  <pic:spPr>
+                    <a:xfrm>
+                      <a:off x="0" y="0"/>
+                      <a:ext cx="5639587" cy="5258534"/>
+                    </a:xfrm>
+                    <a:prstGeom prst="rect">
+                      <a:avLst/>
+                    </a:prstGeom>
+                  </pic:spPr>
+                </pic:pic>
+              </a:graphicData>
+            </a:graphic>
+          </wp:inline>
+        </w:drawing>
+      </w:r>
+    </w:p>
+    <w:p>
+      <w:pPr>
+        <w:pStyle w:val="Legenda"/>
+        <w:jc w:val="center"/>
+      </w:pPr>
+      <w:r>
+        <w:t xml:space="preserve">Listing </w:t>
+      </w:r>
+      <w:r>
+        <w:fldChar w:fldCharType="begin"/>
+      </w:r>
+      <w:r>
+        <w:instrText xml:space="preserve"> SEQ Listing \* ARABIC </w:instrText>
+      </w:r>
+      <w:r>
+        <w:fldChar w:fldCharType="separate"/>
+      </w:r>
+      <w:r>
+        <w:rPr>
+          <w:noProof/>
+        </w:rPr>
+        <w:t>4</w:t>
+      </w:r>
+      <w:r>
+        <w:fldChar w:fldCharType="end"/>
+      </w:r>
+      <w:r>
+        <w:t>. Kod programu wysyłający stronę HTML poprzez HTTP.</w:t>
+      </w:r>
+    </w:p>
+    <w:p>
+      <w:pPr>
+        <w:ind w:firstLine="708"/>
+        <w:jc w:val="both"/>
+      </w:pPr>
+      <w:r>
+        <w:t>Działanie programu sprawdzono przy użyciu przeglądarki internetowej Google Chrome. Wpisano odpowiedni adres lokalny, w tym przypadku: 192.168.0.10, a następnie przeglądarka załadowała stronę, widoczną na rysunku 9.</w:t>
+      </w:r>
+    </w:p>
+    <w:p>
+      <w:pPr>
+        <w:keepNext/>
+        <w:jc w:val="center"/>
+      </w:pPr>
+      <w:r>
+        <w:lastRenderedPageBreak/>
+        <w:drawing>
+          <wp:inline distT="0" distB="0" distL="0" distR="0" wp14:anchorId="37D157F5" wp14:editId="7D3838C9">
+            <wp:extent cx="3667637" cy="1476581"/>
+            <wp:effectExtent l="19050" t="19050" r="28575" b="28575"/>
+            <wp:docPr id="33" name="Obraz 33" descr="Obraz zawierający tekst&#10;&#10;Opis wygenerowany automatycznie"/>
+            <wp:cNvGraphicFramePr>
+              <a:graphicFrameLocks xmlns:a="http://schemas.openxmlformats.org/drawingml/2006/main" noChangeAspect="1"/>
+            </wp:cNvGraphicFramePr>
+            <a:graphic xmlns:a="http://schemas.openxmlformats.org/drawingml/2006/main">
+              <a:graphicData uri="http://schemas.openxmlformats.org/drawingml/2006/picture">
+                <pic:pic xmlns:pic="http://schemas.openxmlformats.org/drawingml/2006/picture">
+                  <pic:nvPicPr>
+                    <pic:cNvPr id="33" name="Obraz 33" descr="Obraz zawierający tekst&#10;&#10;Opis wygenerowany automatycznie"/>
+                    <pic:cNvPicPr/>
+                  </pic:nvPicPr>
+                  <pic:blipFill>
+                    <a:blip r:embed="rId25"/>
+                    <a:stretch>
+                      <a:fillRect/>
+                    </a:stretch>
+                  </pic:blipFill>
+                  <pic:spPr>
+                    <a:xfrm>
+                      <a:off x="0" y="0"/>
+                      <a:ext cx="3667637" cy="1476581"/>
+                    </a:xfrm>
+                    <a:prstGeom prst="rect">
+                      <a:avLst/>
+                    </a:prstGeom>
+                    <a:ln>
+                      <a:solidFill>
+                        <a:schemeClr val="bg2"/>
+                      </a:solidFill>
+                    </a:ln>
+                  </pic:spPr>
+                </pic:pic>
+              </a:graphicData>
+            </a:graphic>
+          </wp:inline>
+        </w:drawing>
+      </w:r>
+    </w:p>
+    <w:p>
+      <w:pPr>
+        <w:pStyle w:val="Legenda"/>
+        <w:jc w:val="center"/>
+      </w:pPr>
+      <w:r>
+        <w:t xml:space="preserve">Rysunek </w:t>
+      </w:r>
+      <w:r>
+        <w:fldChar w:fldCharType="begin"/>
+      </w:r>
+      <w:r>
+        <w:instrText xml:space="preserve"> SEQ Rysunek \* ARABIC </w:instrText>
+      </w:r>
+      <w:r>
+        <w:fldChar w:fldCharType="separate"/>
+      </w:r>
+      <w:r>
+        <w:rPr>
+          <w:noProof/>
+        </w:rPr>
+        <w:t>9</w:t>
+      </w:r>
+      <w:r>
+        <w:fldChar w:fldCharType="end"/>
+      </w:r>
+      <w:r>
+        <w:t>. Strona załadowana przez przeglądarkę.</w:t>
+      </w:r>
+    </w:p>
+    <w:p>
+      <w:pPr>
+        <w:ind w:firstLine="708"/>
+        <w:jc w:val="both"/>
+      </w:pPr>
+      <w:r>
+        <w:t>Ponadto, przechwycono pakiety przy użyciu programu Wireshark, widoczne na rysunku 10.</w:t>
+      </w:r>
+    </w:p>
+    <w:p>
+      <w:pPr>
+        <w:keepNext/>
+        <w:jc w:val="center"/>
+      </w:pPr>
+      <w:r>
+        <w:rPr>
+          <w:noProof/>
+        </w:rPr>
+        <w:drawing>
+          <wp:inline distT="0" distB="0" distL="0" distR="0" wp14:anchorId="3C577CD4" wp14:editId="279B063B">
+            <wp:extent cx="5760720" cy="1383665"/>
+            <wp:effectExtent l="0" t="0" r="0" b="6985"/>
+            <wp:docPr id="15" name="Obraz 15"/>
+            <wp:cNvGraphicFramePr>
+              <a:graphicFrameLocks xmlns:a="http://schemas.openxmlformats.org/drawingml/2006/main" noChangeAspect="1"/>
+            </wp:cNvGraphicFramePr>
+            <a:graphic xmlns:a="http://schemas.openxmlformats.org/drawingml/2006/main">
+              <a:graphicData uri="http://schemas.openxmlformats.org/drawingml/2006/picture">
+                <pic:pic xmlns:pic="http://schemas.openxmlformats.org/drawingml/2006/picture">
+                  <pic:nvPicPr>
+                    <pic:cNvPr id="1" name=""/>
+                    <pic:cNvPicPr/>
+                  </pic:nvPicPr>
+                  <pic:blipFill>
+                    <a:blip r:embed="rId26"/>
+                    <a:stretch>
+                      <a:fillRect/>
+                    </a:stretch>
+                  </pic:blipFill>
+                  <pic:spPr>
+                    <a:xfrm>
+                      <a:off x="0" y="0"/>
                       <a:ext cx="5760720" cy="1383665"/>
                     </a:xfrm>
                     <a:prstGeom prst="rect">
@@ -2045,6 +3348,52 @@
       </w:r>
     </w:p>
     <w:p>
+      <w:pPr>
+        <w:pStyle w:val="Legenda"/>
+        <w:jc w:val="center"/>
+      </w:pPr>
+      <w:r>
+        <w:t xml:space="preserve">Rysunek </w:t>
+      </w:r>
+      <w:r>
+        <w:fldChar w:fldCharType="begin"/>
+      </w:r>
+      <w:r>
+        <w:instrText xml:space="preserve"> SEQ Rysunek \* ARABIC </w:instrText>
+      </w:r>
+      <w:r>
+        <w:fldChar w:fldCharType="separate"/>
+      </w:r>
+      <w:r>
+        <w:rPr>
+          <w:noProof/>
+        </w:rPr>
+        <w:t>10</w:t>
+      </w:r>
+      <w:r>
+        <w:fldChar w:fldCharType="end"/>
+      </w:r>
+      <w:r>
+        <w:t>. Przechwycone pakiety protokołu HTTP.</w:t>
+      </w:r>
+    </w:p>
+    <w:p>
+      <w:pPr>
+        <w:ind w:firstLine="708"/>
+        <w:jc w:val="both"/>
+      </w:pPr>
+      <w:r>
+        <w:t>Na rysunku 11</w:t>
+      </w:r>
+      <w:r>
+        <w:t>. przedstawiono pakiet zawierający dane strony HTML.</w:t>
+      </w:r>
+    </w:p>
+    <w:p>
+      <w:pPr>
+        <w:keepNext/>
+        <w:jc w:val="center"/>
+      </w:pPr>
       <w:r>
         <w:rPr>
           <w:noProof/>
@@ -2065,7 +3414,7 @@
                     <pic:cNvPicPr/>
                   </pic:nvPicPr>
                   <pic:blipFill>
-                    <a:blip r:embed="rId20"/>
+                    <a:blip r:embed="rId27"/>
                     <a:stretch>
                       <a:fillRect/>
                     </a:stretch>
@@ -2088,15 +3437,66 @@
     </w:p>
     <w:p>
       <w:pPr>
+        <w:pStyle w:val="Legenda"/>
+        <w:jc w:val="center"/>
+      </w:pPr>
+      <w:r>
+        <w:t xml:space="preserve">Rysunek </w:t>
+      </w:r>
+      <w:r>
+        <w:fldChar w:fldCharType="begin"/>
+      </w:r>
+      <w:r>
+        <w:instrText xml:space="preserve"> SEQ Rysunek \* ARABIC </w:instrText>
+      </w:r>
+      <w:r>
+        <w:fldChar w:fldCharType="separate"/>
+      </w:r>
+      <w:r>
+        <w:rPr>
+          <w:noProof/>
+        </w:rPr>
+        <w:t>11</w:t>
+      </w:r>
+      <w:r>
+        <w:fldChar w:fldCharType="end"/>
+      </w:r>
+      <w:r>
+        <w:t>. Pakiet zawierający dane strony HTML.</w:t>
+      </w:r>
+    </w:p>
+    <w:p>
+      <w:pPr>
+        <w:rPr>
+          <w:i/>
+          <w:iCs/>
+          <w:color w:val="44546A" w:themeColor="text2"/>
+          <w:sz w:val="18"/>
+          <w:szCs w:val="18"/>
+        </w:rPr>
+      </w:pPr>
+      <w:r>
+        <w:br w:type="page"/>
+      </w:r>
+    </w:p>
+    <w:p>
+      <w:pPr>
         <w:pStyle w:val="Nagwek2"/>
         <w:numPr>
-          <w:ilvl w:val="0"/>
-          <w:numId w:val="6"/>
+          <w:ilvl w:val="1"/>
+          <w:numId w:val="2"/>
         </w:numPr>
       </w:pPr>
+      <w:bookmarkStart w:id="9" w:name="_Toc90039260"/>
       <w:r>
         <w:lastRenderedPageBreak/>
-        <w:t xml:space="preserve">Ćwiczenie: odebranie </w:t>
+        <w:t xml:space="preserve">Ćwiczenie: </w:t>
+      </w:r>
+      <w:r>
+        <w:t>O</w:t>
+      </w:r>
+      <w:r>
+        <w:t xml:space="preserve">debranie </w:t>
       </w:r>
       <w:r>
         <w:t xml:space="preserve">strony </w:t>
@@ -2104,12 +3504,219 @@
       <w:r>
         <w:t>HTML</w:t>
       </w:r>
-    </w:p>
-    <w:p>
+      <w:bookmarkEnd w:id="9"/>
+    </w:p>
+    <w:p>
+      <w:pPr>
+        <w:pStyle w:val="Akapitzlist"/>
+        <w:ind w:left="360" w:firstLine="348"/>
+        <w:jc w:val="both"/>
+      </w:pPr>
+      <w:r>
+        <w:t xml:space="preserve">Celem ćwiczenia jest </w:t>
+      </w:r>
+      <w:r>
+        <w:t>odebranie</w:t>
+      </w:r>
+      <w:r>
+        <w:t xml:space="preserve"> strony internetowej i wyświetlenie jej w </w:t>
+      </w:r>
+      <w:r>
+        <w:t>konsoli</w:t>
+      </w:r>
+      <w:r>
+        <w:t xml:space="preserve">. Kod programu przedstawiono na listingu </w:t>
+      </w:r>
+      <w:r>
+        <w:t>5</w:t>
+      </w:r>
+      <w:r>
+        <w:t>.</w:t>
+      </w:r>
+    </w:p>
+    <w:p>
+      <w:pPr>
+        <w:keepNext/>
+        <w:jc w:val="center"/>
+      </w:pPr>
+      <w:r>
+        <w:drawing>
+          <wp:inline distT="0" distB="0" distL="0" distR="0" wp14:anchorId="38A02FA3" wp14:editId="602001D4">
+            <wp:extent cx="5182323" cy="3848637"/>
+            <wp:effectExtent l="0" t="0" r="0" b="0"/>
+            <wp:docPr id="34" name="Obraz 34" descr="Obraz zawierający tekst&#10;&#10;Opis wygenerowany automatycznie"/>
+            <wp:cNvGraphicFramePr>
+              <a:graphicFrameLocks xmlns:a="http://schemas.openxmlformats.org/drawingml/2006/main" noChangeAspect="1"/>
+            </wp:cNvGraphicFramePr>
+            <a:graphic xmlns:a="http://schemas.openxmlformats.org/drawingml/2006/main">
+              <a:graphicData uri="http://schemas.openxmlformats.org/drawingml/2006/picture">
+                <pic:pic xmlns:pic="http://schemas.openxmlformats.org/drawingml/2006/picture">
+                  <pic:nvPicPr>
+                    <pic:cNvPr id="34" name="Obraz 34" descr="Obraz zawierający tekst&#10;&#10;Opis wygenerowany automatycznie"/>
+                    <pic:cNvPicPr/>
+                  </pic:nvPicPr>
+                  <pic:blipFill>
+                    <a:blip r:embed="rId28"/>
+                    <a:stretch>
+                      <a:fillRect/>
+                    </a:stretch>
+                  </pic:blipFill>
+                  <pic:spPr>
+                    <a:xfrm>
+                      <a:off x="0" y="0"/>
+                      <a:ext cx="5182323" cy="3848637"/>
+                    </a:xfrm>
+                    <a:prstGeom prst="rect">
+                      <a:avLst/>
+                    </a:prstGeom>
+                  </pic:spPr>
+                </pic:pic>
+              </a:graphicData>
+            </a:graphic>
+          </wp:inline>
+        </w:drawing>
+      </w:r>
+    </w:p>
+    <w:p>
+      <w:pPr>
+        <w:pStyle w:val="Legenda"/>
+        <w:jc w:val="center"/>
+      </w:pPr>
+      <w:r>
+        <w:t xml:space="preserve">Listing </w:t>
+      </w:r>
+      <w:r>
+        <w:fldChar w:fldCharType="begin"/>
+      </w:r>
+      <w:r>
+        <w:instrText xml:space="preserve"> SEQ Listing \* ARABIC </w:instrText>
+      </w:r>
+      <w:r>
+        <w:fldChar w:fldCharType="separate"/>
+      </w:r>
       <w:r>
         <w:rPr>
           <w:noProof/>
         </w:rPr>
+        <w:t>5</w:t>
+      </w:r>
+      <w:r>
+        <w:fldChar w:fldCharType="end"/>
+      </w:r>
+      <w:r>
+        <w:t>. Kod programu odbierający stronę HTML poprzez HTTP.</w:t>
+      </w:r>
+    </w:p>
+    <w:p>
+      <w:pPr>
+        <w:ind w:firstLine="708"/>
+        <w:jc w:val="both"/>
+      </w:pPr>
+      <w:r>
+        <w:t xml:space="preserve">Działanie programu sprawdzono przy użyciu </w:t>
+      </w:r>
+      <w:r>
+        <w:t>dwóch terminali. Jeden służył jako serwer i czekał na zapytanie. Natomiast drugi działał jako klient (analogicznie do przeglądarki internetowej). Klient po odebraniu danych wypisał zawartość przesłanej strony, co przedstawiono na rysunku 12.</w:t>
+      </w:r>
+    </w:p>
+    <w:p>
+      <w:pPr>
+        <w:keepNext/>
+        <w:jc w:val="center"/>
+      </w:pPr>
+      <w:r>
+        <w:drawing>
+          <wp:inline distT="0" distB="0" distL="0" distR="0" wp14:anchorId="41094BCF" wp14:editId="56E1AD1D">
+            <wp:extent cx="5760720" cy="748665"/>
+            <wp:effectExtent l="0" t="0" r="0" b="0"/>
+            <wp:docPr id="35" name="Obraz 35" descr="Obraz zawierający tekst&#10;&#10;Opis wygenerowany automatycznie"/>
+            <wp:cNvGraphicFramePr>
+              <a:graphicFrameLocks xmlns:a="http://schemas.openxmlformats.org/drawingml/2006/main" noChangeAspect="1"/>
+            </wp:cNvGraphicFramePr>
+            <a:graphic xmlns:a="http://schemas.openxmlformats.org/drawingml/2006/main">
+              <a:graphicData uri="http://schemas.openxmlformats.org/drawingml/2006/picture">
+                <pic:pic xmlns:pic="http://schemas.openxmlformats.org/drawingml/2006/picture">
+                  <pic:nvPicPr>
+                    <pic:cNvPr id="35" name="Obraz 35" descr="Obraz zawierający tekst&#10;&#10;Opis wygenerowany automatycznie"/>
+                    <pic:cNvPicPr/>
+                  </pic:nvPicPr>
+                  <pic:blipFill>
+                    <a:blip r:embed="rId29"/>
+                    <a:stretch>
+                      <a:fillRect/>
+                    </a:stretch>
+                  </pic:blipFill>
+                  <pic:spPr>
+                    <a:xfrm>
+                      <a:off x="0" y="0"/>
+                      <a:ext cx="5760720" cy="748665"/>
+                    </a:xfrm>
+                    <a:prstGeom prst="rect">
+                      <a:avLst/>
+                    </a:prstGeom>
+                  </pic:spPr>
+                </pic:pic>
+              </a:graphicData>
+            </a:graphic>
+          </wp:inline>
+        </w:drawing>
+      </w:r>
+    </w:p>
+    <w:p>
+      <w:pPr>
+        <w:pStyle w:val="Legenda"/>
+        <w:jc w:val="center"/>
+      </w:pPr>
+      <w:r>
+        <w:t xml:space="preserve">Rysunek </w:t>
+      </w:r>
+      <w:r>
+        <w:fldChar w:fldCharType="begin"/>
+      </w:r>
+      <w:r>
+        <w:instrText xml:space="preserve"> SEQ Rysunek \* ARABIC </w:instrText>
+      </w:r>
+      <w:r>
+        <w:fldChar w:fldCharType="separate"/>
+      </w:r>
+      <w:r>
+        <w:rPr>
+          <w:noProof/>
+        </w:rPr>
+        <w:t>12</w:t>
+      </w:r>
+      <w:r>
+        <w:fldChar w:fldCharType="end"/>
+      </w:r>
+      <w:r>
+        <w:t>. Odebrana strona HTML wyświetlona w konsoli.</w:t>
+      </w:r>
+    </w:p>
+    <w:p>
+      <w:pPr>
+        <w:ind w:firstLine="708"/>
+        <w:jc w:val="both"/>
+      </w:pPr>
+      <w:r>
+        <w:t xml:space="preserve">Podczas tego testu przechwycono </w:t>
+      </w:r>
+      <w:r>
+        <w:t>dane</w:t>
+      </w:r>
+      <w:r>
+        <w:t xml:space="preserve"> przy użyciu programu Wireshark (Rysunek 13).</w:t>
+      </w:r>
+    </w:p>
+    <w:p>
+      <w:pPr>
+        <w:keepNext/>
+        <w:jc w:val="center"/>
+      </w:pPr>
+      <w:r>
+        <w:rPr>
+          <w:noProof/>
+        </w:rPr>
+        <w:lastRenderedPageBreak/>
         <w:drawing>
           <wp:inline distT="0" distB="0" distL="0" distR="0" wp14:anchorId="3BA4F5DF" wp14:editId="3D5B6C40">
             <wp:extent cx="5753100" cy="3224265"/>
@@ -2128,7 +3735,7 @@
                     </pic:cNvPicPr>
                   </pic:nvPicPr>
                   <pic:blipFill rotWithShape="1">
-                    <a:blip r:embed="rId21">
+                    <a:blip r:embed="rId30">
                       <a:extLst>
                         <a:ext uri="{28A0092B-C50C-407E-A947-70E740481C1C}">
                           <a14:useLocalDpi xmlns:a14="http://schemas.microsoft.com/office/drawing/2010/main" val="0"/>
@@ -2162,15 +3769,113 @@
           </wp:inline>
         </w:drawing>
       </w:r>
+    </w:p>
+    <w:p>
+      <w:pPr>
+        <w:pStyle w:val="Legenda"/>
+        <w:jc w:val="center"/>
+      </w:pPr>
+      <w:r>
+        <w:t xml:space="preserve">Rysunek </w:t>
+      </w:r>
+      <w:r>
+        <w:fldChar w:fldCharType="begin"/>
+      </w:r>
+      <w:r>
+        <w:instrText xml:space="preserve"> SEQ Rysunek \* ARABIC </w:instrText>
+      </w:r>
+      <w:r>
+        <w:fldChar w:fldCharType="separate"/>
+      </w:r>
       <w:r>
         <w:rPr>
           <w:noProof/>
         </w:rPr>
+        <w:t>13</w:t>
+      </w:r>
+      <w:r>
+        <w:fldChar w:fldCharType="end"/>
+      </w:r>
+      <w:r>
+        <w:t>. Przechwycone dane strony HTML podczas komunikacji serwera i klienta.</w:t>
+      </w:r>
+    </w:p>
+    <w:p>
+      <w:r>
+        <w:br w:type="page"/>
+      </w:r>
+    </w:p>
+    <w:p>
+      <w:pPr>
+        <w:pStyle w:val="Nagwek1"/>
+        <w:numPr>
+          <w:ilvl w:val="0"/>
+          <w:numId w:val="2"/>
+        </w:numPr>
+      </w:pPr>
+      <w:r>
+        <w:lastRenderedPageBreak/>
+        <w:t>SMTP</w:t>
+      </w:r>
+    </w:p>
+    <w:p>
+      <w:pPr>
+        <w:ind w:firstLine="360"/>
+        <w:jc w:val="both"/>
+      </w:pPr>
+      <w:commentRangeStart w:id="10"/>
+      <w:r>
+        <w:t>TODO</w:t>
+      </w:r>
+      <w:commentRangeEnd w:id="10"/>
+      <w:r>
+        <w:rPr>
+          <w:rStyle w:val="Odwoaniedokomentarza"/>
+        </w:rPr>
+        <w:commentReference w:id="10"/>
+      </w:r>
+      <w:r>
+        <w:t>:</w:t>
+      </w:r>
+    </w:p>
+    <w:p>
+      <w:pPr>
+        <w:pStyle w:val="Nagwek2"/>
+        <w:numPr>
+          <w:ilvl w:val="1"/>
+          <w:numId w:val="2"/>
+        </w:numPr>
+      </w:pPr>
+      <w:r>
+        <w:t xml:space="preserve">Ćwiczenie: </w:t>
+      </w:r>
+      <w:r>
+        <w:t>Wysłanie maila.</w:t>
+      </w:r>
+    </w:p>
+    <w:p>
+      <w:pPr>
+        <w:ind w:firstLine="360"/>
+        <w:jc w:val="both"/>
+      </w:pPr>
+      <w:r>
+        <w:t>Celem ćwiczenia było wysłanie prostego maila przy użyciu SMTP. Kod programu przedstawiono na listingu 6. Wykorzystano bibliotekę smtplib oraz szyfrowanie SSL.</w:t>
+      </w:r>
+      <w:r>
+        <w:t xml:space="preserve"> Na potrzeby tego ćwiczenia utworzono również skrzynkę mailową Gmail.</w:t>
+      </w:r>
+    </w:p>
+    <w:p>
+      <w:pPr>
+        <w:keepNext/>
+        <w:jc w:val="center"/>
+      </w:pPr>
+      <w:r>
         <w:drawing>
-          <wp:inline distT="0" distB="0" distL="0" distR="0" wp14:anchorId="5227B6C2" wp14:editId="7132A05C">
-            <wp:extent cx="5753100" cy="1076325"/>
-            <wp:effectExtent l="0" t="0" r="0" b="9525"/>
-            <wp:docPr id="12" name="Obraz 12"/>
+          <wp:inline distT="0" distB="0" distL="0" distR="0" wp14:anchorId="61F41603" wp14:editId="6BFD6CDE">
+            <wp:extent cx="5563376" cy="3124636"/>
+            <wp:effectExtent l="0" t="0" r="0" b="0"/>
+            <wp:docPr id="36" name="Obraz 36"/>
             <wp:cNvGraphicFramePr>
               <a:graphicFrameLocks xmlns:a="http://schemas.openxmlformats.org/drawingml/2006/main" noChangeAspect="1"/>
             </wp:cNvGraphicFramePr>
@@ -2178,35 +3883,478 @@
               <a:graphicData uri="http://schemas.openxmlformats.org/drawingml/2006/picture">
                 <pic:pic xmlns:pic="http://schemas.openxmlformats.org/drawingml/2006/picture">
                   <pic:nvPicPr>
-                    <pic:cNvPr id="0" name="Picture 1"/>
-                    <pic:cNvPicPr>
-                      <a:picLocks noChangeAspect="1" noChangeArrowheads="1"/>
-                    </pic:cNvPicPr>
+                    <pic:cNvPr id="1" name=""/>
+                    <pic:cNvPicPr/>
                   </pic:nvPicPr>
                   <pic:blipFill>
-                    <a:blip r:embed="rId22" cstate="print">
-                      <a:extLst>
-                        <a:ext uri="{28A0092B-C50C-407E-A947-70E740481C1C}">
-                          <a14:useLocalDpi xmlns:a14="http://schemas.microsoft.com/office/drawing/2010/main" val="0"/>
-                        </a:ext>
-                      </a:extLst>
-                    </a:blip>
-                    <a:srcRect/>
+                    <a:blip r:embed="rId31"/>
                     <a:stretch>
                       <a:fillRect/>
                     </a:stretch>
                   </pic:blipFill>
-                  <pic:spPr bwMode="auto">
+                  <pic:spPr>
                     <a:xfrm>
                       <a:off x="0" y="0"/>
-                      <a:ext cx="5753100" cy="1076325"/>
+                      <a:ext cx="5563376" cy="3124636"/>
                     </a:xfrm>
                     <a:prstGeom prst="rect">
                       <a:avLst/>
                     </a:prstGeom>
-                    <a:noFill/>
+                  </pic:spPr>
+                </pic:pic>
+              </a:graphicData>
+            </a:graphic>
+          </wp:inline>
+        </w:drawing>
+      </w:r>
+    </w:p>
+    <w:p>
+      <w:pPr>
+        <w:pStyle w:val="Legenda"/>
+        <w:jc w:val="center"/>
+      </w:pPr>
+      <w:r>
+        <w:t xml:space="preserve">Listing </w:t>
+      </w:r>
+      <w:r>
+        <w:fldChar w:fldCharType="begin"/>
+      </w:r>
+      <w:r>
+        <w:instrText xml:space="preserve"> SEQ Listing \* ARABIC </w:instrText>
+      </w:r>
+      <w:r>
+        <w:fldChar w:fldCharType="separate"/>
+      </w:r>
+      <w:r>
+        <w:rPr>
+          <w:noProof/>
+        </w:rPr>
+        <w:t>6</w:t>
+      </w:r>
+      <w:r>
+        <w:fldChar w:fldCharType="end"/>
+      </w:r>
+      <w:r>
+        <w:t>. Kod programu wysyłającego maila poprzez SMTP.</w:t>
+      </w:r>
+    </w:p>
+    <w:p>
+      <w:pPr>
+        <w:ind w:firstLine="708"/>
+        <w:jc w:val="both"/>
+      </w:pPr>
+      <w:r>
+        <w:t>Działanie programu sprawdzono wprost w skrzynce mailowej. Po włączeniu programu otrzymano maila widocznego na rysunku 14.</w:t>
+      </w:r>
+    </w:p>
+    <w:p>
+      <w:pPr>
+        <w:keepNext/>
+        <w:jc w:val="center"/>
+      </w:pPr>
+      <w:r>
+        <w:drawing>
+          <wp:inline distT="0" distB="0" distL="0" distR="0" wp14:anchorId="1A3B8E1A" wp14:editId="31B2F658">
+            <wp:extent cx="4229100" cy="2628900"/>
+            <wp:effectExtent l="19050" t="19050" r="19050" b="19050"/>
+            <wp:docPr id="37" name="Obraz 37"/>
+            <wp:cNvGraphicFramePr>
+              <a:graphicFrameLocks xmlns:a="http://schemas.openxmlformats.org/drawingml/2006/main" noChangeAspect="1"/>
+            </wp:cNvGraphicFramePr>
+            <a:graphic xmlns:a="http://schemas.openxmlformats.org/drawingml/2006/main">
+              <a:graphicData uri="http://schemas.openxmlformats.org/drawingml/2006/picture">
+                <pic:pic xmlns:pic="http://schemas.openxmlformats.org/drawingml/2006/picture">
+                  <pic:nvPicPr>
+                    <pic:cNvPr id="1" name=""/>
+                    <pic:cNvPicPr/>
+                  </pic:nvPicPr>
+                  <pic:blipFill rotWithShape="1">
+                    <a:blip r:embed="rId32"/>
+                    <a:srcRect l="2202" t="3872" b="7095"/>
+                    <a:stretch/>
+                  </pic:blipFill>
+                  <pic:spPr bwMode="auto">
+                    <a:xfrm>
+                      <a:off x="0" y="0"/>
+                      <a:ext cx="4229691" cy="2629267"/>
+                    </a:xfrm>
+                    <a:prstGeom prst="rect">
+                      <a:avLst/>
+                    </a:prstGeom>
                     <a:ln>
-                      <a:noFill/>
+                      <a:solidFill>
+                        <a:schemeClr val="bg2"/>
+                      </a:solidFill>
+                    </a:ln>
+                    <a:extLst>
+                      <a:ext uri="{53640926-AAD7-44D8-BBD7-CCE9431645EC}">
+                        <a14:shadowObscured xmlns:a14="http://schemas.microsoft.com/office/drawing/2010/main"/>
+                      </a:ext>
+                    </a:extLst>
+                  </pic:spPr>
+                </pic:pic>
+              </a:graphicData>
+            </a:graphic>
+          </wp:inline>
+        </w:drawing>
+      </w:r>
+    </w:p>
+    <w:p>
+      <w:pPr>
+        <w:pStyle w:val="Legenda"/>
+        <w:jc w:val="center"/>
+      </w:pPr>
+      <w:r>
+        <w:t xml:space="preserve">Rysunek </w:t>
+      </w:r>
+      <w:r>
+        <w:fldChar w:fldCharType="begin"/>
+      </w:r>
+      <w:r>
+        <w:instrText xml:space="preserve"> SEQ Rysunek \* ARABIC </w:instrText>
+      </w:r>
+      <w:r>
+        <w:fldChar w:fldCharType="separate"/>
+      </w:r>
+      <w:r>
+        <w:rPr>
+          <w:noProof/>
+        </w:rPr>
+        <w:t>14</w:t>
+      </w:r>
+      <w:r>
+        <w:fldChar w:fldCharType="end"/>
+      </w:r>
+      <w:r>
+        <w:t>. Otrzymany testowy mail.</w:t>
+      </w:r>
+    </w:p>
+    <w:p>
+      <w:pPr>
+        <w:ind w:firstLine="708"/>
+        <w:jc w:val="both"/>
+      </w:pPr>
+      <w:r>
+        <w:t xml:space="preserve">Przechwycenie danych w Wireshark’u było niemożliwe ze względu na użycie serwera smtp@gmail.com, dlatego wykorzystano tryb „debug” obiektu SMTP_SSL. Zaobserwowane dane </w:t>
+      </w:r>
+      <w:r>
+        <w:lastRenderedPageBreak/>
+        <w:t>przedstawiono na rysunku 15. Wyraźnie widać interaktywny proces</w:t>
+      </w:r>
+      <w:r>
+        <w:t xml:space="preserve"> i charakterystyczne: „mail FROM”, „rcpt TO”, „data” oraz „QUIT”.</w:t>
+      </w:r>
+    </w:p>
+    <w:p>
+      <w:pPr>
+        <w:keepNext/>
+        <w:jc w:val="center"/>
+      </w:pPr>
+      <w:r>
+        <w:drawing>
+          <wp:inline distT="0" distB="0" distL="0" distR="0" wp14:anchorId="772BECA6" wp14:editId="411C4919">
+            <wp:extent cx="5760720" cy="3919220"/>
+            <wp:effectExtent l="0" t="0" r="0" b="5080"/>
+            <wp:docPr id="38" name="Obraz 38"/>
+            <wp:cNvGraphicFramePr>
+              <a:graphicFrameLocks xmlns:a="http://schemas.openxmlformats.org/drawingml/2006/main" noChangeAspect="1"/>
+            </wp:cNvGraphicFramePr>
+            <a:graphic xmlns:a="http://schemas.openxmlformats.org/drawingml/2006/main">
+              <a:graphicData uri="http://schemas.openxmlformats.org/drawingml/2006/picture">
+                <pic:pic xmlns:pic="http://schemas.openxmlformats.org/drawingml/2006/picture">
+                  <pic:nvPicPr>
+                    <pic:cNvPr id="1" name=""/>
+                    <pic:cNvPicPr/>
+                  </pic:nvPicPr>
+                  <pic:blipFill>
+                    <a:blip r:embed="rId33"/>
+                    <a:stretch>
+                      <a:fillRect/>
+                    </a:stretch>
+                  </pic:blipFill>
+                  <pic:spPr>
+                    <a:xfrm>
+                      <a:off x="0" y="0"/>
+                      <a:ext cx="5760720" cy="3919220"/>
+                    </a:xfrm>
+                    <a:prstGeom prst="rect">
+                      <a:avLst/>
+                    </a:prstGeom>
+                  </pic:spPr>
+                </pic:pic>
+              </a:graphicData>
+            </a:graphic>
+          </wp:inline>
+        </w:drawing>
+      </w:r>
+    </w:p>
+    <w:p>
+      <w:pPr>
+        <w:pStyle w:val="Legenda"/>
+        <w:jc w:val="center"/>
+      </w:pPr>
+      <w:r>
+        <w:t xml:space="preserve">Rysunek </w:t>
+      </w:r>
+      <w:r>
+        <w:fldChar w:fldCharType="begin"/>
+      </w:r>
+      <w:r>
+        <w:instrText xml:space="preserve"> SEQ Rysunek \* ARABIC </w:instrText>
+      </w:r>
+      <w:r>
+        <w:fldChar w:fldCharType="separate"/>
+      </w:r>
+      <w:r>
+        <w:rPr>
+          <w:noProof/>
+        </w:rPr>
+        <w:t>15</w:t>
+      </w:r>
+      <w:r>
+        <w:fldChar w:fldCharType="end"/>
+      </w:r>
+      <w:r>
+        <w:t>. Wysyłane i odbierane dane protokołu SMTP.</w:t>
+      </w:r>
+    </w:p>
+    <w:p>
+      <w:pPr>
+        <w:pStyle w:val="Nagwek2"/>
+        <w:numPr>
+          <w:ilvl w:val="1"/>
+          <w:numId w:val="2"/>
+        </w:numPr>
+      </w:pPr>
+      <w:r>
+        <w:t>Ćwiczenie: Wysłanie maila</w:t>
+      </w:r>
+      <w:r>
+        <w:t xml:space="preserve"> z zawartością HTML</w:t>
+      </w:r>
+      <w:r>
+        <w:t>.</w:t>
+      </w:r>
+    </w:p>
+    <w:p>
+      <w:pPr>
+        <w:ind w:firstLine="360"/>
+        <w:jc w:val="both"/>
+      </w:pPr>
+      <w:r>
+        <w:t xml:space="preserve">Celem ćwiczenia: </w:t>
+      </w:r>
+      <w:commentRangeStart w:id="11"/>
+      <w:r>
+        <w:t>TODO</w:t>
+      </w:r>
+      <w:commentRangeEnd w:id="11"/>
+      <w:r>
+        <w:rPr>
+          <w:rStyle w:val="Odwoaniedokomentarza"/>
+        </w:rPr>
+        <w:commentReference w:id="11"/>
+      </w:r>
+    </w:p>
+    <w:p>
+      <w:pPr>
+        <w:keepNext/>
+        <w:jc w:val="center"/>
+      </w:pPr>
+      <w:r>
+        <w:lastRenderedPageBreak/>
+        <w:drawing>
+          <wp:inline distT="0" distB="0" distL="0" distR="0" wp14:anchorId="7FE3617C" wp14:editId="45E255C1">
+            <wp:extent cx="5760720" cy="4417060"/>
+            <wp:effectExtent l="0" t="0" r="0" b="2540"/>
+            <wp:docPr id="40" name="Obraz 40" descr="Obraz zawierający tekst&#10;&#10;Opis wygenerowany automatycznie"/>
+            <wp:cNvGraphicFramePr>
+              <a:graphicFrameLocks xmlns:a="http://schemas.openxmlformats.org/drawingml/2006/main" noChangeAspect="1"/>
+            </wp:cNvGraphicFramePr>
+            <a:graphic xmlns:a="http://schemas.openxmlformats.org/drawingml/2006/main">
+              <a:graphicData uri="http://schemas.openxmlformats.org/drawingml/2006/picture">
+                <pic:pic xmlns:pic="http://schemas.openxmlformats.org/drawingml/2006/picture">
+                  <pic:nvPicPr>
+                    <pic:cNvPr id="40" name="Obraz 40" descr="Obraz zawierający tekst&#10;&#10;Opis wygenerowany automatycznie"/>
+                    <pic:cNvPicPr/>
+                  </pic:nvPicPr>
+                  <pic:blipFill>
+                    <a:blip r:embed="rId34"/>
+                    <a:stretch>
+                      <a:fillRect/>
+                    </a:stretch>
+                  </pic:blipFill>
+                  <pic:spPr>
+                    <a:xfrm>
+                      <a:off x="0" y="0"/>
+                      <a:ext cx="5760720" cy="4417060"/>
+                    </a:xfrm>
+                    <a:prstGeom prst="rect">
+                      <a:avLst/>
+                    </a:prstGeom>
+                  </pic:spPr>
+                </pic:pic>
+              </a:graphicData>
+            </a:graphic>
+          </wp:inline>
+        </w:drawing>
+      </w:r>
+    </w:p>
+    <w:p>
+      <w:pPr>
+        <w:pStyle w:val="Legenda"/>
+        <w:jc w:val="center"/>
+      </w:pPr>
+      <w:r>
+        <w:t xml:space="preserve">Listing </w:t>
+      </w:r>
+      <w:r>
+        <w:fldChar w:fldCharType="begin"/>
+      </w:r>
+      <w:r>
+        <w:instrText xml:space="preserve"> SEQ Listing \* ARABIC </w:instrText>
+      </w:r>
+      <w:r>
+        <w:fldChar w:fldCharType="separate"/>
+      </w:r>
+      <w:r>
+        <w:rPr>
+          <w:noProof/>
+        </w:rPr>
+        <w:t>7</w:t>
+      </w:r>
+      <w:r>
+        <w:fldChar w:fldCharType="end"/>
+      </w:r>
+      <w:r>
+        <w:t>. Część pierwsza kodu programu wysyłającego maila z zawartością HTML.</w:t>
+      </w:r>
+    </w:p>
+    <w:p>
+      <w:pPr>
+        <w:keepNext/>
+        <w:jc w:val="center"/>
+      </w:pPr>
+      <w:r>
+        <w:drawing>
+          <wp:inline distT="0" distB="0" distL="0" distR="0" wp14:anchorId="2952928E" wp14:editId="5C4B3026">
+            <wp:extent cx="5760720" cy="2861945"/>
+            <wp:effectExtent l="0" t="0" r="0" b="0"/>
+            <wp:docPr id="41" name="Obraz 41" descr="Obraz zawierający tekst&#10;&#10;Opis wygenerowany automatycznie"/>
+            <wp:cNvGraphicFramePr>
+              <a:graphicFrameLocks xmlns:a="http://schemas.openxmlformats.org/drawingml/2006/main" noChangeAspect="1"/>
+            </wp:cNvGraphicFramePr>
+            <a:graphic xmlns:a="http://schemas.openxmlformats.org/drawingml/2006/main">
+              <a:graphicData uri="http://schemas.openxmlformats.org/drawingml/2006/picture">
+                <pic:pic xmlns:pic="http://schemas.openxmlformats.org/drawingml/2006/picture">
+                  <pic:nvPicPr>
+                    <pic:cNvPr id="41" name="Obraz 41" descr="Obraz zawierający tekst&#10;&#10;Opis wygenerowany automatycznie"/>
+                    <pic:cNvPicPr/>
+                  </pic:nvPicPr>
+                  <pic:blipFill>
+                    <a:blip r:embed="rId35"/>
+                    <a:stretch>
+                      <a:fillRect/>
+                    </a:stretch>
+                  </pic:blipFill>
+                  <pic:spPr>
+                    <a:xfrm>
+                      <a:off x="0" y="0"/>
+                      <a:ext cx="5760720" cy="2861945"/>
+                    </a:xfrm>
+                    <a:prstGeom prst="rect">
+                      <a:avLst/>
+                    </a:prstGeom>
+                  </pic:spPr>
+                </pic:pic>
+              </a:graphicData>
+            </a:graphic>
+          </wp:inline>
+        </w:drawing>
+      </w:r>
+    </w:p>
+    <w:p>
+      <w:pPr>
+        <w:pStyle w:val="Legenda"/>
+        <w:jc w:val="center"/>
+      </w:pPr>
+      <w:r>
+        <w:t xml:space="preserve">Listing </w:t>
+      </w:r>
+      <w:r>
+        <w:fldChar w:fldCharType="begin"/>
+      </w:r>
+      <w:r>
+        <w:instrText xml:space="preserve"> SEQ Listing \* ARABIC </w:instrText>
+      </w:r>
+      <w:r>
+        <w:fldChar w:fldCharType="separate"/>
+      </w:r>
+      <w:r>
+        <w:rPr>
+          <w:noProof/>
+        </w:rPr>
+        <w:t>8</w:t>
+      </w:r>
+      <w:r>
+        <w:fldChar w:fldCharType="end"/>
+      </w:r>
+      <w:r>
+        <w:t>.</w:t>
+      </w:r>
+      <w:r>
+        <w:t xml:space="preserve"> </w:t>
+      </w:r>
+      <w:r>
+        <w:t xml:space="preserve">Część </w:t>
+      </w:r>
+      <w:r>
+        <w:t>druga</w:t>
+      </w:r>
+      <w:r>
+        <w:t xml:space="preserve"> kodu programu wysyłającego maila z zawartością HTML.</w:t>
+      </w:r>
+    </w:p>
+    <w:p>
+      <w:pPr>
+        <w:keepNext/>
+        <w:jc w:val="center"/>
+      </w:pPr>
+      <w:r>
+        <w:lastRenderedPageBreak/>
+        <w:drawing>
+          <wp:inline distT="0" distB="0" distL="0" distR="0" wp14:anchorId="0E6F561A" wp14:editId="2781E201">
+            <wp:extent cx="4115374" cy="2848373"/>
+            <wp:effectExtent l="19050" t="19050" r="19050" b="28575"/>
+            <wp:docPr id="42" name="Obraz 42" descr="Obraz zawierający tekst&#10;&#10;Opis wygenerowany automatycznie"/>
+            <wp:cNvGraphicFramePr>
+              <a:graphicFrameLocks xmlns:a="http://schemas.openxmlformats.org/drawingml/2006/main" noChangeAspect="1"/>
+            </wp:cNvGraphicFramePr>
+            <a:graphic xmlns:a="http://schemas.openxmlformats.org/drawingml/2006/main">
+              <a:graphicData uri="http://schemas.openxmlformats.org/drawingml/2006/picture">
+                <pic:pic xmlns:pic="http://schemas.openxmlformats.org/drawingml/2006/picture">
+                  <pic:nvPicPr>
+                    <pic:cNvPr id="42" name="Obraz 42" descr="Obraz zawierający tekst&#10;&#10;Opis wygenerowany automatycznie"/>
+                    <pic:cNvPicPr/>
+                  </pic:nvPicPr>
+                  <pic:blipFill>
+                    <a:blip r:embed="rId36"/>
+                    <a:stretch>
+                      <a:fillRect/>
+                    </a:stretch>
+                  </pic:blipFill>
+                  <pic:spPr>
+                    <a:xfrm>
+                      <a:off x="0" y="0"/>
+                      <a:ext cx="4115374" cy="2848373"/>
+                    </a:xfrm>
+                    <a:prstGeom prst="rect">
+                      <a:avLst/>
+                    </a:prstGeom>
+                    <a:ln>
+                      <a:solidFill>
+                        <a:schemeClr val="bg2"/>
+                      </a:solidFill>
                     </a:ln>
                   </pic:spPr>
                 </pic:pic>
@@ -2216,8 +4364,39 @@
         </w:drawing>
       </w:r>
     </w:p>
+    <w:p>
+      <w:pPr>
+        <w:pStyle w:val="Legenda"/>
+        <w:jc w:val="center"/>
+      </w:pPr>
+      <w:r>
+        <w:t xml:space="preserve">Rysunek </w:t>
+      </w:r>
+      <w:r>
+        <w:fldChar w:fldCharType="begin"/>
+      </w:r>
+      <w:r>
+        <w:instrText xml:space="preserve"> SEQ Rysunek \* ARABIC </w:instrText>
+      </w:r>
+      <w:r>
+        <w:fldChar w:fldCharType="separate"/>
+      </w:r>
+      <w:r>
+        <w:rPr>
+          <w:noProof/>
+        </w:rPr>
+        <w:t>16</w:t>
+      </w:r>
+      <w:r>
+        <w:fldChar w:fldCharType="end"/>
+      </w:r>
+      <w:r>
+        <w:t>. Odebrany testowy mail z zawartością HTML.</w:t>
+      </w:r>
+    </w:p>
     <w:sectPr>
-      <w:footerReference w:type="default" r:id="rId23"/>
+      <w:footerReference w:type="default" r:id="rId37"/>
+      <w:footerReference w:type="first" r:id="rId38"/>
       <w:pgSz w:w="11906" w:h="16838"/>
       <w:pgMar w:top="1417" w:right="1417" w:bottom="1417" w:left="1417" w:header="708" w:footer="708" w:gutter="0"/>
       <w:cols w:space="708"/>
@@ -2226,6 +4405,83 @@
     </w:sectPr>
   </w:body>
 </w:document>
+</file>
+
+<file path=word/comments.xml><?xml version="1.0" encoding="utf-8"?>
+<w:comments xmlns:wpc="http://schemas.microsoft.com/office/word/2010/wordprocessingCanvas" xmlns:cx="http://schemas.microsoft.com/office/drawing/2014/chartex" xmlns:cx1="http://schemas.microsoft.com/office/drawing/2015/9/8/chartex" xmlns:cx2="http://schemas.microsoft.com/office/drawing/2015/10/21/chartex" xmlns:cx3="http://schemas.microsoft.com/office/drawing/2016/5/9/chartex" xmlns:cx4="http://schemas.microsoft.com/office/drawing/2016/5/10/chartex" xmlns:cx5="http://schemas.microsoft.com/office/drawing/2016/5/11/chartex" xmlns:cx6="http://schemas.microsoft.com/office/drawing/2016/5/12/chartex" xmlns:cx7="http://schemas.microsoft.com/office/drawing/2016/5/13/chartex" xmlns:cx8="http://schemas.microsoft.com/office/drawing/2016/5/14/chartex" xmlns:mc="http://schemas.openxmlformats.org/markup-compatibility/2006" xmlns:aink="http://schemas.microsoft.com/office/drawing/2016/ink" xmlns:am3d="http://schemas.microsoft.com/office/drawing/2017/model3d" xmlns:o="urn:schemas-microsoft-com:office:office" xmlns:r="http://schemas.openxmlformats.org/officeDocument/2006/relationships" xmlns:m="http://schemas.openxmlformats.org/officeDocument/2006/math" xmlns:v="urn:schemas-microsoft-com:vml" xmlns:wp14="http://schemas.microsoft.com/office/word/2010/wordprocessingDrawing" xmlns:wp="http://schemas.openxmlformats.org/drawingml/2006/wordprocessingDrawing" xmlns:w10="urn:schemas-microsoft-com:office:word" xmlns:w="http://schemas.openxmlformats.org/wordprocessingml/2006/main" xmlns:w14="http://schemas.microsoft.com/office/word/2010/wordml" xmlns:w15="http://schemas.microsoft.com/office/word/2012/wordml" xmlns:w16cex="http://schemas.microsoft.com/office/word/2018/wordml/cex" xmlns:w16cid="http://schemas.microsoft.com/office/word/2016/wordml/cid" xmlns:w16="http://schemas.microsoft.com/office/word/2018/wordml" xmlns:w16sdtdh="http://schemas.microsoft.com/office/word/2020/wordml/sdtdatahash" xmlns:w16se="http://schemas.microsoft.com/office/word/2015/wordml/symex" xmlns:wpg="http://schemas.microsoft.com/office/word/2010/wordprocessingGroup" xmlns:wpi="http://schemas.microsoft.com/office/word/2010/wordprocessingInk" xmlns:wne="http://schemas.microsoft.com/office/word/2006/wordml" xmlns:wps="http://schemas.microsoft.com/office/word/2010/wordprocessingShape" mc:Ignorable="w14 w15 w16se w16cid w16 w16cex w16sdtdh wp14">
+  <w:comment w:id="7" w:author="Krzysztof Cisło" w:date="2021-12-10T14:36:00Z" w:initials="KC">
+    <w:p>
+      <w:pPr>
+        <w:pStyle w:val="Tekstkomentarza"/>
+      </w:pPr>
+      <w:r>
+        <w:rPr>
+          <w:rStyle w:val="Odwoaniedokomentarza"/>
+        </w:rPr>
+        <w:annotationRef/>
+      </w:r>
+      <w:r>
+        <w:t>Uzupełnić opis TCP</w:t>
+      </w:r>
+    </w:p>
+  </w:comment>
+  <w:comment w:id="10" w:author="Krzysztof Cisło" w:date="2021-12-10T15:06:00Z" w:initials="KC">
+    <w:p>
+      <w:pPr>
+        <w:pStyle w:val="Tekstkomentarza"/>
+      </w:pPr>
+      <w:r>
+        <w:rPr>
+          <w:rStyle w:val="Odwoaniedokomentarza"/>
+        </w:rPr>
+        <w:annotationRef/>
+      </w:r>
+      <w:r>
+        <w:t>Uzupełnić opis SMTP</w:t>
+      </w:r>
+    </w:p>
+  </w:comment>
+  <w:comment w:id="11" w:author="Krzysztof Cisło" w:date="2021-12-10T15:23:00Z" w:initials="KC">
+    <w:p>
+      <w:pPr>
+        <w:pStyle w:val="Tekstkomentarza"/>
+      </w:pPr>
+      <w:r>
+        <w:rPr>
+          <w:rStyle w:val="Odwoaniedokomentarza"/>
+        </w:rPr>
+        <w:annotationRef/>
+      </w:r>
+      <w:r>
+        <w:t>Uzupełnić cel ćwiczenia</w:t>
+      </w:r>
+    </w:p>
+  </w:comment>
+</w:comments>
+</file>
+
+<file path=word/commentsExtended.xml><?xml version="1.0" encoding="utf-8"?>
+<w15:commentsEx xmlns:wpc="http://schemas.microsoft.com/office/word/2010/wordprocessingCanvas" xmlns:cx="http://schemas.microsoft.com/office/drawing/2014/chartex" xmlns:cx1="http://schemas.microsoft.com/office/drawing/2015/9/8/chartex" xmlns:cx2="http://schemas.microsoft.com/office/drawing/2015/10/21/chartex" xmlns:cx3="http://schemas.microsoft.com/office/drawing/2016/5/9/chartex" xmlns:cx4="http://schemas.microsoft.com/office/drawing/2016/5/10/chartex" xmlns:cx5="http://schemas.microsoft.com/office/drawing/2016/5/11/chartex" xmlns:cx6="http://schemas.microsoft.com/office/drawing/2016/5/12/chartex" xmlns:cx7="http://schemas.microsoft.com/office/drawing/2016/5/13/chartex" xmlns:cx8="http://schemas.microsoft.com/office/drawing/2016/5/14/chartex" xmlns:mc="http://schemas.openxmlformats.org/markup-compatibility/2006" xmlns:aink="http://schemas.microsoft.com/office/drawing/2016/ink" xmlns:am3d="http://schemas.microsoft.com/office/drawing/2017/model3d" xmlns:o="urn:schemas-microsoft-com:office:office" xmlns:r="http://schemas.openxmlformats.org/officeDocument/2006/relationships" xmlns:m="http://schemas.openxmlformats.org/officeDocument/2006/math" xmlns:v="urn:schemas-microsoft-com:vml" xmlns:wp14="http://schemas.microsoft.com/office/word/2010/wordprocessingDrawing" xmlns:wp="http://schemas.openxmlformats.org/drawingml/2006/wordprocessingDrawing" xmlns:w10="urn:schemas-microsoft-com:office:word" xmlns:w="http://schemas.openxmlformats.org/wordprocessingml/2006/main" xmlns:w14="http://schemas.microsoft.com/office/word/2010/wordml" xmlns:w15="http://schemas.microsoft.com/office/word/2012/wordml" xmlns:w16cex="http://schemas.microsoft.com/office/word/2018/wordml/cex" xmlns:w16cid="http://schemas.microsoft.com/office/word/2016/wordml/cid" xmlns:w16="http://schemas.microsoft.com/office/word/2018/wordml" xmlns:w16sdtdh="http://schemas.microsoft.com/office/word/2020/wordml/sdtdatahash" xmlns:w16se="http://schemas.microsoft.com/office/word/2015/wordml/symex" xmlns:wpg="http://schemas.microsoft.com/office/word/2010/wordprocessingGroup" xmlns:wpi="http://schemas.microsoft.com/office/word/2010/wordprocessingInk" xmlns:wne="http://schemas.microsoft.com/office/word/2006/wordml" xmlns:wps="http://schemas.microsoft.com/office/word/2010/wordprocessingShape" mc:Ignorable="w14 w15 w16se w16cid w16 w16cex w16sdtdh wp14">
+  <w15:commentEx w15:paraId="2B5B63B7" w15:done="0"/>
+  <w15:commentEx w15:paraId="5980785D" w15:done="0"/>
+  <w15:commentEx w15:paraId="3EA91E98" w15:done="0"/>
+</w15:commentsEx>
+</file>
+
+<file path=word/commentsExtensible.xml><?xml version="1.0" encoding="utf-8"?>
+<w16cex:commentsExtensible xmlns:wpc="http://schemas.microsoft.com/office/word/2010/wordprocessingCanvas" xmlns:cx="http://schemas.microsoft.com/office/drawing/2014/chartex" xmlns:cx1="http://schemas.microsoft.com/office/drawing/2015/9/8/chartex" xmlns:cx2="http://schemas.microsoft.com/office/drawing/2015/10/21/chartex" xmlns:cx3="http://schemas.microsoft.com/office/drawing/2016/5/9/chartex" xmlns:cx4="http://schemas.microsoft.com/office/drawing/2016/5/10/chartex" xmlns:cx5="http://schemas.microsoft.com/office/drawing/2016/5/11/chartex" xmlns:cx6="http://schemas.microsoft.com/office/drawing/2016/5/12/chartex" xmlns:cx7="http://schemas.microsoft.com/office/drawing/2016/5/13/chartex" xmlns:cx8="http://schemas.microsoft.com/office/drawing/2016/5/14/chartex" xmlns:mc="http://schemas.openxmlformats.org/markup-compatibility/2006" xmlns:aink="http://schemas.microsoft.com/office/drawing/2016/ink" xmlns:am3d="http://schemas.microsoft.com/office/drawing/2017/model3d" xmlns:o="urn:schemas-microsoft-com:office:office" xmlns:r="http://schemas.openxmlformats.org/officeDocument/2006/relationships" xmlns:m="http://schemas.openxmlformats.org/officeDocument/2006/math" xmlns:v="urn:schemas-microsoft-com:vml" xmlns:wp14="http://schemas.microsoft.com/office/word/2010/wordprocessingDrawing" xmlns:wp="http://schemas.openxmlformats.org/drawingml/2006/wordprocessingDrawing" xmlns:w10="urn:schemas-microsoft-com:office:word" xmlns:w="http://schemas.openxmlformats.org/wordprocessingml/2006/main" xmlns:w14="http://schemas.microsoft.com/office/word/2010/wordml" xmlns:w15="http://schemas.microsoft.com/office/word/2012/wordml" xmlns:w16cex="http://schemas.microsoft.com/office/word/2018/wordml/cex" xmlns:w16cid="http://schemas.microsoft.com/office/word/2016/wordml/cid" xmlns:w16="http://schemas.microsoft.com/office/word/2018/wordml" xmlns:w16sdtdh="http://schemas.microsoft.com/office/word/2020/wordml/sdtdatahash" xmlns:w16se="http://schemas.microsoft.com/office/word/2015/wordml/symex" xmlns:wpg="http://schemas.microsoft.com/office/word/2010/wordprocessingGroup" xmlns:wpi="http://schemas.microsoft.com/office/word/2010/wordprocessingInk" xmlns:wne="http://schemas.microsoft.com/office/word/2006/wordml" xmlns:wps="http://schemas.microsoft.com/office/word/2010/wordprocessingShape" mc:Ignorable="w14 w15 w16se w16cid w16 w16cex w16sdtdh wp14">
+  <w16cex:commentExtensible w16cex:durableId="255DE485" w16cex:dateUtc="2021-12-10T13:36:00Z"/>
+  <w16cex:commentExtensible w16cex:durableId="255DEB77" w16cex:dateUtc="2021-12-10T14:06:00Z"/>
+  <w16cex:commentExtensible w16cex:durableId="255DEF63" w16cex:dateUtc="2021-12-10T14:23:00Z"/>
+</w16cex:commentsExtensible>
+</file>
+
+<file path=word/commentsIds.xml><?xml version="1.0" encoding="utf-8"?>
+<w16cid:commentsIds xmlns:wpc="http://schemas.microsoft.com/office/word/2010/wordprocessingCanvas" xmlns:cx="http://schemas.microsoft.com/office/drawing/2014/chartex" xmlns:cx1="http://schemas.microsoft.com/office/drawing/2015/9/8/chartex" xmlns:cx2="http://schemas.microsoft.com/office/drawing/2015/10/21/chartex" xmlns:cx3="http://schemas.microsoft.com/office/drawing/2016/5/9/chartex" xmlns:cx4="http://schemas.microsoft.com/office/drawing/2016/5/10/chartex" xmlns:cx5="http://schemas.microsoft.com/office/drawing/2016/5/11/chartex" xmlns:cx6="http://schemas.microsoft.com/office/drawing/2016/5/12/chartex" xmlns:cx7="http://schemas.microsoft.com/office/drawing/2016/5/13/chartex" xmlns:cx8="http://schemas.microsoft.com/office/drawing/2016/5/14/chartex" xmlns:mc="http://schemas.openxmlformats.org/markup-compatibility/2006" xmlns:aink="http://schemas.microsoft.com/office/drawing/2016/ink" xmlns:am3d="http://schemas.microsoft.com/office/drawing/2017/model3d" xmlns:o="urn:schemas-microsoft-com:office:office" xmlns:r="http://schemas.openxmlformats.org/officeDocument/2006/relationships" xmlns:m="http://schemas.openxmlformats.org/officeDocument/2006/math" xmlns:v="urn:schemas-microsoft-com:vml" xmlns:wp14="http://schemas.microsoft.com/office/word/2010/wordprocessingDrawing" xmlns:wp="http://schemas.openxmlformats.org/drawingml/2006/wordprocessingDrawing" xmlns:w10="urn:schemas-microsoft-com:office:word" xmlns:w="http://schemas.openxmlformats.org/wordprocessingml/2006/main" xmlns:w14="http://schemas.microsoft.com/office/word/2010/wordml" xmlns:w15="http://schemas.microsoft.com/office/word/2012/wordml" xmlns:w16cex="http://schemas.microsoft.com/office/word/2018/wordml/cex" xmlns:w16cid="http://schemas.microsoft.com/office/word/2016/wordml/cid" xmlns:w16="http://schemas.microsoft.com/office/word/2018/wordml" xmlns:w16sdtdh="http://schemas.microsoft.com/office/word/2020/wordml/sdtdatahash" xmlns:w16se="http://schemas.microsoft.com/office/word/2015/wordml/symex" xmlns:wpg="http://schemas.microsoft.com/office/word/2010/wordprocessingGroup" xmlns:wpi="http://schemas.microsoft.com/office/word/2010/wordprocessingInk" xmlns:wne="http://schemas.microsoft.com/office/word/2006/wordml" xmlns:wps="http://schemas.microsoft.com/office/word/2010/wordprocessingShape" mc:Ignorable="w14 w15 w16se w16cid w16 w16cex w16sdtdh wp14">
+  <w16cid:commentId w16cid:paraId="2B5B63B7" w16cid:durableId="255DE485"/>
+  <w16cid:commentId w16cid:paraId="5980785D" w16cid:durableId="255DEB77"/>
+  <w16cid:commentId w16cid:paraId="3EA91E98" w16cid:durableId="255DEF63"/>
+</w16cid:commentsIds>
 </file>
 
 <file path=word/endnotes.xml><?xml version="1.0" encoding="utf-8"?>
@@ -2296,6 +4552,22 @@
 </w:ftr>
 </file>
 
+<file path=word/footer2.xml><?xml version="1.0" encoding="utf-8"?>
+<w:ftr xmlns:wpc="http://schemas.microsoft.com/office/word/2010/wordprocessingCanvas" xmlns:cx="http://schemas.microsoft.com/office/drawing/2014/chartex" xmlns:cx1="http://schemas.microsoft.com/office/drawing/2015/9/8/chartex" xmlns:cx2="http://schemas.microsoft.com/office/drawing/2015/10/21/chartex" xmlns:cx3="http://schemas.microsoft.com/office/drawing/2016/5/9/chartex" xmlns:cx4="http://schemas.microsoft.com/office/drawing/2016/5/10/chartex" xmlns:cx5="http://schemas.microsoft.com/office/drawing/2016/5/11/chartex" xmlns:cx6="http://schemas.microsoft.com/office/drawing/2016/5/12/chartex" xmlns:cx7="http://schemas.microsoft.com/office/drawing/2016/5/13/chartex" xmlns:cx8="http://schemas.microsoft.com/office/drawing/2016/5/14/chartex" xmlns:mc="http://schemas.openxmlformats.org/markup-compatibility/2006" xmlns:aink="http://schemas.microsoft.com/office/drawing/2016/ink" xmlns:am3d="http://schemas.microsoft.com/office/drawing/2017/model3d" xmlns:o="urn:schemas-microsoft-com:office:office" xmlns:r="http://schemas.openxmlformats.org/officeDocument/2006/relationships" xmlns:m="http://schemas.openxmlformats.org/officeDocument/2006/math" xmlns:v="urn:schemas-microsoft-com:vml" xmlns:wp14="http://schemas.microsoft.com/office/word/2010/wordprocessingDrawing" xmlns:wp="http://schemas.openxmlformats.org/drawingml/2006/wordprocessingDrawing" xmlns:w10="urn:schemas-microsoft-com:office:word" xmlns:w="http://schemas.openxmlformats.org/wordprocessingml/2006/main" xmlns:w14="http://schemas.microsoft.com/office/word/2010/wordml" xmlns:w15="http://schemas.microsoft.com/office/word/2012/wordml" xmlns:w16cex="http://schemas.microsoft.com/office/word/2018/wordml/cex" xmlns:w16cid="http://schemas.microsoft.com/office/word/2016/wordml/cid" xmlns:w16="http://schemas.microsoft.com/office/word/2018/wordml" xmlns:w16sdtdh="http://schemas.microsoft.com/office/word/2020/wordml/sdtdatahash" xmlns:w16se="http://schemas.microsoft.com/office/word/2015/wordml/symex" xmlns:wpg="http://schemas.microsoft.com/office/word/2010/wordprocessingGroup" xmlns:wpi="http://schemas.microsoft.com/office/word/2010/wordprocessingInk" xmlns:wne="http://schemas.microsoft.com/office/word/2006/wordml" xmlns:wps="http://schemas.microsoft.com/office/word/2010/wordprocessingShape" mc:Ignorable="w14 w15 w16se w16cid w16 w16cex w16sdtdh wp14">
+  <w:p>
+    <w:pPr>
+      <w:pStyle w:val="Stopka"/>
+      <w:jc w:val="center"/>
+    </w:pPr>
+  </w:p>
+  <w:p>
+    <w:pPr>
+      <w:pStyle w:val="Stopka"/>
+    </w:pPr>
+  </w:p>
+</w:ftr>
+</file>
+
 <file path=word/footnotes.xml><?xml version="1.0" encoding="utf-8"?>
 <w:footnotes xmlns:wpc="http://schemas.microsoft.com/office/word/2010/wordprocessingCanvas" xmlns:cx="http://schemas.microsoft.com/office/drawing/2014/chartex" xmlns:cx1="http://schemas.microsoft.com/office/drawing/2015/9/8/chartex" xmlns:cx2="http://schemas.microsoft.com/office/drawing/2015/10/21/chartex" xmlns:cx3="http://schemas.microsoft.com/office/drawing/2016/5/9/chartex" xmlns:cx4="http://schemas.microsoft.com/office/drawing/2016/5/10/chartex" xmlns:cx5="http://schemas.microsoft.com/office/drawing/2016/5/11/chartex" xmlns:cx6="http://schemas.microsoft.com/office/drawing/2016/5/12/chartex" xmlns:cx7="http://schemas.microsoft.com/office/drawing/2016/5/13/chartex" xmlns:cx8="http://schemas.microsoft.com/office/drawing/2016/5/14/chartex" xmlns:mc="http://schemas.openxmlformats.org/markup-compatibility/2006" xmlns:aink="http://schemas.microsoft.com/office/drawing/2016/ink" xmlns:am3d="http://schemas.microsoft.com/office/drawing/2017/model3d" xmlns:o="urn:schemas-microsoft-com:office:office" xmlns:r="http://schemas.openxmlformats.org/officeDocument/2006/relationships" xmlns:m="http://schemas.openxmlformats.org/officeDocument/2006/math" xmlns:v="urn:schemas-microsoft-com:vml" xmlns:wp14="http://schemas.microsoft.com/office/word/2010/wordprocessingDrawing" xmlns:wp="http://schemas.openxmlformats.org/drawingml/2006/wordprocessingDrawing" xmlns:w10="urn:schemas-microsoft-com:office:word" xmlns:w="http://schemas.openxmlformats.org/wordprocessingml/2006/main" xmlns:w14="http://schemas.microsoft.com/office/word/2010/wordml" xmlns:w15="http://schemas.microsoft.com/office/word/2012/wordml" xmlns:w16cex="http://schemas.microsoft.com/office/word/2018/wordml/cex" xmlns:w16cid="http://schemas.microsoft.com/office/word/2016/wordml/cid" xmlns:w16="http://schemas.microsoft.com/office/word/2018/wordml" xmlns:w16sdtdh="http://schemas.microsoft.com/office/word/2020/wordml/sdtdatahash" xmlns:w16se="http://schemas.microsoft.com/office/word/2015/wordml/symex" xmlns:wpg="http://schemas.microsoft.com/office/word/2010/wordprocessingGroup" xmlns:wpi="http://schemas.microsoft.com/office/word/2010/wordprocessingInk" xmlns:wne="http://schemas.microsoft.com/office/word/2006/wordml" xmlns:wps="http://schemas.microsoft.com/office/word/2010/wordprocessingShape" mc:Ignorable="w14 w15 w16se w16cid w16 w16cex w16sdtdh wp14">
   <w:footnote w:type="separator" w:id="-1">
@@ -2325,11 +4597,189 @@
 <w:numbering xmlns:wpc="http://schemas.microsoft.com/office/word/2010/wordprocessingCanvas" xmlns:cx="http://schemas.microsoft.com/office/drawing/2014/chartex" xmlns:cx1="http://schemas.microsoft.com/office/drawing/2015/9/8/chartex" xmlns:cx2="http://schemas.microsoft.com/office/drawing/2015/10/21/chartex" xmlns:cx3="http://schemas.microsoft.com/office/drawing/2016/5/9/chartex" xmlns:cx4="http://schemas.microsoft.com/office/drawing/2016/5/10/chartex" xmlns:cx5="http://schemas.microsoft.com/office/drawing/2016/5/11/chartex" xmlns:cx6="http://schemas.microsoft.com/office/drawing/2016/5/12/chartex" xmlns:cx7="http://schemas.microsoft.com/office/drawing/2016/5/13/chartex" xmlns:cx8="http://schemas.microsoft.com/office/drawing/2016/5/14/chartex" xmlns:mc="http://schemas.openxmlformats.org/markup-compatibility/2006" xmlns:aink="http://schemas.microsoft.com/office/drawing/2016/ink" xmlns:am3d="http://schemas.microsoft.com/office/drawing/2017/model3d" xmlns:o="urn:schemas-microsoft-com:office:office" xmlns:r="http://schemas.openxmlformats.org/officeDocument/2006/relationships" xmlns:m="http://schemas.openxmlformats.org/officeDocument/2006/math" xmlns:v="urn:schemas-microsoft-com:vml" xmlns:wp14="http://schemas.microsoft.com/office/word/2010/wordprocessingDrawing" xmlns:wp="http://schemas.openxmlformats.org/drawingml/2006/wordprocessingDrawing" xmlns:w10="urn:schemas-microsoft-com:office:word" xmlns:w="http://schemas.openxmlformats.org/wordprocessingml/2006/main" xmlns:w14="http://schemas.microsoft.com/office/word/2010/wordml" xmlns:w15="http://schemas.microsoft.com/office/word/2012/wordml" xmlns:w16cex="http://schemas.microsoft.com/office/word/2018/wordml/cex" xmlns:w16cid="http://schemas.microsoft.com/office/word/2016/wordml/cid" xmlns:w16="http://schemas.microsoft.com/office/word/2018/wordml" xmlns:w16sdtdh="http://schemas.microsoft.com/office/word/2020/wordml/sdtdatahash" xmlns:w16se="http://schemas.microsoft.com/office/word/2015/wordml/symex" xmlns:wpg="http://schemas.microsoft.com/office/word/2010/wordprocessingGroup" xmlns:wpi="http://schemas.microsoft.com/office/word/2010/wordprocessingInk" xmlns:wne="http://schemas.microsoft.com/office/word/2006/wordml" xmlns:wps="http://schemas.microsoft.com/office/word/2010/wordprocessingShape" mc:Ignorable="w14 w15 w16se w16cid w16 w16cex w16sdtdh wp14">
   <w:abstractNum w:abstractNumId="0" w15:restartNumberingAfterBreak="0">
     <w:nsid w:val="37D4757A"/>
+    <w:multiLevelType w:val="multilevel"/>
+    <w:tmpl w:val="0415001F"/>
+    <w:lvl w:ilvl="0">
+      <w:start w:val="1"/>
+      <w:numFmt w:val="decimal"/>
+      <w:lvlText w:val="%1."/>
+      <w:lvlJc w:val="left"/>
+      <w:pPr>
+        <w:ind w:left="360" w:hanging="360"/>
+      </w:pPr>
+      <w:rPr>
+        <w:rFonts w:hint="default"/>
+      </w:rPr>
+    </w:lvl>
+    <w:lvl w:ilvl="1">
+      <w:start w:val="1"/>
+      <w:numFmt w:val="decimal"/>
+      <w:lvlText w:val="%1.%2."/>
+      <w:lvlJc w:val="left"/>
+      <w:pPr>
+        <w:ind w:left="792" w:hanging="432"/>
+      </w:pPr>
+    </w:lvl>
+    <w:lvl w:ilvl="2">
+      <w:start w:val="1"/>
+      <w:numFmt w:val="decimal"/>
+      <w:lvlText w:val="%1.%2.%3."/>
+      <w:lvlJc w:val="left"/>
+      <w:pPr>
+        <w:ind w:left="1224" w:hanging="504"/>
+      </w:pPr>
+    </w:lvl>
+    <w:lvl w:ilvl="3">
+      <w:start w:val="1"/>
+      <w:numFmt w:val="decimal"/>
+      <w:lvlText w:val="%1.%2.%3.%4."/>
+      <w:lvlJc w:val="left"/>
+      <w:pPr>
+        <w:ind w:left="1728" w:hanging="648"/>
+      </w:pPr>
+    </w:lvl>
+    <w:lvl w:ilvl="4">
+      <w:start w:val="1"/>
+      <w:numFmt w:val="decimal"/>
+      <w:lvlText w:val="%1.%2.%3.%4.%5."/>
+      <w:lvlJc w:val="left"/>
+      <w:pPr>
+        <w:ind w:left="2232" w:hanging="792"/>
+      </w:pPr>
+    </w:lvl>
+    <w:lvl w:ilvl="5">
+      <w:start w:val="1"/>
+      <w:numFmt w:val="decimal"/>
+      <w:lvlText w:val="%1.%2.%3.%4.%5.%6."/>
+      <w:lvlJc w:val="left"/>
+      <w:pPr>
+        <w:ind w:left="2736" w:hanging="936"/>
+      </w:pPr>
+    </w:lvl>
+    <w:lvl w:ilvl="6">
+      <w:start w:val="1"/>
+      <w:numFmt w:val="decimal"/>
+      <w:lvlText w:val="%1.%2.%3.%4.%5.%6.%7."/>
+      <w:lvlJc w:val="left"/>
+      <w:pPr>
+        <w:ind w:left="3240" w:hanging="1080"/>
+      </w:pPr>
+    </w:lvl>
+    <w:lvl w:ilvl="7">
+      <w:start w:val="1"/>
+      <w:numFmt w:val="decimal"/>
+      <w:lvlText w:val="%1.%2.%3.%4.%5.%6.%7.%8."/>
+      <w:lvlJc w:val="left"/>
+      <w:pPr>
+        <w:ind w:left="3744" w:hanging="1224"/>
+      </w:pPr>
+    </w:lvl>
+    <w:lvl w:ilvl="8">
+      <w:start w:val="1"/>
+      <w:numFmt w:val="decimal"/>
+      <w:lvlText w:val="%1.%2.%3.%4.%5.%6.%7.%8.%9."/>
+      <w:lvlJc w:val="left"/>
+      <w:pPr>
+        <w:ind w:left="4320" w:hanging="1440"/>
+      </w:pPr>
+    </w:lvl>
+  </w:abstractNum>
+  <w:abstractNum w:abstractNumId="1" w15:restartNumberingAfterBreak="0">
+    <w:nsid w:val="3A7E336A"/>
+    <w:multiLevelType w:val="multilevel"/>
+    <w:tmpl w:val="0415001F"/>
+    <w:lvl w:ilvl="0">
+      <w:start w:val="1"/>
+      <w:numFmt w:val="decimal"/>
+      <w:lvlText w:val="%1."/>
+      <w:lvlJc w:val="left"/>
+      <w:pPr>
+        <w:ind w:left="360" w:hanging="360"/>
+      </w:pPr>
+      <w:rPr>
+        <w:rFonts w:hint="default"/>
+      </w:rPr>
+    </w:lvl>
+    <w:lvl w:ilvl="1">
+      <w:start w:val="1"/>
+      <w:numFmt w:val="decimal"/>
+      <w:lvlText w:val="%1.%2."/>
+      <w:lvlJc w:val="left"/>
+      <w:pPr>
+        <w:ind w:left="792" w:hanging="432"/>
+      </w:pPr>
+    </w:lvl>
+    <w:lvl w:ilvl="2">
+      <w:start w:val="1"/>
+      <w:numFmt w:val="decimal"/>
+      <w:lvlText w:val="%1.%2.%3."/>
+      <w:lvlJc w:val="left"/>
+      <w:pPr>
+        <w:ind w:left="1224" w:hanging="504"/>
+      </w:pPr>
+    </w:lvl>
+    <w:lvl w:ilvl="3">
+      <w:start w:val="1"/>
+      <w:numFmt w:val="decimal"/>
+      <w:lvlText w:val="%1.%2.%3.%4."/>
+      <w:lvlJc w:val="left"/>
+      <w:pPr>
+        <w:ind w:left="1728" w:hanging="648"/>
+      </w:pPr>
+    </w:lvl>
+    <w:lvl w:ilvl="4">
+      <w:start w:val="1"/>
+      <w:numFmt w:val="decimal"/>
+      <w:lvlText w:val="%1.%2.%3.%4.%5."/>
+      <w:lvlJc w:val="left"/>
+      <w:pPr>
+        <w:ind w:left="2232" w:hanging="792"/>
+      </w:pPr>
+    </w:lvl>
+    <w:lvl w:ilvl="5">
+      <w:start w:val="1"/>
+      <w:numFmt w:val="decimal"/>
+      <w:lvlText w:val="%1.%2.%3.%4.%5.%6."/>
+      <w:lvlJc w:val="left"/>
+      <w:pPr>
+        <w:ind w:left="2736" w:hanging="936"/>
+      </w:pPr>
+    </w:lvl>
+    <w:lvl w:ilvl="6">
+      <w:start w:val="1"/>
+      <w:numFmt w:val="decimal"/>
+      <w:lvlText w:val="%1.%2.%3.%4.%5.%6.%7."/>
+      <w:lvlJc w:val="left"/>
+      <w:pPr>
+        <w:ind w:left="3240" w:hanging="1080"/>
+      </w:pPr>
+    </w:lvl>
+    <w:lvl w:ilvl="7">
+      <w:start w:val="1"/>
+      <w:numFmt w:val="decimal"/>
+      <w:lvlText w:val="%1.%2.%3.%4.%5.%6.%7.%8."/>
+      <w:lvlJc w:val="left"/>
+      <w:pPr>
+        <w:ind w:left="3744" w:hanging="1224"/>
+      </w:pPr>
+    </w:lvl>
+    <w:lvl w:ilvl="8">
+      <w:start w:val="1"/>
+      <w:numFmt w:val="decimal"/>
+      <w:lvlText w:val="%1.%2.%3.%4.%5.%6.%7.%8.%9."/>
+      <w:lvlJc w:val="left"/>
+      <w:pPr>
+        <w:ind w:left="4320" w:hanging="1440"/>
+      </w:pPr>
+    </w:lvl>
+  </w:abstractNum>
+  <w:abstractNum w:abstractNumId="2" w15:restartNumberingAfterBreak="0">
+    <w:nsid w:val="5CF32FAE"/>
     <w:multiLevelType w:val="hybridMultilevel"/>
-    <w:tmpl w:val="3528CA3E"/>
-    <w:lvl w:ilvl="0" w:tplc="04150019">
+    <w:tmpl w:val="AE907D8C"/>
+    <w:lvl w:ilvl="0" w:tplc="0415000F">
       <w:start w:val="1"/>
-      <w:numFmt w:val="lowerLetter"/>
+      <w:numFmt w:val="decimal"/>
       <w:lvlText w:val="%1."/>
       <w:lvlJc w:val="left"/>
       <w:pPr>
@@ -2412,13 +4862,13 @@
       </w:pPr>
     </w:lvl>
   </w:abstractNum>
-  <w:abstractNum w:abstractNumId="1" w15:restartNumberingAfterBreak="0">
-    <w:nsid w:val="5CF32FAE"/>
+  <w:abstractNum w:abstractNumId="3" w15:restartNumberingAfterBreak="0">
+    <w:nsid w:val="5ED60411"/>
     <w:multiLevelType w:val="hybridMultilevel"/>
-    <w:tmpl w:val="AE907D8C"/>
-    <w:lvl w:ilvl="0" w:tplc="0415000F">
+    <w:tmpl w:val="61D0C796"/>
+    <w:lvl w:ilvl="0" w:tplc="04150019">
       <w:start w:val="1"/>
-      <w:numFmt w:val="decimal"/>
+      <w:numFmt w:val="lowerLetter"/>
       <w:lvlText w:val="%1."/>
       <w:lvlJc w:val="left"/>
       <w:pPr>
@@ -2501,10 +4951,10 @@
       </w:pPr>
     </w:lvl>
   </w:abstractNum>
-  <w:abstractNum w:abstractNumId="2" w15:restartNumberingAfterBreak="0">
-    <w:nsid w:val="5ED60411"/>
+  <w:abstractNum w:abstractNumId="4" w15:restartNumberingAfterBreak="0">
+    <w:nsid w:val="5FFC04D9"/>
     <w:multiLevelType w:val="hybridMultilevel"/>
-    <w:tmpl w:val="61D0C796"/>
+    <w:tmpl w:val="61068710"/>
     <w:lvl w:ilvl="0" w:tplc="04150019">
       <w:start w:val="1"/>
       <w:numFmt w:val="lowerLetter"/>
@@ -2590,10 +5040,10 @@
       </w:pPr>
     </w:lvl>
   </w:abstractNum>
-  <w:abstractNum w:abstractNumId="3" w15:restartNumberingAfterBreak="0">
-    <w:nsid w:val="5FFC04D9"/>
+  <w:abstractNum w:abstractNumId="5" w15:restartNumberingAfterBreak="0">
+    <w:nsid w:val="644D311A"/>
     <w:multiLevelType w:val="hybridMultilevel"/>
-    <w:tmpl w:val="61068710"/>
+    <w:tmpl w:val="35B26EC0"/>
     <w:lvl w:ilvl="0" w:tplc="04150019">
       <w:start w:val="1"/>
       <w:numFmt w:val="lowerLetter"/>
@@ -2679,13 +5129,13 @@
       </w:pPr>
     </w:lvl>
   </w:abstractNum>
-  <w:abstractNum w:abstractNumId="4" w15:restartNumberingAfterBreak="0">
-    <w:nsid w:val="644D311A"/>
+  <w:abstractNum w:abstractNumId="6" w15:restartNumberingAfterBreak="0">
+    <w:nsid w:val="76A279EE"/>
     <w:multiLevelType w:val="hybridMultilevel"/>
-    <w:tmpl w:val="35B26EC0"/>
-    <w:lvl w:ilvl="0" w:tplc="04150019">
+    <w:tmpl w:val="645A4062"/>
+    <w:lvl w:ilvl="0" w:tplc="0415000F">
       <w:start w:val="1"/>
-      <w:numFmt w:val="lowerLetter"/>
+      <w:numFmt w:val="decimal"/>
       <w:lvlText w:val="%1."/>
       <w:lvlJc w:val="left"/>
       <w:pPr>
@@ -2768,114 +5218,36 @@
       </w:pPr>
     </w:lvl>
   </w:abstractNum>
-  <w:abstractNum w:abstractNumId="5" w15:restartNumberingAfterBreak="0">
-    <w:nsid w:val="76A279EE"/>
-    <w:multiLevelType w:val="hybridMultilevel"/>
-    <w:tmpl w:val="645A4062"/>
-    <w:lvl w:ilvl="0" w:tplc="0415000F">
-      <w:start w:val="1"/>
-      <w:numFmt w:val="decimal"/>
-      <w:lvlText w:val="%1."/>
-      <w:lvlJc w:val="left"/>
-      <w:pPr>
-        <w:ind w:left="720" w:hanging="360"/>
-      </w:pPr>
-      <w:rPr>
-        <w:rFonts w:hint="default"/>
-      </w:rPr>
-    </w:lvl>
-    <w:lvl w:ilvl="1" w:tplc="04150019" w:tentative="1">
-      <w:start w:val="1"/>
-      <w:numFmt w:val="lowerLetter"/>
-      <w:lvlText w:val="%2."/>
-      <w:lvlJc w:val="left"/>
-      <w:pPr>
-        <w:ind w:left="1440" w:hanging="360"/>
-      </w:pPr>
-    </w:lvl>
-    <w:lvl w:ilvl="2" w:tplc="0415001B" w:tentative="1">
-      <w:start w:val="1"/>
-      <w:numFmt w:val="lowerRoman"/>
-      <w:lvlText w:val="%3."/>
-      <w:lvlJc w:val="right"/>
-      <w:pPr>
-        <w:ind w:left="2160" w:hanging="180"/>
-      </w:pPr>
-    </w:lvl>
-    <w:lvl w:ilvl="3" w:tplc="0415000F" w:tentative="1">
-      <w:start w:val="1"/>
-      <w:numFmt w:val="decimal"/>
-      <w:lvlText w:val="%4."/>
-      <w:lvlJc w:val="left"/>
-      <w:pPr>
-        <w:ind w:left="2880" w:hanging="360"/>
-      </w:pPr>
-    </w:lvl>
-    <w:lvl w:ilvl="4" w:tplc="04150019" w:tentative="1">
-      <w:start w:val="1"/>
-      <w:numFmt w:val="lowerLetter"/>
-      <w:lvlText w:val="%5."/>
-      <w:lvlJc w:val="left"/>
-      <w:pPr>
-        <w:ind w:left="3600" w:hanging="360"/>
-      </w:pPr>
-    </w:lvl>
-    <w:lvl w:ilvl="5" w:tplc="0415001B" w:tentative="1">
-      <w:start w:val="1"/>
-      <w:numFmt w:val="lowerRoman"/>
-      <w:lvlText w:val="%6."/>
-      <w:lvlJc w:val="right"/>
-      <w:pPr>
-        <w:ind w:left="4320" w:hanging="180"/>
-      </w:pPr>
-    </w:lvl>
-    <w:lvl w:ilvl="6" w:tplc="0415000F" w:tentative="1">
-      <w:start w:val="1"/>
-      <w:numFmt w:val="decimal"/>
-      <w:lvlText w:val="%7."/>
-      <w:lvlJc w:val="left"/>
-      <w:pPr>
-        <w:ind w:left="5040" w:hanging="360"/>
-      </w:pPr>
-    </w:lvl>
-    <w:lvl w:ilvl="7" w:tplc="04150019" w:tentative="1">
-      <w:start w:val="1"/>
-      <w:numFmt w:val="lowerLetter"/>
-      <w:lvlText w:val="%8."/>
-      <w:lvlJc w:val="left"/>
-      <w:pPr>
-        <w:ind w:left="5760" w:hanging="360"/>
-      </w:pPr>
-    </w:lvl>
-    <w:lvl w:ilvl="8" w:tplc="0415001B" w:tentative="1">
-      <w:start w:val="1"/>
-      <w:numFmt w:val="lowerRoman"/>
-      <w:lvlText w:val="%9."/>
-      <w:lvlJc w:val="right"/>
-      <w:pPr>
-        <w:ind w:left="6480" w:hanging="180"/>
-      </w:pPr>
-    </w:lvl>
-  </w:abstractNum>
   <w:num w:numId="1">
-    <w:abstractNumId w:val="5"/>
+    <w:abstractNumId w:val="6"/>
   </w:num>
   <w:num w:numId="2">
     <w:abstractNumId w:val="0"/>
   </w:num>
   <w:num w:numId="3">
+    <w:abstractNumId w:val="4"/>
+  </w:num>
+  <w:num w:numId="4">
     <w:abstractNumId w:val="3"/>
   </w:num>
-  <w:num w:numId="4">
+  <w:num w:numId="5">
     <w:abstractNumId w:val="2"/>
   </w:num>
-  <w:num w:numId="5">
+  <w:num w:numId="6">
+    <w:abstractNumId w:val="5"/>
+  </w:num>
+  <w:num w:numId="7">
     <w:abstractNumId w:val="1"/>
   </w:num>
-  <w:num w:numId="6">
-    <w:abstractNumId w:val="4"/>
-  </w:num>
 </w:numbering>
+</file>
+
+<file path=word/people.xml><?xml version="1.0" encoding="utf-8"?>
+<w15:people xmlns:wpc="http://schemas.microsoft.com/office/word/2010/wordprocessingCanvas" xmlns:cx="http://schemas.microsoft.com/office/drawing/2014/chartex" xmlns:cx1="http://schemas.microsoft.com/office/drawing/2015/9/8/chartex" xmlns:cx2="http://schemas.microsoft.com/office/drawing/2015/10/21/chartex" xmlns:cx3="http://schemas.microsoft.com/office/drawing/2016/5/9/chartex" xmlns:cx4="http://schemas.microsoft.com/office/drawing/2016/5/10/chartex" xmlns:cx5="http://schemas.microsoft.com/office/drawing/2016/5/11/chartex" xmlns:cx6="http://schemas.microsoft.com/office/drawing/2016/5/12/chartex" xmlns:cx7="http://schemas.microsoft.com/office/drawing/2016/5/13/chartex" xmlns:cx8="http://schemas.microsoft.com/office/drawing/2016/5/14/chartex" xmlns:mc="http://schemas.openxmlformats.org/markup-compatibility/2006" xmlns:aink="http://schemas.microsoft.com/office/drawing/2016/ink" xmlns:am3d="http://schemas.microsoft.com/office/drawing/2017/model3d" xmlns:o="urn:schemas-microsoft-com:office:office" xmlns:r="http://schemas.openxmlformats.org/officeDocument/2006/relationships" xmlns:m="http://schemas.openxmlformats.org/officeDocument/2006/math" xmlns:v="urn:schemas-microsoft-com:vml" xmlns:wp14="http://schemas.microsoft.com/office/word/2010/wordprocessingDrawing" xmlns:wp="http://schemas.openxmlformats.org/drawingml/2006/wordprocessingDrawing" xmlns:w10="urn:schemas-microsoft-com:office:word" xmlns:w="http://schemas.openxmlformats.org/wordprocessingml/2006/main" xmlns:w14="http://schemas.microsoft.com/office/word/2010/wordml" xmlns:w15="http://schemas.microsoft.com/office/word/2012/wordml" xmlns:w16cex="http://schemas.microsoft.com/office/word/2018/wordml/cex" xmlns:w16cid="http://schemas.microsoft.com/office/word/2016/wordml/cid" xmlns:w16="http://schemas.microsoft.com/office/word/2018/wordml" xmlns:w16sdtdh="http://schemas.microsoft.com/office/word/2020/wordml/sdtdatahash" xmlns:w16se="http://schemas.microsoft.com/office/word/2015/wordml/symex" xmlns:wpg="http://schemas.microsoft.com/office/word/2010/wordprocessingGroup" xmlns:wpi="http://schemas.microsoft.com/office/word/2010/wordprocessingInk" xmlns:wne="http://schemas.microsoft.com/office/word/2006/wordml" xmlns:wps="http://schemas.microsoft.com/office/word/2010/wordprocessingShape" mc:Ignorable="w14 w15 w16se w16cid w16 w16cex w16sdtdh wp14">
+  <w15:person w15:author="Krzysztof Cisło">
+    <w15:presenceInfo w15:providerId="Windows Live" w15:userId="cdcb3eae0096aa76"/>
+  </w15:person>
+</w15:people>
 </file>
 
 <file path=word/styles.xml><?xml version="1.0" encoding="utf-8"?>
@@ -3480,6 +5852,137 @@
     <w:uiPriority w:val="99"/>
     <w:rsid w:val="007716EC"/>
   </w:style>
+  <w:style w:type="paragraph" w:styleId="Nagwekspisutreci">
+    <w:name w:val="TOC Heading"/>
+    <w:basedOn w:val="Nagwek1"/>
+    <w:next w:val="Normalny"/>
+    <w:uiPriority w:val="39"/>
+    <w:unhideWhenUsed/>
+    <w:qFormat/>
+    <w:rsid w:val="00526248"/>
+    <w:pPr>
+      <w:outlineLvl w:val="9"/>
+    </w:pPr>
+    <w:rPr>
+      <w:lang w:eastAsia="pl-PL"/>
+    </w:rPr>
+  </w:style>
+  <w:style w:type="paragraph" w:styleId="Spistreci1">
+    <w:name w:val="toc 1"/>
+    <w:basedOn w:val="Normalny"/>
+    <w:next w:val="Normalny"/>
+    <w:autoRedefine/>
+    <w:uiPriority w:val="39"/>
+    <w:unhideWhenUsed/>
+    <w:rsid w:val="00526248"/>
+    <w:pPr>
+      <w:spacing w:after="100"/>
+    </w:pPr>
+  </w:style>
+  <w:style w:type="paragraph" w:styleId="Spistreci2">
+    <w:name w:val="toc 2"/>
+    <w:basedOn w:val="Normalny"/>
+    <w:next w:val="Normalny"/>
+    <w:autoRedefine/>
+    <w:uiPriority w:val="39"/>
+    <w:unhideWhenUsed/>
+    <w:rsid w:val="00526248"/>
+    <w:pPr>
+      <w:spacing w:after="100"/>
+      <w:ind w:left="220"/>
+    </w:pPr>
+  </w:style>
+  <w:style w:type="character" w:styleId="Hipercze">
+    <w:name w:val="Hyperlink"/>
+    <w:basedOn w:val="Domylnaczcionkaakapitu"/>
+    <w:uiPriority w:val="99"/>
+    <w:unhideWhenUsed/>
+    <w:rsid w:val="00526248"/>
+    <w:rPr>
+      <w:color w:val="0563C1" w:themeColor="hyperlink"/>
+      <w:u w:val="single"/>
+    </w:rPr>
+  </w:style>
+  <w:style w:type="character" w:styleId="Odwoaniedokomentarza">
+    <w:name w:val="annotation reference"/>
+    <w:basedOn w:val="Domylnaczcionkaakapitu"/>
+    <w:uiPriority w:val="99"/>
+    <w:semiHidden/>
+    <w:unhideWhenUsed/>
+    <w:rsid w:val="00574B39"/>
+    <w:rPr>
+      <w:sz w:val="16"/>
+      <w:szCs w:val="16"/>
+    </w:rPr>
+  </w:style>
+  <w:style w:type="paragraph" w:styleId="Tekstkomentarza">
+    <w:name w:val="annotation text"/>
+    <w:basedOn w:val="Normalny"/>
+    <w:link w:val="TekstkomentarzaZnak"/>
+    <w:uiPriority w:val="99"/>
+    <w:semiHidden/>
+    <w:unhideWhenUsed/>
+    <w:rsid w:val="00574B39"/>
+    <w:pPr>
+      <w:spacing w:line="240" w:lineRule="auto"/>
+    </w:pPr>
+    <w:rPr>
+      <w:sz w:val="20"/>
+      <w:szCs w:val="20"/>
+    </w:rPr>
+  </w:style>
+  <w:style w:type="character" w:customStyle="1" w:styleId="TekstkomentarzaZnak">
+    <w:name w:val="Tekst komentarza Znak"/>
+    <w:basedOn w:val="Domylnaczcionkaakapitu"/>
+    <w:link w:val="Tekstkomentarza"/>
+    <w:uiPriority w:val="99"/>
+    <w:semiHidden/>
+    <w:rsid w:val="00574B39"/>
+    <w:rPr>
+      <w:sz w:val="20"/>
+      <w:szCs w:val="20"/>
+    </w:rPr>
+  </w:style>
+  <w:style w:type="paragraph" w:styleId="Tematkomentarza">
+    <w:name w:val="annotation subject"/>
+    <w:basedOn w:val="Tekstkomentarza"/>
+    <w:next w:val="Tekstkomentarza"/>
+    <w:link w:val="TematkomentarzaZnak"/>
+    <w:uiPriority w:val="99"/>
+    <w:semiHidden/>
+    <w:unhideWhenUsed/>
+    <w:rsid w:val="00574B39"/>
+    <w:rPr>
+      <w:b/>
+      <w:bCs/>
+    </w:rPr>
+  </w:style>
+  <w:style w:type="character" w:customStyle="1" w:styleId="TematkomentarzaZnak">
+    <w:name w:val="Temat komentarza Znak"/>
+    <w:basedOn w:val="TekstkomentarzaZnak"/>
+    <w:link w:val="Tematkomentarza"/>
+    <w:uiPriority w:val="99"/>
+    <w:semiHidden/>
+    <w:rsid w:val="00574B39"/>
+    <w:rPr>
+      <w:b/>
+      <w:bCs/>
+      <w:sz w:val="20"/>
+      <w:szCs w:val="20"/>
+    </w:rPr>
+  </w:style>
+  <w:style w:type="character" w:styleId="Nierozpoznanawzmianka">
+    <w:name w:val="Unresolved Mention"/>
+    <w:basedOn w:val="Domylnaczcionkaakapitu"/>
+    <w:uiPriority w:val="99"/>
+    <w:semiHidden/>
+    <w:unhideWhenUsed/>
+    <w:rsid w:val="000136FA"/>
+    <w:rPr>
+      <w:color w:val="605E5C"/>
+      <w:shd w:val="clear" w:color="auto" w:fill="E1DFDD"/>
+    </w:rPr>
+  </w:style>
 </w:styles>
 </file>
 
@@ -3776,4 +6279,16 @@
     </a:ext>
   </a:extLst>
 </a:theme>
+</file>
+
+<file path=customXml/item1.xml><?xml version="1.0" encoding="utf-8"?>
+<b:Sources xmlns:b="http://schemas.openxmlformats.org/officeDocument/2006/bibliography" xmlns="http://schemas.openxmlformats.org/officeDocument/2006/bibliography" SelectedStyle="\APASixthEditionOfficeOnline.xsl" StyleName="APA" Version="6"/>
+</file>
+
+<file path=customXml/itemProps1.xml><?xml version="1.0" encoding="utf-8"?>
+<ds:datastoreItem xmlns:ds="http://schemas.openxmlformats.org/officeDocument/2006/customXml" ds:itemID="{70814CE9-6C8D-40F8-8FA1-91439ABA6760}">
+  <ds:schemaRefs>
+    <ds:schemaRef ds:uri="http://schemas.openxmlformats.org/officeDocument/2006/bibliography"/>
+  </ds:schemaRefs>
+</ds:datastoreItem>
 </file>
</xml_diff>

<commit_message>
Upadted report: all todo comments done
</commit_message>
<xml_diff>
--- a/Raport_Cislo_Dzialowy.docx
+++ b/Raport_Cislo_Dzialowy.docx
@@ -711,6 +711,13 @@
     <w:p/>
     <w:sdt>
       <w:sdtPr>
+        <w:rPr>
+          <w:rFonts w:asciiTheme="minorHAnsi" w:eastAsiaTheme="minorHAnsi" w:hAnsiTheme="minorHAnsi" w:cstheme="minorBidi"/>
+          <w:color w:val="auto"/>
+          <w:sz w:val="22"/>
+          <w:szCs w:val="22"/>
+          <w:lang w:eastAsia="en-US"/>
+        </w:rPr>
         <w:id w:val="1150180624"/>
         <w:docPartObj>
           <w:docPartGallery w:val="Table of Contents"/>
@@ -719,13 +726,8 @@
       </w:sdtPr>
       <w:sdtEndPr>
         <w:rPr>
-          <w:rFonts w:asciiTheme="minorHAnsi" w:eastAsiaTheme="minorHAnsi" w:hAnsiTheme="minorHAnsi" w:cstheme="minorBidi"/>
           <w:b/>
           <w:bCs/>
-          <w:color w:val="auto"/>
-          <w:sz w:val="22"/>
-          <w:szCs w:val="22"/>
-          <w:lang w:eastAsia="en-US"/>
         </w:rPr>
       </w:sdtEndPr>
       <w:sdtContent>
@@ -759,7 +761,7 @@
           <w:r>
             <w:fldChar w:fldCharType="separate"/>
           </w:r>
-          <w:hyperlink w:anchor="_Toc90039252" w:history="1">
+          <w:hyperlink w:anchor="_Toc90050593" w:history="1">
             <w:r>
               <w:rPr>
                 <w:rStyle w:val="Hipercze"/>
@@ -801,7 +803,7 @@
                 <w:noProof/>
                 <w:webHidden/>
               </w:rPr>
-              <w:instrText xml:space="preserve"> PAGEREF _Toc90039252 \h </w:instrText>
+              <w:instrText xml:space="preserve"> PAGEREF _Toc90050593 \h </w:instrText>
             </w:r>
             <w:r>
               <w:rPr>
@@ -845,7 +847,7 @@
               <w:lang w:eastAsia="pl-PL"/>
             </w:rPr>
           </w:pPr>
-          <w:hyperlink w:anchor="_Toc90039253" w:history="1">
+          <w:hyperlink w:anchor="_Toc90050594" w:history="1">
             <w:r>
               <w:rPr>
                 <w:rStyle w:val="Hipercze"/>
@@ -887,7 +889,7 @@
                 <w:noProof/>
                 <w:webHidden/>
               </w:rPr>
-              <w:instrText xml:space="preserve"> PAGEREF _Toc90039253 \h </w:instrText>
+              <w:instrText xml:space="preserve"> PAGEREF _Toc90050594 \h </w:instrText>
             </w:r>
             <w:r>
               <w:rPr>
@@ -931,7 +933,7 @@
               <w:lang w:eastAsia="pl-PL"/>
             </w:rPr>
           </w:pPr>
-          <w:hyperlink w:anchor="_Toc90039254" w:history="1">
+          <w:hyperlink w:anchor="_Toc90050595" w:history="1">
             <w:r>
               <w:rPr>
                 <w:rStyle w:val="Hipercze"/>
@@ -973,7 +975,7 @@
                 <w:noProof/>
                 <w:webHidden/>
               </w:rPr>
-              <w:instrText xml:space="preserve"> PAGEREF _Toc90039254 \h </w:instrText>
+              <w:instrText xml:space="preserve"> PAGEREF _Toc90050595 \h </w:instrText>
             </w:r>
             <w:r>
               <w:rPr>
@@ -1017,7 +1019,7 @@
               <w:lang w:eastAsia="pl-PL"/>
             </w:rPr>
           </w:pPr>
-          <w:hyperlink w:anchor="_Toc90039255" w:history="1">
+          <w:hyperlink w:anchor="_Toc90050596" w:history="1">
             <w:r>
               <w:rPr>
                 <w:rStyle w:val="Hipercze"/>
@@ -1059,7 +1061,7 @@
                 <w:noProof/>
                 <w:webHidden/>
               </w:rPr>
-              <w:instrText xml:space="preserve"> PAGEREF _Toc90039255 \h </w:instrText>
+              <w:instrText xml:space="preserve"> PAGEREF _Toc90050596 \h </w:instrText>
             </w:r>
             <w:r>
               <w:rPr>
@@ -1103,7 +1105,7 @@
               <w:lang w:eastAsia="pl-PL"/>
             </w:rPr>
           </w:pPr>
-          <w:hyperlink w:anchor="_Toc90039256" w:history="1">
+          <w:hyperlink w:anchor="_Toc90050597" w:history="1">
             <w:r>
               <w:rPr>
                 <w:rStyle w:val="Hipercze"/>
@@ -1145,7 +1147,7 @@
                 <w:noProof/>
                 <w:webHidden/>
               </w:rPr>
-              <w:instrText xml:space="preserve"> PAGEREF _Toc90039256 \h </w:instrText>
+              <w:instrText xml:space="preserve"> PAGEREF _Toc90050597 \h </w:instrText>
             </w:r>
             <w:r>
               <w:rPr>
@@ -1189,7 +1191,7 @@
               <w:lang w:eastAsia="pl-PL"/>
             </w:rPr>
           </w:pPr>
-          <w:hyperlink w:anchor="_Toc90039257" w:history="1">
+          <w:hyperlink w:anchor="_Toc90050598" w:history="1">
             <w:r>
               <w:rPr>
                 <w:rStyle w:val="Hipercze"/>
@@ -1231,7 +1233,7 @@
                 <w:noProof/>
                 <w:webHidden/>
               </w:rPr>
-              <w:instrText xml:space="preserve"> PAGEREF _Toc90039257 \h </w:instrText>
+              <w:instrText xml:space="preserve"> PAGEREF _Toc90050598 \h </w:instrText>
             </w:r>
             <w:r>
               <w:rPr>
@@ -1275,7 +1277,7 @@
               <w:lang w:eastAsia="pl-PL"/>
             </w:rPr>
           </w:pPr>
-          <w:hyperlink w:anchor="_Toc90039258" w:history="1">
+          <w:hyperlink w:anchor="_Toc90050599" w:history="1">
             <w:r>
               <w:rPr>
                 <w:rStyle w:val="Hipercze"/>
@@ -1317,7 +1319,7 @@
                 <w:noProof/>
                 <w:webHidden/>
               </w:rPr>
-              <w:instrText xml:space="preserve"> PAGEREF _Toc90039258 \h </w:instrText>
+              <w:instrText xml:space="preserve"> PAGEREF _Toc90050599 \h </w:instrText>
             </w:r>
             <w:r>
               <w:rPr>
@@ -1361,7 +1363,7 @@
               <w:lang w:eastAsia="pl-PL"/>
             </w:rPr>
           </w:pPr>
-          <w:hyperlink w:anchor="_Toc90039259" w:history="1">
+          <w:hyperlink w:anchor="_Toc90050600" w:history="1">
             <w:r>
               <w:rPr>
                 <w:rStyle w:val="Hipercze"/>
@@ -1382,7 +1384,7 @@
                 <w:rStyle w:val="Hipercze"/>
                 <w:noProof/>
               </w:rPr>
-              <w:t>Ćwiczenie: wysłanie strony HTML z wykorzystaniem http</w:t>
+              <w:t>Ćwiczenie: Wysłanie strony HTML z wykorzystaniem HTTP</w:t>
             </w:r>
             <w:r>
               <w:rPr>
@@ -1403,7 +1405,7 @@
                 <w:noProof/>
                 <w:webHidden/>
               </w:rPr>
-              <w:instrText xml:space="preserve"> PAGEREF _Toc90039259 \h </w:instrText>
+              <w:instrText xml:space="preserve"> PAGEREF _Toc90050600 \h </w:instrText>
             </w:r>
             <w:r>
               <w:rPr>
@@ -1447,7 +1449,7 @@
               <w:lang w:eastAsia="pl-PL"/>
             </w:rPr>
           </w:pPr>
-          <w:hyperlink w:anchor="_Toc90039260" w:history="1">
+          <w:hyperlink w:anchor="_Toc90050601" w:history="1">
             <w:r>
               <w:rPr>
                 <w:rStyle w:val="Hipercze"/>
@@ -1468,7 +1470,7 @@
                 <w:rStyle w:val="Hipercze"/>
                 <w:noProof/>
               </w:rPr>
-              <w:t>Ćwiczenie: odebranie strony HTML</w:t>
+              <w:t>Ćwiczenie: Odebranie strony HTML</w:t>
             </w:r>
             <w:r>
               <w:rPr>
@@ -1489,7 +1491,7 @@
                 <w:noProof/>
                 <w:webHidden/>
               </w:rPr>
-              <w:instrText xml:space="preserve"> PAGEREF _Toc90039260 \h </w:instrText>
+              <w:instrText xml:space="preserve"> PAGEREF _Toc90050601 \h </w:instrText>
             </w:r>
             <w:r>
               <w:rPr>
@@ -1509,7 +1511,265 @@
                 <w:noProof/>
                 <w:webHidden/>
               </w:rPr>
-              <w:t>9</w:t>
+              <w:t>10</w:t>
+            </w:r>
+            <w:r>
+              <w:rPr>
+                <w:noProof/>
+                <w:webHidden/>
+              </w:rPr>
+              <w:fldChar w:fldCharType="end"/>
+            </w:r>
+          </w:hyperlink>
+        </w:p>
+        <w:p>
+          <w:pPr>
+            <w:pStyle w:val="Spistreci1"/>
+            <w:tabs>
+              <w:tab w:val="left" w:pos="440"/>
+              <w:tab w:val="right" w:leader="dot" w:pos="9062"/>
+            </w:tabs>
+            <w:rPr>
+              <w:rFonts w:eastAsiaTheme="minorEastAsia"/>
+              <w:noProof/>
+              <w:lang w:eastAsia="pl-PL"/>
+            </w:rPr>
+          </w:pPr>
+          <w:hyperlink w:anchor="_Toc90050602" w:history="1">
+            <w:r>
+              <w:rPr>
+                <w:rStyle w:val="Hipercze"/>
+                <w:noProof/>
+              </w:rPr>
+              <w:t>5.</w:t>
+            </w:r>
+            <w:r>
+              <w:rPr>
+                <w:rFonts w:eastAsiaTheme="minorEastAsia"/>
+                <w:noProof/>
+                <w:lang w:eastAsia="pl-PL"/>
+              </w:rPr>
+              <w:tab/>
+            </w:r>
+            <w:r>
+              <w:rPr>
+                <w:rStyle w:val="Hipercze"/>
+                <w:noProof/>
+              </w:rPr>
+              <w:t>SMTP</w:t>
+            </w:r>
+            <w:r>
+              <w:rPr>
+                <w:noProof/>
+                <w:webHidden/>
+              </w:rPr>
+              <w:tab/>
+            </w:r>
+            <w:r>
+              <w:rPr>
+                <w:noProof/>
+                <w:webHidden/>
+              </w:rPr>
+              <w:fldChar w:fldCharType="begin"/>
+            </w:r>
+            <w:r>
+              <w:rPr>
+                <w:noProof/>
+                <w:webHidden/>
+              </w:rPr>
+              <w:instrText xml:space="preserve"> PAGEREF _Toc90050602 \h </w:instrText>
+            </w:r>
+            <w:r>
+              <w:rPr>
+                <w:noProof/>
+                <w:webHidden/>
+              </w:rPr>
+            </w:r>
+            <w:r>
+              <w:rPr>
+                <w:noProof/>
+                <w:webHidden/>
+              </w:rPr>
+              <w:fldChar w:fldCharType="separate"/>
+            </w:r>
+            <w:r>
+              <w:rPr>
+                <w:noProof/>
+                <w:webHidden/>
+              </w:rPr>
+              <w:t>12</w:t>
+            </w:r>
+            <w:r>
+              <w:rPr>
+                <w:noProof/>
+                <w:webHidden/>
+              </w:rPr>
+              <w:fldChar w:fldCharType="end"/>
+            </w:r>
+          </w:hyperlink>
+        </w:p>
+        <w:p>
+          <w:pPr>
+            <w:pStyle w:val="Spistreci2"/>
+            <w:tabs>
+              <w:tab w:val="left" w:pos="880"/>
+              <w:tab w:val="right" w:leader="dot" w:pos="9062"/>
+            </w:tabs>
+            <w:rPr>
+              <w:rFonts w:eastAsiaTheme="minorEastAsia"/>
+              <w:noProof/>
+              <w:lang w:eastAsia="pl-PL"/>
+            </w:rPr>
+          </w:pPr>
+          <w:hyperlink w:anchor="_Toc90050603" w:history="1">
+            <w:r>
+              <w:rPr>
+                <w:rStyle w:val="Hipercze"/>
+                <w:noProof/>
+              </w:rPr>
+              <w:t>5.1.</w:t>
+            </w:r>
+            <w:r>
+              <w:rPr>
+                <w:rFonts w:eastAsiaTheme="minorEastAsia"/>
+                <w:noProof/>
+                <w:lang w:eastAsia="pl-PL"/>
+              </w:rPr>
+              <w:tab/>
+            </w:r>
+            <w:r>
+              <w:rPr>
+                <w:rStyle w:val="Hipercze"/>
+                <w:noProof/>
+              </w:rPr>
+              <w:t>Ćwiczenie: Wysłanie maila</w:t>
+            </w:r>
+            <w:r>
+              <w:rPr>
+                <w:noProof/>
+                <w:webHidden/>
+              </w:rPr>
+              <w:tab/>
+            </w:r>
+            <w:r>
+              <w:rPr>
+                <w:noProof/>
+                <w:webHidden/>
+              </w:rPr>
+              <w:fldChar w:fldCharType="begin"/>
+            </w:r>
+            <w:r>
+              <w:rPr>
+                <w:noProof/>
+                <w:webHidden/>
+              </w:rPr>
+              <w:instrText xml:space="preserve"> PAGEREF _Toc90050603 \h </w:instrText>
+            </w:r>
+            <w:r>
+              <w:rPr>
+                <w:noProof/>
+                <w:webHidden/>
+              </w:rPr>
+            </w:r>
+            <w:r>
+              <w:rPr>
+                <w:noProof/>
+                <w:webHidden/>
+              </w:rPr>
+              <w:fldChar w:fldCharType="separate"/>
+            </w:r>
+            <w:r>
+              <w:rPr>
+                <w:noProof/>
+                <w:webHidden/>
+              </w:rPr>
+              <w:t>12</w:t>
+            </w:r>
+            <w:r>
+              <w:rPr>
+                <w:noProof/>
+                <w:webHidden/>
+              </w:rPr>
+              <w:fldChar w:fldCharType="end"/>
+            </w:r>
+          </w:hyperlink>
+        </w:p>
+        <w:p>
+          <w:pPr>
+            <w:pStyle w:val="Spistreci2"/>
+            <w:tabs>
+              <w:tab w:val="left" w:pos="880"/>
+              <w:tab w:val="right" w:leader="dot" w:pos="9062"/>
+            </w:tabs>
+            <w:rPr>
+              <w:rFonts w:eastAsiaTheme="minorEastAsia"/>
+              <w:noProof/>
+              <w:lang w:eastAsia="pl-PL"/>
+            </w:rPr>
+          </w:pPr>
+          <w:hyperlink w:anchor="_Toc90050604" w:history="1">
+            <w:r>
+              <w:rPr>
+                <w:rStyle w:val="Hipercze"/>
+                <w:noProof/>
+              </w:rPr>
+              <w:t>5.2.</w:t>
+            </w:r>
+            <w:r>
+              <w:rPr>
+                <w:rFonts w:eastAsiaTheme="minorEastAsia"/>
+                <w:noProof/>
+                <w:lang w:eastAsia="pl-PL"/>
+              </w:rPr>
+              <w:tab/>
+            </w:r>
+            <w:r>
+              <w:rPr>
+                <w:rStyle w:val="Hipercze"/>
+                <w:noProof/>
+              </w:rPr>
+              <w:t>Ćwiczenie: Wysłanie maila z zawartością HTML</w:t>
+            </w:r>
+            <w:r>
+              <w:rPr>
+                <w:noProof/>
+                <w:webHidden/>
+              </w:rPr>
+              <w:tab/>
+            </w:r>
+            <w:r>
+              <w:rPr>
+                <w:noProof/>
+                <w:webHidden/>
+              </w:rPr>
+              <w:fldChar w:fldCharType="begin"/>
+            </w:r>
+            <w:r>
+              <w:rPr>
+                <w:noProof/>
+                <w:webHidden/>
+              </w:rPr>
+              <w:instrText xml:space="preserve"> PAGEREF _Toc90050604 \h </w:instrText>
+            </w:r>
+            <w:r>
+              <w:rPr>
+                <w:noProof/>
+                <w:webHidden/>
+              </w:rPr>
+            </w:r>
+            <w:r>
+              <w:rPr>
+                <w:noProof/>
+                <w:webHidden/>
+              </w:rPr>
+              <w:fldChar w:fldCharType="separate"/>
+            </w:r>
+            <w:r>
+              <w:rPr>
+                <w:noProof/>
+                <w:webHidden/>
+              </w:rPr>
+              <w:t>14</w:t>
             </w:r>
             <w:r>
               <w:rPr>
@@ -1544,7 +1804,7 @@
           <w:numId w:val="2"/>
         </w:numPr>
       </w:pPr>
-      <w:bookmarkStart w:id="0" w:name="_Toc90039252"/>
+      <w:bookmarkStart w:id="0" w:name="_Toc90050593"/>
       <w:r>
         <w:lastRenderedPageBreak/>
         <w:t>AR</w:t>
@@ -1562,9 +1822,19 @@
       <w:r>
         <w:t>ARP (</w:t>
       </w:r>
-      <w:r>
-        <w:t>Address Resolution Protocol</w:t>
-      </w:r>
+      <w:proofErr w:type="spellStart"/>
+      <w:r>
+        <w:t>Address</w:t>
+      </w:r>
+      <w:proofErr w:type="spellEnd"/>
+      <w:r>
+        <w:t xml:space="preserve"> Resolution </w:t>
+      </w:r>
+      <w:proofErr w:type="spellStart"/>
+      <w:r>
+        <w:t>Protocol</w:t>
+      </w:r>
+      <w:proofErr w:type="spellEnd"/>
       <w:r>
         <w:t>)</w:t>
       </w:r>
@@ -1619,11 +1889,16 @@
           <w:numId w:val="2"/>
         </w:numPr>
       </w:pPr>
-      <w:bookmarkStart w:id="1" w:name="_Toc90039253"/>
-      <w:r>
-        <w:t>Ćwiczenie: ARP scanner</w:t>
+      <w:bookmarkStart w:id="1" w:name="_Toc90050594"/>
+      <w:r>
+        <w:t xml:space="preserve">Ćwiczenie: ARP </w:t>
+      </w:r>
+      <w:proofErr w:type="spellStart"/>
+      <w:r>
+        <w:t>scanner</w:t>
       </w:r>
       <w:bookmarkEnd w:id="1"/>
+      <w:proofErr w:type="spellEnd"/>
     </w:p>
     <w:p>
       <w:pPr>
@@ -1772,32 +2047,16 @@
       <w:r>
         <w:t xml:space="preserve">Listing </w:t>
       </w:r>
-      <w:r>
-        <w:fldChar w:fldCharType="begin"/>
-      </w:r>
-      <w:r>
-        <w:instrText xml:space="preserve"> SEQ Listing \* ARABIC </w:instrText>
-      </w:r>
-      <w:r>
-        <w:fldChar w:fldCharType="separate"/>
-      </w:r>
-      <w:r>
-        <w:rPr>
-          <w:noProof/>
-        </w:rPr>
-        <w:t>1</w:t>
-      </w:r>
-      <w:r>
-        <w:fldChar w:fldCharType="end"/>
-      </w:r>
-      <w:r>
-        <w:t>. Kod</w:t>
-      </w:r>
-      <w:r>
-        <w:t xml:space="preserve"> programu wyświetlającego IP i MAC urządzeń podłączonych do sieci</w:t>
-      </w:r>
-      <w:r>
-        <w:t>.</w:t>
+      <w:fldSimple w:instr=" SEQ Listing \* ARABIC ">
+        <w:r>
+          <w:rPr>
+            <w:noProof/>
+          </w:rPr>
+          <w:t>1</w:t>
+        </w:r>
+      </w:fldSimple>
+      <w:r>
+        <w:t>. Kod programu wyświetlającego IP i MAC urządzeń podłączonych do sieci.</w:t>
       </w:r>
     </w:p>
     <w:p>
@@ -1811,8 +2070,13 @@
       <w:r>
         <w:t xml:space="preserve">programu </w:t>
       </w:r>
-      <w:r>
-        <w:t>Wireshark obserwowa</w:t>
+      <w:proofErr w:type="spellStart"/>
+      <w:r>
+        <w:t>Wireshark</w:t>
+      </w:r>
+      <w:proofErr w:type="spellEnd"/>
+      <w:r>
+        <w:t xml:space="preserve"> obserwowa</w:t>
       </w:r>
       <w:r>
         <w:t>no</w:t>
@@ -1833,7 +2097,13 @@
         <w:t xml:space="preserve">, </w:t>
       </w:r>
       <w:r>
-        <w:t>to zgodnie z oczekiwaniami odsyła adres MAC. Wydruk programu w konsoli przedstawiono na rysunku 4.</w:t>
+        <w:t xml:space="preserve">to zgodnie z oczekiwaniami odsyła adres MAC. Wydruk programu w konsoli przedstawiono na rysunku </w:t>
+      </w:r>
+      <w:r>
+        <w:t>3</w:t>
+      </w:r>
+      <w:r>
+        <w:t>.</w:t>
       </w:r>
     </w:p>
     <w:p>
@@ -1891,27 +2161,14 @@
       <w:r>
         <w:t xml:space="preserve">Rysunek </w:t>
       </w:r>
-      <w:r>
-        <w:fldChar w:fldCharType="begin"/>
-      </w:r>
-      <w:r>
-        <w:instrText xml:space="preserve"> SEQ Rysunek \* ARABIC </w:instrText>
-      </w:r>
-      <w:r>
-        <w:fldChar w:fldCharType="separate"/>
-      </w:r>
-      <w:r>
-        <w:rPr>
-          <w:noProof/>
-        </w:rPr>
-        <w:t>1</w:t>
-      </w:r>
-      <w:r>
-        <w:rPr>
-          <w:noProof/>
-        </w:rPr>
-        <w:fldChar w:fldCharType="end"/>
-      </w:r>
+      <w:fldSimple w:instr=" SEQ Rysunek \* ARABIC ">
+        <w:r>
+          <w:rPr>
+            <w:noProof/>
+          </w:rPr>
+          <w:t>1</w:t>
+        </w:r>
+      </w:fldSimple>
       <w:r>
         <w:t xml:space="preserve">. </w:t>
       </w:r>
@@ -1919,7 +2176,11 @@
         <w:t>Początkowy f</w:t>
       </w:r>
       <w:r>
-        <w:t>ragment rozwiązania w Wireshark</w:t>
+        <w:t xml:space="preserve">ragment rozwiązania w </w:t>
+      </w:r>
+      <w:proofErr w:type="spellStart"/>
+      <w:r>
+        <w:t>Wireshark</w:t>
       </w:r>
       <w:r>
         <w:t>’</w:t>
@@ -1927,6 +2188,7 @@
       <w:r>
         <w:t>u</w:t>
       </w:r>
+      <w:proofErr w:type="spellEnd"/>
       <w:r>
         <w:t>.</w:t>
       </w:r>
@@ -1985,29 +2247,20 @@
       <w:r>
         <w:t xml:space="preserve">Rysunek </w:t>
       </w:r>
-      <w:r>
-        <w:fldChar w:fldCharType="begin"/>
-      </w:r>
-      <w:r>
-        <w:instrText xml:space="preserve"> SEQ Rysunek \* ARABIC </w:instrText>
-      </w:r>
-      <w:r>
-        <w:fldChar w:fldCharType="separate"/>
-      </w:r>
-      <w:r>
-        <w:rPr>
-          <w:noProof/>
-        </w:rPr>
-        <w:t>2</w:t>
-      </w:r>
-      <w:r>
-        <w:rPr>
-          <w:noProof/>
-        </w:rPr>
-        <w:fldChar w:fldCharType="end"/>
-      </w:r>
-      <w:r>
-        <w:t>. Końcowy fragment rozwiązania w Wireshark</w:t>
+      <w:fldSimple w:instr=" SEQ Rysunek \* ARABIC ">
+        <w:r>
+          <w:rPr>
+            <w:noProof/>
+          </w:rPr>
+          <w:t>2</w:t>
+        </w:r>
+      </w:fldSimple>
+      <w:r>
+        <w:t xml:space="preserve">. Końcowy fragment rozwiązania w </w:t>
+      </w:r>
+      <w:proofErr w:type="spellStart"/>
+      <w:r>
+        <w:t>Wireshark</w:t>
       </w:r>
       <w:r>
         <w:t>’</w:t>
@@ -2015,6 +2268,7 @@
       <w:r>
         <w:t>u</w:t>
       </w:r>
+      <w:proofErr w:type="spellEnd"/>
       <w:r>
         <w:t>.</w:t>
       </w:r>
@@ -2073,27 +2327,14 @@
       <w:r>
         <w:t xml:space="preserve">Rysunek </w:t>
       </w:r>
-      <w:r>
-        <w:fldChar w:fldCharType="begin"/>
-      </w:r>
-      <w:r>
-        <w:instrText xml:space="preserve"> SEQ Rysunek \* ARABIC </w:instrText>
-      </w:r>
-      <w:r>
-        <w:fldChar w:fldCharType="separate"/>
-      </w:r>
-      <w:r>
-        <w:rPr>
-          <w:noProof/>
-        </w:rPr>
-        <w:t>3</w:t>
-      </w:r>
-      <w:r>
-        <w:rPr>
-          <w:noProof/>
-        </w:rPr>
-        <w:fldChar w:fldCharType="end"/>
-      </w:r>
+      <w:fldSimple w:instr=" SEQ Rysunek \* ARABIC ">
+        <w:r>
+          <w:rPr>
+            <w:noProof/>
+          </w:rPr>
+          <w:t>3</w:t>
+        </w:r>
+      </w:fldSimple>
       <w:r>
         <w:t>. Rezultat uruchomionego programu ARP</w:t>
       </w:r>
@@ -2114,7 +2355,7 @@
           <w:numId w:val="2"/>
         </w:numPr>
       </w:pPr>
-      <w:bookmarkStart w:id="2" w:name="_Toc90039254"/>
+      <w:bookmarkStart w:id="2" w:name="_Toc90050595"/>
       <w:r>
         <w:lastRenderedPageBreak/>
         <w:t>ICMP</w:t>
@@ -2133,8 +2374,13 @@
         <w:t xml:space="preserve"> (</w:t>
       </w:r>
       <w:r>
-        <w:t>Internet Control Message Protocol</w:t>
-      </w:r>
+        <w:t xml:space="preserve">Internet Control Message </w:t>
+      </w:r>
+      <w:proofErr w:type="spellStart"/>
+      <w:r>
+        <w:t>Protocol</w:t>
+      </w:r>
+      <w:proofErr w:type="spellEnd"/>
       <w:r>
         <w:t>)</w:t>
       </w:r>
@@ -2145,7 +2391,15 @@
         <w:t>Potocznie n</w:t>
       </w:r>
       <w:r>
-        <w:t>azywa się „pingowaniem”, ponieważ działa w taki sam sposób, jak „ping” sonaru wysyłany przez okręty podwodne. Jeśli trafi w cel, powróci echo, które można wychwycić i zbadać.</w:t>
+        <w:t>azywa się „</w:t>
+      </w:r>
+      <w:proofErr w:type="spellStart"/>
+      <w:r>
+        <w:t>pingowaniem</w:t>
+      </w:r>
+      <w:proofErr w:type="spellEnd"/>
+      <w:r>
+        <w:t>”, ponieważ działa w taki sam sposób, jak „ping” sonaru wysyłany przez okręty podwodne. Jeśli trafi w cel, powróci echo, które można wychwycić i zbadać.</w:t>
       </w:r>
     </w:p>
     <w:p>
@@ -2156,7 +2410,7 @@
           <w:numId w:val="2"/>
         </w:numPr>
       </w:pPr>
-      <w:bookmarkStart w:id="3" w:name="_Toc90039255"/>
+      <w:bookmarkStart w:id="3" w:name="_Toc90050596"/>
       <w:r>
         <w:t>Ćwiczenie: Ping program</w:t>
       </w:r>
@@ -2291,32 +2545,16 @@
       <w:r>
         <w:t xml:space="preserve">Listing </w:t>
       </w:r>
-      <w:r>
-        <w:fldChar w:fldCharType="begin"/>
-      </w:r>
-      <w:r>
-        <w:instrText xml:space="preserve"> SEQ Listing \* ARABIC </w:instrText>
-      </w:r>
-      <w:r>
-        <w:fldChar w:fldCharType="separate"/>
-      </w:r>
-      <w:r>
-        <w:rPr>
-          <w:noProof/>
-        </w:rPr>
-        <w:t>2</w:t>
-      </w:r>
-      <w:r>
-        <w:fldChar w:fldCharType="end"/>
-      </w:r>
-      <w:r>
-        <w:t xml:space="preserve">. Kod </w:t>
-      </w:r>
-      <w:r>
-        <w:t>programu wysyłającego ping i wyświetlającego IP oraz MAC po odebraniu odpowiedzi</w:t>
-      </w:r>
-      <w:r>
-        <w:t>.</w:t>
+      <w:fldSimple w:instr=" SEQ Listing \* ARABIC ">
+        <w:r>
+          <w:rPr>
+            <w:noProof/>
+          </w:rPr>
+          <w:t>2</w:t>
+        </w:r>
+      </w:fldSimple>
+      <w:r>
+        <w:t>. Kod programu wysyłającego ping i wyświetlającego IP oraz MAC po odebraniu odpowiedzi.</w:t>
       </w:r>
     </w:p>
     <w:p>
@@ -2412,27 +2650,14 @@
       <w:r>
         <w:t xml:space="preserve">Rysunek </w:t>
       </w:r>
-      <w:r>
-        <w:fldChar w:fldCharType="begin"/>
-      </w:r>
-      <w:r>
-        <w:instrText xml:space="preserve"> SEQ Rysunek \* ARABIC </w:instrText>
-      </w:r>
-      <w:r>
-        <w:fldChar w:fldCharType="separate"/>
-      </w:r>
-      <w:r>
-        <w:rPr>
-          <w:noProof/>
-        </w:rPr>
-        <w:t>4</w:t>
-      </w:r>
-      <w:r>
-        <w:rPr>
-          <w:noProof/>
-        </w:rPr>
-        <w:fldChar w:fldCharType="end"/>
-      </w:r>
+      <w:fldSimple w:instr=" SEQ Rysunek \* ARABIC ">
+        <w:r>
+          <w:rPr>
+            <w:noProof/>
+          </w:rPr>
+          <w:t>4</w:t>
+        </w:r>
+      </w:fldSimple>
       <w:r>
         <w:t>. Rezultat uruchomionego ping programu</w:t>
       </w:r>
@@ -2449,7 +2674,15 @@
         <w:t>Wykorzystana w programie f</w:t>
       </w:r>
       <w:r>
-        <w:t>unkcja multiping w pierwszej kolejności z wykorzystaniem protokołu ARP sprawdza czy dane adresy IP są dostępne</w:t>
+        <w:t xml:space="preserve">unkcja </w:t>
+      </w:r>
+      <w:proofErr w:type="spellStart"/>
+      <w:r>
+        <w:t>multiping</w:t>
+      </w:r>
+      <w:proofErr w:type="spellEnd"/>
+      <w:r>
+        <w:t xml:space="preserve"> w pierwszej kolejności z wykorzystaniem protokołu ARP sprawdza czy dane adresy IP są dostępne</w:t>
       </w:r>
       <w:r>
         <w:t>, co widać na rysunku 5. N</w:t>
@@ -2458,7 +2691,13 @@
         <w:t>astępnie wysyła ping do tych dostępnych</w:t>
       </w:r>
       <w:r>
-        <w:t xml:space="preserve"> (Rysunek 6.).</w:t>
+        <w:t xml:space="preserve"> (</w:t>
+      </w:r>
+      <w:r>
+        <w:t>r</w:t>
+      </w:r>
+      <w:r>
+        <w:t>ysunek 6.).</w:t>
       </w:r>
     </w:p>
     <w:p>
@@ -2516,35 +2755,35 @@
       <w:r>
         <w:t xml:space="preserve">Rysunek </w:t>
       </w:r>
-      <w:r>
-        <w:fldChar w:fldCharType="begin"/>
-      </w:r>
-      <w:r>
-        <w:instrText xml:space="preserve"> SEQ Rysunek \* ARABIC </w:instrText>
-      </w:r>
-      <w:r>
-        <w:fldChar w:fldCharType="separate"/>
-      </w:r>
-      <w:r>
-        <w:rPr>
-          <w:noProof/>
-        </w:rPr>
-        <w:t>5</w:t>
-      </w:r>
-      <w:r>
-        <w:rPr>
-          <w:noProof/>
-        </w:rPr>
-        <w:fldChar w:fldCharType="end"/>
-      </w:r>
-      <w:r>
-        <w:t>. Wynik w Wireshark</w:t>
+      <w:fldSimple w:instr=" SEQ Rysunek \* ARABIC ">
+        <w:r>
+          <w:rPr>
+            <w:noProof/>
+          </w:rPr>
+          <w:t>5</w:t>
+        </w:r>
+      </w:fldSimple>
+      <w:r>
+        <w:t xml:space="preserve">. Wynik w </w:t>
+      </w:r>
+      <w:proofErr w:type="spellStart"/>
+      <w:r>
+        <w:t>Wireshark</w:t>
       </w:r>
       <w:r>
         <w:t>’u</w:t>
       </w:r>
-      <w:r>
-        <w:t xml:space="preserve"> po sprawdzeniu przez metodę multiping czy dany adres IP odpowiada</w:t>
+      <w:proofErr w:type="spellEnd"/>
+      <w:r>
+        <w:t xml:space="preserve"> po sprawdzeniu przez metodę </w:t>
+      </w:r>
+      <w:proofErr w:type="spellStart"/>
+      <w:r>
+        <w:t>multiping</w:t>
+      </w:r>
+      <w:proofErr w:type="spellEnd"/>
+      <w:r>
+        <w:t xml:space="preserve"> czy dany adres IP odpowiada</w:t>
       </w:r>
       <w:r>
         <w:t>.</w:t>
@@ -2604,32 +2843,27 @@
       <w:r>
         <w:t xml:space="preserve">Rysunek </w:t>
       </w:r>
-      <w:r>
-        <w:fldChar w:fldCharType="begin"/>
-      </w:r>
-      <w:r>
-        <w:instrText xml:space="preserve"> SEQ Rysunek \* ARABIC </w:instrText>
-      </w:r>
-      <w:r>
-        <w:fldChar w:fldCharType="separate"/>
-      </w:r>
-      <w:r>
-        <w:rPr>
-          <w:noProof/>
-        </w:rPr>
-        <w:t>6</w:t>
-      </w:r>
-      <w:r>
-        <w:rPr>
-          <w:noProof/>
-        </w:rPr>
-        <w:fldChar w:fldCharType="end"/>
-      </w:r>
-      <w:r>
-        <w:t>. Wynik wysłania i odebrania ping w Wireshark</w:t>
-      </w:r>
-      <w:r>
-        <w:t>’u.</w:t>
+      <w:fldSimple w:instr=" SEQ Rysunek \* ARABIC ">
+        <w:r>
+          <w:rPr>
+            <w:noProof/>
+          </w:rPr>
+          <w:t>6</w:t>
+        </w:r>
+      </w:fldSimple>
+      <w:r>
+        <w:t xml:space="preserve">. Wynik wysłania i odebrania ping w </w:t>
+      </w:r>
+      <w:proofErr w:type="spellStart"/>
+      <w:r>
+        <w:t>Wireshark</w:t>
+      </w:r>
+      <w:r>
+        <w:t>’u</w:t>
+      </w:r>
+      <w:proofErr w:type="spellEnd"/>
+      <w:r>
+        <w:t>.</w:t>
       </w:r>
     </w:p>
     <w:p>
@@ -2645,7 +2879,7 @@
           <w:numId w:val="2"/>
         </w:numPr>
       </w:pPr>
-      <w:bookmarkStart w:id="4" w:name="_Toc90039256"/>
+      <w:bookmarkStart w:id="4" w:name="_Toc90050597"/>
       <w:r>
         <w:lastRenderedPageBreak/>
         <w:t>UDP</w:t>
@@ -2658,7 +2892,23 @@
         <w:jc w:val="both"/>
       </w:pPr>
       <w:r>
-        <w:t>UDP (User Datagram Protocol)</w:t>
+        <w:t xml:space="preserve">UDP (User </w:t>
+      </w:r>
+      <w:proofErr w:type="spellStart"/>
+      <w:r>
+        <w:t>Datagram</w:t>
+      </w:r>
+      <w:proofErr w:type="spellEnd"/>
+      <w:r>
+        <w:t xml:space="preserve"> </w:t>
+      </w:r>
+      <w:proofErr w:type="spellStart"/>
+      <w:r>
+        <w:t>Protocol</w:t>
+      </w:r>
+      <w:proofErr w:type="spellEnd"/>
+      <w:r>
+        <w:t>)</w:t>
       </w:r>
       <w:r>
         <w:t>,</w:t>
@@ -2666,9 +2916,11 @@
       <w:r>
         <w:t xml:space="preserve"> to metoda wysyłania danych bezpośrednio do określonego </w:t>
       </w:r>
+      <w:proofErr w:type="spellStart"/>
       <w:r>
         <w:t>socketu</w:t>
       </w:r>
+      <w:proofErr w:type="spellEnd"/>
       <w:r>
         <w:t xml:space="preserve">. UDP może być używany jako protokół komunikacji bezpośredniej, w którym </w:t>
       </w:r>
@@ -2723,7 +2975,7 @@
           <w:numId w:val="2"/>
         </w:numPr>
       </w:pPr>
-      <w:bookmarkStart w:id="5" w:name="_Toc90039257"/>
+      <w:bookmarkStart w:id="5" w:name="_Toc90050598"/>
       <w:r>
         <w:t xml:space="preserve">Ćwiczenie: </w:t>
       </w:r>
@@ -2750,7 +3002,23 @@
         <w:jc w:val="both"/>
       </w:pPr>
       <w:r>
-        <w:t xml:space="preserve">Celem ćwiczenia jest pobranie czasu i daty z socketu 13. na docelowym komputerze. Socket 13 odpowie na komunikat UDP, zwracając godzinę i datę w postaci ciągu ASCII. Treść programu przedstawiono </w:t>
+        <w:t xml:space="preserve">Celem ćwiczenia jest pobranie czasu i daty z </w:t>
+      </w:r>
+      <w:proofErr w:type="spellStart"/>
+      <w:r>
+        <w:t>socketu</w:t>
+      </w:r>
+      <w:proofErr w:type="spellEnd"/>
+      <w:r>
+        <w:t xml:space="preserve"> 13. na docelowym komputerze. </w:t>
+      </w:r>
+      <w:proofErr w:type="spellStart"/>
+      <w:r>
+        <w:t>Socket</w:t>
+      </w:r>
+      <w:proofErr w:type="spellEnd"/>
+      <w:r>
+        <w:t xml:space="preserve"> 13 odpowie na komunikat UDP, zwracając godzinę i datę w postaci ciągu ASCII. Treść programu przedstawiono </w:t>
       </w:r>
       <w:r>
         <w:t>na listingu 3</w:t>
@@ -2813,24 +3081,14 @@
       <w:r>
         <w:t xml:space="preserve">Listing </w:t>
       </w:r>
-      <w:r>
-        <w:fldChar w:fldCharType="begin"/>
-      </w:r>
-      <w:r>
-        <w:instrText xml:space="preserve"> SEQ Listing \* ARABIC </w:instrText>
-      </w:r>
-      <w:r>
-        <w:fldChar w:fldCharType="separate"/>
-      </w:r>
-      <w:r>
-        <w:rPr>
-          <w:noProof/>
-        </w:rPr>
-        <w:t>3</w:t>
-      </w:r>
-      <w:r>
-        <w:fldChar w:fldCharType="end"/>
-      </w:r>
+      <w:fldSimple w:instr=" SEQ Listing \* ARABIC ">
+        <w:r>
+          <w:rPr>
+            <w:noProof/>
+          </w:rPr>
+          <w:t>3</w:t>
+        </w:r>
+      </w:fldSimple>
       <w:r>
         <w:t>. Kod</w:t>
       </w:r>
@@ -2838,10 +3096,7 @@
         <w:t xml:space="preserve"> </w:t>
       </w:r>
       <w:r>
-        <w:t xml:space="preserve">programu do odbierania daty i godziny z portu </w:t>
-      </w:r>
-      <w:r>
-        <w:t>13.</w:t>
+        <w:t>programu do odbierania daty i godziny z portu 13.</w:t>
       </w:r>
     </w:p>
     <w:p>
@@ -2862,7 +3117,15 @@
         <w:t>8</w:t>
       </w:r>
       <w:r>
-        <w:t>. Odebrana wiadomość z socketu 13. jest ciągiem znaków zawierających datę i czas. Ten ciąg znaków wypisa</w:t>
+        <w:t xml:space="preserve">. Odebrana wiadomość z </w:t>
+      </w:r>
+      <w:proofErr w:type="spellStart"/>
+      <w:r>
+        <w:t>socketu</w:t>
+      </w:r>
+      <w:proofErr w:type="spellEnd"/>
+      <w:r>
+        <w:t xml:space="preserve"> 13. jest ciągiem znaków zawierających datę i czas. Ten ciąg znaków wypisa</w:t>
       </w:r>
       <w:r>
         <w:t>no</w:t>
@@ -2871,7 +3134,7 @@
         <w:t xml:space="preserve"> w konsoli (</w:t>
       </w:r>
       <w:r>
-        <w:t>R</w:t>
+        <w:t>r</w:t>
       </w:r>
       <w:r>
         <w:t xml:space="preserve">ysunek </w:t>
@@ -2936,29 +3199,20 @@
       <w:r>
         <w:t xml:space="preserve">Rysunek </w:t>
       </w:r>
-      <w:r>
-        <w:fldChar w:fldCharType="begin"/>
-      </w:r>
-      <w:r>
-        <w:instrText xml:space="preserve"> SEQ Rysunek \* ARABIC </w:instrText>
-      </w:r>
-      <w:r>
-        <w:fldChar w:fldCharType="separate"/>
-      </w:r>
-      <w:r>
-        <w:rPr>
-          <w:noProof/>
-        </w:rPr>
-        <w:t>7</w:t>
-      </w:r>
-      <w:r>
-        <w:rPr>
-          <w:noProof/>
-        </w:rPr>
-        <w:fldChar w:fldCharType="end"/>
-      </w:r>
-      <w:r>
-        <w:t>. Wyniki działania programu w Wireshark</w:t>
+      <w:fldSimple w:instr=" SEQ Rysunek \* ARABIC ">
+        <w:r>
+          <w:rPr>
+            <w:noProof/>
+          </w:rPr>
+          <w:t>7</w:t>
+        </w:r>
+      </w:fldSimple>
+      <w:r>
+        <w:t xml:space="preserve">. Wyniki działania programu w </w:t>
+      </w:r>
+      <w:proofErr w:type="spellStart"/>
+      <w:r>
+        <w:t>Wireshark</w:t>
       </w:r>
       <w:r>
         <w:t>’</w:t>
@@ -2966,6 +3220,7 @@
       <w:r>
         <w:t>u</w:t>
       </w:r>
+      <w:proofErr w:type="spellEnd"/>
       <w:r>
         <w:t>.</w:t>
       </w:r>
@@ -3028,27 +3283,14 @@
       <w:r>
         <w:t xml:space="preserve">Rysunek </w:t>
       </w:r>
-      <w:r>
-        <w:fldChar w:fldCharType="begin"/>
-      </w:r>
-      <w:r>
-        <w:instrText xml:space="preserve"> SEQ Rysunek \* ARABIC </w:instrText>
-      </w:r>
-      <w:r>
-        <w:fldChar w:fldCharType="separate"/>
-      </w:r>
-      <w:r>
-        <w:rPr>
-          <w:noProof/>
-        </w:rPr>
-        <w:t>8</w:t>
-      </w:r>
-      <w:r>
-        <w:rPr>
-          <w:noProof/>
-        </w:rPr>
-        <w:fldChar w:fldCharType="end"/>
-      </w:r>
+      <w:fldSimple w:instr=" SEQ Rysunek \* ARABIC ">
+        <w:r>
+          <w:rPr>
+            <w:noProof/>
+          </w:rPr>
+          <w:t>8</w:t>
+        </w:r>
+      </w:fldSimple>
       <w:r>
         <w:t>. Rezultat uruchomionego programu UDP</w:t>
       </w:r>
@@ -3070,7 +3312,7 @@
           <w:numId w:val="2"/>
         </w:numPr>
       </w:pPr>
-      <w:bookmarkStart w:id="6" w:name="_Toc90039258"/>
+      <w:bookmarkStart w:id="6" w:name="_Toc90050599"/>
       <w:r>
         <w:lastRenderedPageBreak/>
         <w:t>TCP</w:t>
@@ -3080,11 +3322,34 @@
     <w:p>
       <w:pPr>
         <w:ind w:firstLine="360"/>
-      </w:pPr>
+        <w:jc w:val="both"/>
+      </w:pPr>
+      <w:r>
+        <w:t>TCP (</w:t>
+      </w:r>
+      <w:proofErr w:type="spellStart"/>
+      <w:r>
+        <w:t>Transmission</w:t>
+      </w:r>
+      <w:proofErr w:type="spellEnd"/>
+      <w:r>
+        <w:t xml:space="preserve"> Control </w:t>
+      </w:r>
+      <w:proofErr w:type="spellStart"/>
+      <w:r>
+        <w:t>Protocol</w:t>
+      </w:r>
+      <w:proofErr w:type="spellEnd"/>
+      <w:r>
+        <w:t>), to protokół komunikacyjny, stosowany do przesyłania danych między procesami uruchomionymi na różnych maszynach</w:t>
+      </w:r>
+      <w:r>
+        <w:t xml:space="preserve"> w trybie klient-serwer. Serwer oczekuje na nawiązanie połączenia na określonym porcie, a klient inicjuje połączenie do serwera. TCP gwarantuje dostarczenie wszystkich pakietów w całości, z zachowaniem kolejności i bez duplikatów.</w:t>
+      </w:r>
+      <w:r>
+        <w:t xml:space="preserve"> </w:t>
+      </w:r>
       <w:commentRangeStart w:id="7"/>
-      <w:r>
-        <w:t>TODO:</w:t>
-      </w:r>
       <w:commentRangeEnd w:id="7"/>
       <w:r>
         <w:rPr>
@@ -3101,7 +3366,7 @@
           <w:numId w:val="2"/>
         </w:numPr>
       </w:pPr>
-      <w:bookmarkStart w:id="8" w:name="_Toc90039259"/>
+      <w:bookmarkStart w:id="8" w:name="_Toc90050600"/>
       <w:r>
         <w:t xml:space="preserve">Ćwiczenie: </w:t>
       </w:r>
@@ -3112,7 +3377,7 @@
         <w:t xml:space="preserve">ysłanie strony HTML z wykorzystaniem </w:t>
       </w:r>
       <w:r>
-        <w:t>http</w:t>
+        <w:t>HTTP</w:t>
       </w:r>
       <w:bookmarkEnd w:id="8"/>
     </w:p>
@@ -3137,6 +3402,9 @@
         <w:jc w:val="center"/>
       </w:pPr>
       <w:r>
+        <w:rPr>
+          <w:noProof/>
+        </w:rPr>
         <w:drawing>
           <wp:inline distT="0" distB="0" distL="0" distR="0" wp14:anchorId="4011C68C" wp14:editId="04FAC64D">
             <wp:extent cx="5639587" cy="5258534"/>
@@ -3182,24 +3450,14 @@
       <w:r>
         <w:t xml:space="preserve">Listing </w:t>
       </w:r>
-      <w:r>
-        <w:fldChar w:fldCharType="begin"/>
-      </w:r>
-      <w:r>
-        <w:instrText xml:space="preserve"> SEQ Listing \* ARABIC </w:instrText>
-      </w:r>
-      <w:r>
-        <w:fldChar w:fldCharType="separate"/>
-      </w:r>
-      <w:r>
-        <w:rPr>
-          <w:noProof/>
-        </w:rPr>
-        <w:t>4</w:t>
-      </w:r>
-      <w:r>
-        <w:fldChar w:fldCharType="end"/>
-      </w:r>
+      <w:fldSimple w:instr=" SEQ Listing \* ARABIC ">
+        <w:r>
+          <w:rPr>
+            <w:noProof/>
+          </w:rPr>
+          <w:t>4</w:t>
+        </w:r>
+      </w:fldSimple>
       <w:r>
         <w:t>. Kod programu wysyłający stronę HTML poprzez HTTP.</w:t>
       </w:r>
@@ -3219,6 +3477,9 @@
         <w:jc w:val="center"/>
       </w:pPr>
       <w:r>
+        <w:rPr>
+          <w:noProof/>
+        </w:rPr>
         <w:lastRenderedPageBreak/>
         <w:drawing>
           <wp:inline distT="0" distB="0" distL="0" distR="0" wp14:anchorId="37D157F5" wp14:editId="7D3838C9">
@@ -3270,24 +3531,14 @@
       <w:r>
         <w:t xml:space="preserve">Rysunek </w:t>
       </w:r>
-      <w:r>
-        <w:fldChar w:fldCharType="begin"/>
-      </w:r>
-      <w:r>
-        <w:instrText xml:space="preserve"> SEQ Rysunek \* ARABIC </w:instrText>
-      </w:r>
-      <w:r>
-        <w:fldChar w:fldCharType="separate"/>
-      </w:r>
-      <w:r>
-        <w:rPr>
-          <w:noProof/>
-        </w:rPr>
-        <w:t>9</w:t>
-      </w:r>
-      <w:r>
-        <w:fldChar w:fldCharType="end"/>
-      </w:r>
+      <w:fldSimple w:instr=" SEQ Rysunek \* ARABIC ">
+        <w:r>
+          <w:rPr>
+            <w:noProof/>
+          </w:rPr>
+          <w:t>9</w:t>
+        </w:r>
+      </w:fldSimple>
       <w:r>
         <w:t>. Strona załadowana przez przeglądarkę.</w:t>
       </w:r>
@@ -3298,7 +3549,15 @@
         <w:jc w:val="both"/>
       </w:pPr>
       <w:r>
-        <w:t>Ponadto, przechwycono pakiety przy użyciu programu Wireshark, widoczne na rysunku 10.</w:t>
+        <w:t xml:space="preserve">Ponadto, przechwycono pakiety przy użyciu programu </w:t>
+      </w:r>
+      <w:proofErr w:type="spellStart"/>
+      <w:r>
+        <w:t>Wireshark</w:t>
+      </w:r>
+      <w:proofErr w:type="spellEnd"/>
+      <w:r>
+        <w:t>, widoczne na rysunku 10.</w:t>
       </w:r>
     </w:p>
     <w:p>
@@ -3355,24 +3614,14 @@
       <w:r>
         <w:t xml:space="preserve">Rysunek </w:t>
       </w:r>
-      <w:r>
-        <w:fldChar w:fldCharType="begin"/>
-      </w:r>
-      <w:r>
-        <w:instrText xml:space="preserve"> SEQ Rysunek \* ARABIC </w:instrText>
-      </w:r>
-      <w:r>
-        <w:fldChar w:fldCharType="separate"/>
-      </w:r>
-      <w:r>
-        <w:rPr>
-          <w:noProof/>
-        </w:rPr>
-        <w:t>10</w:t>
-      </w:r>
-      <w:r>
-        <w:fldChar w:fldCharType="end"/>
-      </w:r>
+      <w:fldSimple w:instr=" SEQ Rysunek \* ARABIC ">
+        <w:r>
+          <w:rPr>
+            <w:noProof/>
+          </w:rPr>
+          <w:t>10</w:t>
+        </w:r>
+      </w:fldSimple>
       <w:r>
         <w:t>. Przechwycone pakiety protokołu HTTP.</w:t>
       </w:r>
@@ -3443,24 +3692,14 @@
       <w:r>
         <w:t xml:space="preserve">Rysunek </w:t>
       </w:r>
-      <w:r>
-        <w:fldChar w:fldCharType="begin"/>
-      </w:r>
-      <w:r>
-        <w:instrText xml:space="preserve"> SEQ Rysunek \* ARABIC </w:instrText>
-      </w:r>
-      <w:r>
-        <w:fldChar w:fldCharType="separate"/>
-      </w:r>
-      <w:r>
-        <w:rPr>
-          <w:noProof/>
-        </w:rPr>
-        <w:t>11</w:t>
-      </w:r>
-      <w:r>
-        <w:fldChar w:fldCharType="end"/>
-      </w:r>
+      <w:fldSimple w:instr=" SEQ Rysunek \* ARABIC ">
+        <w:r>
+          <w:rPr>
+            <w:noProof/>
+          </w:rPr>
+          <w:t>11</w:t>
+        </w:r>
+      </w:fldSimple>
       <w:r>
         <w:t>. Pakiet zawierający dane strony HTML.</w:t>
       </w:r>
@@ -3487,7 +3726,7 @@
           <w:numId w:val="2"/>
         </w:numPr>
       </w:pPr>
-      <w:bookmarkStart w:id="9" w:name="_Toc90039260"/>
+      <w:bookmarkStart w:id="9" w:name="_Toc90050601"/>
       <w:r>
         <w:lastRenderedPageBreak/>
         <w:t xml:space="preserve">Ćwiczenie: </w:t>
@@ -3513,25 +3752,7 @@
         <w:jc w:val="both"/>
       </w:pPr>
       <w:r>
-        <w:t xml:space="preserve">Celem ćwiczenia jest </w:t>
-      </w:r>
-      <w:r>
-        <w:t>odebranie</w:t>
-      </w:r>
-      <w:r>
-        <w:t xml:space="preserve"> strony internetowej i wyświetlenie jej w </w:t>
-      </w:r>
-      <w:r>
-        <w:t>konsoli</w:t>
-      </w:r>
-      <w:r>
-        <w:t xml:space="preserve">. Kod programu przedstawiono na listingu </w:t>
-      </w:r>
-      <w:r>
-        <w:t>5</w:t>
-      </w:r>
-      <w:r>
-        <w:t>.</w:t>
+        <w:t>Celem ćwiczenia jest odebranie strony internetowej i wyświetlenie jej w konsoli. Kod programu przedstawiono na listingu 5.</w:t>
       </w:r>
     </w:p>
     <w:p>
@@ -3540,6 +3761,9 @@
         <w:jc w:val="center"/>
       </w:pPr>
       <w:r>
+        <w:rPr>
+          <w:noProof/>
+        </w:rPr>
         <w:drawing>
           <wp:inline distT="0" distB="0" distL="0" distR="0" wp14:anchorId="38A02FA3" wp14:editId="602001D4">
             <wp:extent cx="5182323" cy="3848637"/>
@@ -3585,24 +3809,14 @@
       <w:r>
         <w:t xml:space="preserve">Listing </w:t>
       </w:r>
-      <w:r>
-        <w:fldChar w:fldCharType="begin"/>
-      </w:r>
-      <w:r>
-        <w:instrText xml:space="preserve"> SEQ Listing \* ARABIC </w:instrText>
-      </w:r>
-      <w:r>
-        <w:fldChar w:fldCharType="separate"/>
-      </w:r>
-      <w:r>
-        <w:rPr>
-          <w:noProof/>
-        </w:rPr>
-        <w:t>5</w:t>
-      </w:r>
-      <w:r>
-        <w:fldChar w:fldCharType="end"/>
-      </w:r>
+      <w:fldSimple w:instr=" SEQ Listing \* ARABIC ">
+        <w:r>
+          <w:rPr>
+            <w:noProof/>
+          </w:rPr>
+          <w:t>5</w:t>
+        </w:r>
+      </w:fldSimple>
       <w:r>
         <w:t>. Kod programu odbierający stronę HTML poprzez HTTP.</w:t>
       </w:r>
@@ -3613,10 +3827,7 @@
         <w:jc w:val="both"/>
       </w:pPr>
       <w:r>
-        <w:t xml:space="preserve">Działanie programu sprawdzono przy użyciu </w:t>
-      </w:r>
-      <w:r>
-        <w:t>dwóch terminali. Jeden służył jako serwer i czekał na zapytanie. Natomiast drugi działał jako klient (analogicznie do przeglądarki internetowej). Klient po odebraniu danych wypisał zawartość przesłanej strony, co przedstawiono na rysunku 12.</w:t>
+        <w:t>Działanie programu sprawdzono przy użyciu dwóch terminali. Jeden służył jako serwer i czekał na zapytanie. Natomiast drugi działał jako klient (analogicznie do przeglądarki internetowej). Klient po odebraniu danych wypisał zawartość przesłanej strony, co przedstawiono na rysunku 12.</w:t>
       </w:r>
     </w:p>
     <w:p>
@@ -3625,6 +3836,9 @@
         <w:jc w:val="center"/>
       </w:pPr>
       <w:r>
+        <w:rPr>
+          <w:noProof/>
+        </w:rPr>
         <w:drawing>
           <wp:inline distT="0" distB="0" distL="0" distR="0" wp14:anchorId="41094BCF" wp14:editId="56E1AD1D">
             <wp:extent cx="5760720" cy="748665"/>
@@ -3670,24 +3884,14 @@
       <w:r>
         <w:t xml:space="preserve">Rysunek </w:t>
       </w:r>
-      <w:r>
-        <w:fldChar w:fldCharType="begin"/>
-      </w:r>
-      <w:r>
-        <w:instrText xml:space="preserve"> SEQ Rysunek \* ARABIC </w:instrText>
-      </w:r>
-      <w:r>
-        <w:fldChar w:fldCharType="separate"/>
-      </w:r>
-      <w:r>
-        <w:rPr>
-          <w:noProof/>
-        </w:rPr>
-        <w:t>12</w:t>
-      </w:r>
-      <w:r>
-        <w:fldChar w:fldCharType="end"/>
-      </w:r>
+      <w:fldSimple w:instr=" SEQ Rysunek \* ARABIC ">
+        <w:r>
+          <w:rPr>
+            <w:noProof/>
+          </w:rPr>
+          <w:t>12</w:t>
+        </w:r>
+      </w:fldSimple>
       <w:r>
         <w:t>. Odebrana strona HTML wyświetlona w konsoli.</w:t>
       </w:r>
@@ -3704,7 +3908,15 @@
         <w:t>dane</w:t>
       </w:r>
       <w:r>
-        <w:t xml:space="preserve"> przy użyciu programu Wireshark (Rysunek 13).</w:t>
+        <w:t xml:space="preserve"> przy użyciu programu </w:t>
+      </w:r>
+      <w:proofErr w:type="spellStart"/>
+      <w:r>
+        <w:t>Wireshark</w:t>
+      </w:r>
+      <w:proofErr w:type="spellEnd"/>
+      <w:r>
+        <w:t xml:space="preserve"> (Rysunek 13).</w:t>
       </w:r>
     </w:p>
     <w:p>
@@ -3778,24 +3990,14 @@
       <w:r>
         <w:t xml:space="preserve">Rysunek </w:t>
       </w:r>
-      <w:r>
-        <w:fldChar w:fldCharType="begin"/>
-      </w:r>
-      <w:r>
-        <w:instrText xml:space="preserve"> SEQ Rysunek \* ARABIC </w:instrText>
-      </w:r>
-      <w:r>
-        <w:fldChar w:fldCharType="separate"/>
-      </w:r>
-      <w:r>
-        <w:rPr>
-          <w:noProof/>
-        </w:rPr>
-        <w:t>13</w:t>
-      </w:r>
-      <w:r>
-        <w:fldChar w:fldCharType="end"/>
-      </w:r>
+      <w:fldSimple w:instr=" SEQ Rysunek \* ARABIC ">
+        <w:r>
+          <w:rPr>
+            <w:noProof/>
+          </w:rPr>
+          <w:t>13</w:t>
+        </w:r>
+      </w:fldSimple>
       <w:r>
         <w:t>. Przechwycone dane strony HTML podczas komunikacji serwera i klienta.</w:t>
       </w:r>
@@ -3813,29 +4015,50 @@
           <w:numId w:val="2"/>
         </w:numPr>
       </w:pPr>
+      <w:bookmarkStart w:id="10" w:name="_Toc90050602"/>
       <w:r>
         <w:lastRenderedPageBreak/>
         <w:t>SMTP</w:t>
       </w:r>
+      <w:bookmarkEnd w:id="10"/>
     </w:p>
     <w:p>
       <w:pPr>
         <w:ind w:firstLine="360"/>
         <w:jc w:val="both"/>
       </w:pPr>
-      <w:commentRangeStart w:id="10"/>
-      <w:r>
-        <w:t>TODO</w:t>
-      </w:r>
-      <w:commentRangeEnd w:id="10"/>
+      <w:r>
+        <w:t xml:space="preserve">SMTP (Simple Mail Transfer </w:t>
+      </w:r>
+      <w:proofErr w:type="spellStart"/>
+      <w:r>
+        <w:t>Protocol</w:t>
+      </w:r>
+      <w:proofErr w:type="spellEnd"/>
+      <w:r>
+        <w:t>)</w:t>
+      </w:r>
+      <w:commentRangeStart w:id="11"/>
+      <w:commentRangeEnd w:id="11"/>
       <w:r>
         <w:rPr>
           <w:rStyle w:val="Odwoaniedokomentarza"/>
         </w:rPr>
-        <w:commentReference w:id="10"/>
-      </w:r>
-      <w:r>
-        <w:t>:</w:t>
+        <w:commentReference w:id="11"/>
+      </w:r>
+      <w:r>
+        <w:t xml:space="preserve">, to protokół komunikacyjny opisujący sposób przekazywania poczty elektronicznej w </w:t>
+      </w:r>
+      <w:proofErr w:type="spellStart"/>
+      <w:r>
+        <w:t>internecie</w:t>
+      </w:r>
+      <w:proofErr w:type="spellEnd"/>
+      <w:r>
+        <w:t>. Najczęściej wykorzystujący port 25.</w:t>
+      </w:r>
+      <w:r>
+        <w:t xml:space="preserve"> SMTP wymaga sekwencji określonych kroków z odpowiednimi odpowiedziami na różnych etapach.</w:t>
       </w:r>
     </w:p>
     <w:p>
@@ -3846,12 +4069,11 @@
           <w:numId w:val="2"/>
         </w:numPr>
       </w:pPr>
-      <w:r>
-        <w:t xml:space="preserve">Ćwiczenie: </w:t>
-      </w:r>
-      <w:r>
-        <w:t>Wysłanie maila.</w:t>
-      </w:r>
+      <w:bookmarkStart w:id="12" w:name="_Toc90050603"/>
+      <w:r>
+        <w:t>Ćwiczenie: Wysłanie maila</w:t>
+      </w:r>
+      <w:bookmarkEnd w:id="12"/>
     </w:p>
     <w:p>
       <w:pPr>
@@ -3859,10 +4081,26 @@
         <w:jc w:val="both"/>
       </w:pPr>
       <w:r>
-        <w:t>Celem ćwiczenia było wysłanie prostego maila przy użyciu SMTP. Kod programu przedstawiono na listingu 6. Wykorzystano bibliotekę smtplib oraz szyfrowanie SSL.</w:t>
-      </w:r>
-      <w:r>
-        <w:t xml:space="preserve"> Na potrzeby tego ćwiczenia utworzono również skrzynkę mailową Gmail.</w:t>
+        <w:t xml:space="preserve">Celem ćwiczenia było wysłanie prostego maila przy użyciu SMTP. Kod programu przedstawiono na listingu 6. Wykorzystano bibliotekę </w:t>
+      </w:r>
+      <w:proofErr w:type="spellStart"/>
+      <w:r>
+        <w:t>smtplib</w:t>
+      </w:r>
+      <w:proofErr w:type="spellEnd"/>
+      <w:r>
+        <w:t xml:space="preserve"> oraz szyfrowanie SSL.</w:t>
+      </w:r>
+      <w:r>
+        <w:t xml:space="preserve"> Na potrzeby tego ćwiczenia utworzono również skrzynkę mailową </w:t>
+      </w:r>
+      <w:proofErr w:type="spellStart"/>
+      <w:r>
+        <w:t>Gmail</w:t>
+      </w:r>
+      <w:proofErr w:type="spellEnd"/>
+      <w:r>
+        <w:t>.</w:t>
       </w:r>
     </w:p>
     <w:p>
@@ -3871,6 +4109,9 @@
         <w:jc w:val="center"/>
       </w:pPr>
       <w:r>
+        <w:rPr>
+          <w:noProof/>
+        </w:rPr>
         <w:drawing>
           <wp:inline distT="0" distB="0" distL="0" distR="0" wp14:anchorId="61F41603" wp14:editId="6BFD6CDE">
             <wp:extent cx="5563376" cy="3124636"/>
@@ -3916,24 +4157,14 @@
       <w:r>
         <w:t xml:space="preserve">Listing </w:t>
       </w:r>
-      <w:r>
-        <w:fldChar w:fldCharType="begin"/>
-      </w:r>
-      <w:r>
-        <w:instrText xml:space="preserve"> SEQ Listing \* ARABIC </w:instrText>
-      </w:r>
-      <w:r>
-        <w:fldChar w:fldCharType="separate"/>
-      </w:r>
-      <w:r>
-        <w:rPr>
-          <w:noProof/>
-        </w:rPr>
-        <w:t>6</w:t>
-      </w:r>
-      <w:r>
-        <w:fldChar w:fldCharType="end"/>
-      </w:r>
+      <w:fldSimple w:instr=" SEQ Listing \* ARABIC ">
+        <w:r>
+          <w:rPr>
+            <w:noProof/>
+          </w:rPr>
+          <w:t>6</w:t>
+        </w:r>
+      </w:fldSimple>
       <w:r>
         <w:t>. Kod programu wysyłającego maila poprzez SMTP.</w:t>
       </w:r>
@@ -3953,6 +4184,9 @@
         <w:jc w:val="center"/>
       </w:pPr>
       <w:r>
+        <w:rPr>
+          <w:noProof/>
+        </w:rPr>
         <w:drawing>
           <wp:inline distT="0" distB="0" distL="0" distR="0" wp14:anchorId="1A3B8E1A" wp14:editId="31B2F658">
             <wp:extent cx="4229100" cy="2628900"/>
@@ -4007,24 +4241,14 @@
       <w:r>
         <w:t xml:space="preserve">Rysunek </w:t>
       </w:r>
-      <w:r>
-        <w:fldChar w:fldCharType="begin"/>
-      </w:r>
-      <w:r>
-        <w:instrText xml:space="preserve"> SEQ Rysunek \* ARABIC </w:instrText>
-      </w:r>
-      <w:r>
-        <w:fldChar w:fldCharType="separate"/>
-      </w:r>
-      <w:r>
-        <w:rPr>
-          <w:noProof/>
-        </w:rPr>
-        <w:t>14</w:t>
-      </w:r>
-      <w:r>
-        <w:fldChar w:fldCharType="end"/>
-      </w:r>
+      <w:fldSimple w:instr=" SEQ Rysunek \* ARABIC ">
+        <w:r>
+          <w:rPr>
+            <w:noProof/>
+          </w:rPr>
+          <w:t>14</w:t>
+        </w:r>
+      </w:fldSimple>
       <w:r>
         <w:t>. Otrzymany testowy mail.</w:t>
       </w:r>
@@ -4035,14 +4259,35 @@
         <w:jc w:val="both"/>
       </w:pPr>
       <w:r>
-        <w:t xml:space="preserve">Przechwycenie danych w Wireshark’u było niemożliwe ze względu na użycie serwera smtp@gmail.com, dlatego wykorzystano tryb „debug” obiektu SMTP_SSL. Zaobserwowane dane </w:t>
-      </w:r>
-      <w:r>
         <w:lastRenderedPageBreak/>
-        <w:t>przedstawiono na rysunku 15. Wyraźnie widać interaktywny proces</w:t>
-      </w:r>
-      <w:r>
-        <w:t xml:space="preserve"> i charakterystyczne: „mail FROM”, „rcpt TO”, „data” oraz „QUIT”.</w:t>
+        <w:t xml:space="preserve">Przechwycenie danych w </w:t>
+      </w:r>
+      <w:proofErr w:type="spellStart"/>
+      <w:r>
+        <w:t>Wireshark’u</w:t>
+      </w:r>
+      <w:proofErr w:type="spellEnd"/>
+      <w:r>
+        <w:t xml:space="preserve"> było niemożliwe ze względu na użycie serwera smtp@gmail.com, dlatego wykorzystano tryb „</w:t>
+      </w:r>
+      <w:proofErr w:type="spellStart"/>
+      <w:r>
+        <w:t>debug</w:t>
+      </w:r>
+      <w:proofErr w:type="spellEnd"/>
+      <w:r>
+        <w:t>” obiektu SMTP_SSL. Zaobserwowane dane przedstawiono na rysunku 15. Wyraźnie widać interaktywny proces</w:t>
+      </w:r>
+      <w:r>
+        <w:t xml:space="preserve"> i charakterystyczne: „mail FROM”, „</w:t>
+      </w:r>
+      <w:proofErr w:type="spellStart"/>
+      <w:r>
+        <w:t>rcpt</w:t>
+      </w:r>
+      <w:proofErr w:type="spellEnd"/>
+      <w:r>
+        <w:t xml:space="preserve"> TO”, „data” oraz „QUIT”.</w:t>
       </w:r>
     </w:p>
     <w:p>
@@ -4051,6 +4296,9 @@
         <w:jc w:val="center"/>
       </w:pPr>
       <w:r>
+        <w:rPr>
+          <w:noProof/>
+        </w:rPr>
         <w:drawing>
           <wp:inline distT="0" distB="0" distL="0" distR="0" wp14:anchorId="772BECA6" wp14:editId="411C4919">
             <wp:extent cx="5760720" cy="3919220"/>
@@ -4096,26 +4344,21 @@
       <w:r>
         <w:t xml:space="preserve">Rysunek </w:t>
       </w:r>
-      <w:r>
-        <w:fldChar w:fldCharType="begin"/>
-      </w:r>
-      <w:r>
-        <w:instrText xml:space="preserve"> SEQ Rysunek \* ARABIC </w:instrText>
-      </w:r>
-      <w:r>
-        <w:fldChar w:fldCharType="separate"/>
-      </w:r>
-      <w:r>
-        <w:rPr>
-          <w:noProof/>
-        </w:rPr>
-        <w:t>15</w:t>
-      </w:r>
-      <w:r>
-        <w:fldChar w:fldCharType="end"/>
-      </w:r>
+      <w:fldSimple w:instr=" SEQ Rysunek \* ARABIC ">
+        <w:r>
+          <w:rPr>
+            <w:noProof/>
+          </w:rPr>
+          <w:t>15</w:t>
+        </w:r>
+      </w:fldSimple>
       <w:r>
         <w:t>. Wysyłane i odbierane dane protokołu SMTP.</w:t>
+      </w:r>
+    </w:p>
+    <w:p>
+      <w:r>
+        <w:br w:type="page"/>
       </w:r>
     </w:p>
     <w:p>
@@ -4126,15 +4369,12 @@
           <w:numId w:val="2"/>
         </w:numPr>
       </w:pPr>
-      <w:r>
-        <w:t>Ćwiczenie: Wysłanie maila</w:t>
-      </w:r>
-      <w:r>
-        <w:t xml:space="preserve"> z zawartością HTML</w:t>
-      </w:r>
-      <w:r>
-        <w:t>.</w:t>
-      </w:r>
+      <w:bookmarkStart w:id="13" w:name="_Toc90050604"/>
+      <w:r>
+        <w:lastRenderedPageBreak/>
+        <w:t>Ćwiczenie: Wysłanie maila z zawartością HTML</w:t>
+      </w:r>
+      <w:bookmarkEnd w:id="13"/>
     </w:p>
     <w:p>
       <w:pPr>
@@ -4142,18 +4382,32 @@
         <w:jc w:val="both"/>
       </w:pPr>
       <w:r>
-        <w:t xml:space="preserve">Celem ćwiczenia: </w:t>
-      </w:r>
-      <w:commentRangeStart w:id="11"/>
-      <w:r>
-        <w:t>TODO</w:t>
-      </w:r>
-      <w:commentRangeEnd w:id="11"/>
+        <w:t>Celem ćwiczenia</w:t>
+      </w:r>
+      <w:r>
+        <w:t xml:space="preserve"> było</w:t>
+      </w:r>
+      <w:commentRangeStart w:id="14"/>
+      <w:commentRangeEnd w:id="14"/>
       <w:r>
         <w:rPr>
           <w:rStyle w:val="Odwoaniedokomentarza"/>
         </w:rPr>
-        <w:commentReference w:id="11"/>
+        <w:commentReference w:id="14"/>
+      </w:r>
+      <w:r>
+        <w:t xml:space="preserve"> wysłanie maila z zawartością HTML z wykorzystaniem SMTP. Rezultatem miało być odebranie maila z działającym linkiem do strony internetowej. Kod programu przedstawiono na listingach 7 i 8. Program zapewnia odebranie treści maila w formie tekstu</w:t>
+      </w:r>
+      <w:r>
+        <w:t xml:space="preserve">, gdyby użytkownik posiadał konto email nieobsługujące </w:t>
+      </w:r>
+      <w:proofErr w:type="spellStart"/>
+      <w:r>
+        <w:t>HTMLa</w:t>
+      </w:r>
+      <w:proofErr w:type="spellEnd"/>
+      <w:r>
+        <w:t>.</w:t>
       </w:r>
     </w:p>
     <w:p>
@@ -4162,7 +4416,9 @@
         <w:jc w:val="center"/>
       </w:pPr>
       <w:r>
-        <w:lastRenderedPageBreak/>
+        <w:rPr>
+          <w:noProof/>
+        </w:rPr>
         <w:drawing>
           <wp:inline distT="0" distB="0" distL="0" distR="0" wp14:anchorId="7FE3617C" wp14:editId="45E255C1">
             <wp:extent cx="5760720" cy="4417060"/>
@@ -4208,24 +4464,14 @@
       <w:r>
         <w:t xml:space="preserve">Listing </w:t>
       </w:r>
-      <w:r>
-        <w:fldChar w:fldCharType="begin"/>
-      </w:r>
-      <w:r>
-        <w:instrText xml:space="preserve"> SEQ Listing \* ARABIC </w:instrText>
-      </w:r>
-      <w:r>
-        <w:fldChar w:fldCharType="separate"/>
-      </w:r>
-      <w:r>
-        <w:rPr>
-          <w:noProof/>
-        </w:rPr>
-        <w:t>7</w:t>
-      </w:r>
-      <w:r>
-        <w:fldChar w:fldCharType="end"/>
-      </w:r>
+      <w:fldSimple w:instr=" SEQ Listing \* ARABIC ">
+        <w:r>
+          <w:rPr>
+            <w:noProof/>
+          </w:rPr>
+          <w:t>7</w:t>
+        </w:r>
+      </w:fldSimple>
       <w:r>
         <w:t>. Część pierwsza kodu programu wysyłającego maila z zawartością HTML.</w:t>
       </w:r>
@@ -4236,6 +4482,10 @@
         <w:jc w:val="center"/>
       </w:pPr>
       <w:r>
+        <w:rPr>
+          <w:noProof/>
+        </w:rPr>
+        <w:lastRenderedPageBreak/>
         <w:drawing>
           <wp:inline distT="0" distB="0" distL="0" distR="0" wp14:anchorId="2952928E" wp14:editId="5C4B3026">
             <wp:extent cx="5760720" cy="2861945"/>
@@ -4281,24 +4531,14 @@
       <w:r>
         <w:t xml:space="preserve">Listing </w:t>
       </w:r>
-      <w:r>
-        <w:fldChar w:fldCharType="begin"/>
-      </w:r>
-      <w:r>
-        <w:instrText xml:space="preserve"> SEQ Listing \* ARABIC </w:instrText>
-      </w:r>
-      <w:r>
-        <w:fldChar w:fldCharType="separate"/>
-      </w:r>
-      <w:r>
-        <w:rPr>
-          <w:noProof/>
-        </w:rPr>
-        <w:t>8</w:t>
-      </w:r>
-      <w:r>
-        <w:fldChar w:fldCharType="end"/>
-      </w:r>
+      <w:fldSimple w:instr=" SEQ Listing \* ARABIC ">
+        <w:r>
+          <w:rPr>
+            <w:noProof/>
+          </w:rPr>
+          <w:t>8</w:t>
+        </w:r>
+      </w:fldSimple>
       <w:r>
         <w:t>.</w:t>
       </w:r>
@@ -4306,13 +4546,28 @@
         <w:t xml:space="preserve"> </w:t>
       </w:r>
       <w:r>
-        <w:t xml:space="preserve">Część </w:t>
-      </w:r>
-      <w:r>
-        <w:t>druga</w:t>
-      </w:r>
-      <w:r>
-        <w:t xml:space="preserve"> kodu programu wysyłającego maila z zawartością HTML.</w:t>
+        <w:t>Część druga kodu programu wysyłającego maila z zawartością HTML.</w:t>
+      </w:r>
+    </w:p>
+    <w:p>
+      <w:pPr>
+        <w:jc w:val="both"/>
+      </w:pPr>
+      <w:r>
+        <w:tab/>
+        <w:t xml:space="preserve">Wynik działania programu przedstawiono na rysunku 16. </w:t>
+      </w:r>
+      <w:r>
+        <w:t>Odbiorca p</w:t>
+      </w:r>
+      <w:r>
+        <w:t>o kliknięciu w link</w:t>
+      </w:r>
+      <w:r>
+        <w:t xml:space="preserve"> zostanie przekierowany na odpowiednią stronę internetową.</w:t>
+      </w:r>
+      <w:r>
+        <w:t xml:space="preserve"> </w:t>
       </w:r>
     </w:p>
     <w:p>
@@ -4321,7 +4576,9 @@
         <w:jc w:val="center"/>
       </w:pPr>
       <w:r>
-        <w:lastRenderedPageBreak/>
+        <w:rPr>
+          <w:noProof/>
+        </w:rPr>
         <w:drawing>
           <wp:inline distT="0" distB="0" distL="0" distR="0" wp14:anchorId="0E6F561A" wp14:editId="2781E201">
             <wp:extent cx="4115374" cy="2848373"/>
@@ -4372,24 +4629,14 @@
       <w:r>
         <w:t xml:space="preserve">Rysunek </w:t>
       </w:r>
-      <w:r>
-        <w:fldChar w:fldCharType="begin"/>
-      </w:r>
-      <w:r>
-        <w:instrText xml:space="preserve"> SEQ Rysunek \* ARABIC </w:instrText>
-      </w:r>
-      <w:r>
-        <w:fldChar w:fldCharType="separate"/>
-      </w:r>
-      <w:r>
-        <w:rPr>
-          <w:noProof/>
-        </w:rPr>
-        <w:t>16</w:t>
-      </w:r>
-      <w:r>
-        <w:fldChar w:fldCharType="end"/>
-      </w:r>
+      <w:fldSimple w:instr=" SEQ Rysunek \* ARABIC ">
+        <w:r>
+          <w:rPr>
+            <w:noProof/>
+          </w:rPr>
+          <w:t>16</w:t>
+        </w:r>
+      </w:fldSimple>
       <w:r>
         <w:t>. Odebrany testowy mail z zawartością HTML.</w:t>
       </w:r>
@@ -4425,7 +4672,7 @@
       </w:r>
     </w:p>
   </w:comment>
-  <w:comment w:id="10" w:author="Krzysztof Cisło" w:date="2021-12-10T15:06:00Z" w:initials="KC">
+  <w:comment w:id="11" w:author="Krzysztof Cisło" w:date="2021-12-10T15:06:00Z" w:initials="KC">
     <w:p>
       <w:pPr>
         <w:pStyle w:val="Tekstkomentarza"/>
@@ -4441,7 +4688,7 @@
       </w:r>
     </w:p>
   </w:comment>
-  <w:comment w:id="11" w:author="Krzysztof Cisło" w:date="2021-12-10T15:23:00Z" w:initials="KC">
+  <w:comment w:id="14" w:author="Krzysztof Cisło" w:date="2021-12-10T15:23:00Z" w:initials="KC">
     <w:p>
       <w:pPr>
         <w:pStyle w:val="Tekstkomentarza"/>
@@ -4462,9 +4709,9 @@
 
 <file path=word/commentsExtended.xml><?xml version="1.0" encoding="utf-8"?>
 <w15:commentsEx xmlns:wpc="http://schemas.microsoft.com/office/word/2010/wordprocessingCanvas" xmlns:cx="http://schemas.microsoft.com/office/drawing/2014/chartex" xmlns:cx1="http://schemas.microsoft.com/office/drawing/2015/9/8/chartex" xmlns:cx2="http://schemas.microsoft.com/office/drawing/2015/10/21/chartex" xmlns:cx3="http://schemas.microsoft.com/office/drawing/2016/5/9/chartex" xmlns:cx4="http://schemas.microsoft.com/office/drawing/2016/5/10/chartex" xmlns:cx5="http://schemas.microsoft.com/office/drawing/2016/5/11/chartex" xmlns:cx6="http://schemas.microsoft.com/office/drawing/2016/5/12/chartex" xmlns:cx7="http://schemas.microsoft.com/office/drawing/2016/5/13/chartex" xmlns:cx8="http://schemas.microsoft.com/office/drawing/2016/5/14/chartex" xmlns:mc="http://schemas.openxmlformats.org/markup-compatibility/2006" xmlns:aink="http://schemas.microsoft.com/office/drawing/2016/ink" xmlns:am3d="http://schemas.microsoft.com/office/drawing/2017/model3d" xmlns:o="urn:schemas-microsoft-com:office:office" xmlns:r="http://schemas.openxmlformats.org/officeDocument/2006/relationships" xmlns:m="http://schemas.openxmlformats.org/officeDocument/2006/math" xmlns:v="urn:schemas-microsoft-com:vml" xmlns:wp14="http://schemas.microsoft.com/office/word/2010/wordprocessingDrawing" xmlns:wp="http://schemas.openxmlformats.org/drawingml/2006/wordprocessingDrawing" xmlns:w10="urn:schemas-microsoft-com:office:word" xmlns:w="http://schemas.openxmlformats.org/wordprocessingml/2006/main" xmlns:w14="http://schemas.microsoft.com/office/word/2010/wordml" xmlns:w15="http://schemas.microsoft.com/office/word/2012/wordml" xmlns:w16cex="http://schemas.microsoft.com/office/word/2018/wordml/cex" xmlns:w16cid="http://schemas.microsoft.com/office/word/2016/wordml/cid" xmlns:w16="http://schemas.microsoft.com/office/word/2018/wordml" xmlns:w16sdtdh="http://schemas.microsoft.com/office/word/2020/wordml/sdtdatahash" xmlns:w16se="http://schemas.microsoft.com/office/word/2015/wordml/symex" xmlns:wpg="http://schemas.microsoft.com/office/word/2010/wordprocessingGroup" xmlns:wpi="http://schemas.microsoft.com/office/word/2010/wordprocessingInk" xmlns:wne="http://schemas.microsoft.com/office/word/2006/wordml" xmlns:wps="http://schemas.microsoft.com/office/word/2010/wordprocessingShape" mc:Ignorable="w14 w15 w16se w16cid w16 w16cex w16sdtdh wp14">
-  <w15:commentEx w15:paraId="2B5B63B7" w15:done="0"/>
-  <w15:commentEx w15:paraId="5980785D" w15:done="0"/>
-  <w15:commentEx w15:paraId="3EA91E98" w15:done="0"/>
+  <w15:commentEx w15:paraId="2B5B63B7" w15:done="1"/>
+  <w15:commentEx w15:paraId="5980785D" w15:done="1"/>
+  <w15:commentEx w15:paraId="3EA91E98" w15:done="1"/>
 </w15:commentsEx>
 </file>
 

</xml_diff>

<commit_message>
added raport in .pdf
</commit_message>
<xml_diff>
--- a/Raport_Cislo_Dzialowy.docx
+++ b/Raport_Cislo_Dzialowy.docx
@@ -180,7 +180,27 @@
           <w:sz w:val="32"/>
           <w:szCs w:val="32"/>
         </w:rPr>
-        <w:t>Akademia Górniczo-Hutnicza im. Stanisława Staszica w Krakowie</w:t>
+        <w:t>Akademia Górniczo-Hutnicza im. Stanisława Staszica w</w:t>
+      </w:r>
+      <w:r>
+        <w:rPr>
+          <w:rFonts w:ascii="NimbusSanL-Bold, 'Times New Rom" w:hAnsi="NimbusSanL-Bold, 'Times New Rom" w:cs="NimbusSanL-Bold, 'Times New Rom"/>
+          <w:b/>
+          <w:bCs/>
+          <w:sz w:val="32"/>
+          <w:szCs w:val="32"/>
+        </w:rPr>
+        <w:t> </w:t>
+      </w:r>
+      <w:r>
+        <w:rPr>
+          <w:rFonts w:ascii="NimbusSanL-Bold, 'Times New Rom" w:hAnsi="NimbusSanL-Bold, 'Times New Rom" w:cs="NimbusSanL-Bold, 'Times New Rom"/>
+          <w:b/>
+          <w:bCs/>
+          <w:sz w:val="32"/>
+          <w:szCs w:val="32"/>
+        </w:rPr>
+        <w:t>Krakowie</w:t>
       </w:r>
     </w:p>
     <w:p>
@@ -761,7 +781,7 @@
           <w:r>
             <w:fldChar w:fldCharType="separate"/>
           </w:r>
-          <w:hyperlink w:anchor="_Toc90050593" w:history="1">
+          <w:hyperlink w:anchor="_Toc90051628" w:history="1">
             <w:r>
               <w:rPr>
                 <w:rStyle w:val="Hipercze"/>
@@ -803,7 +823,7 @@
                 <w:noProof/>
                 <w:webHidden/>
               </w:rPr>
-              <w:instrText xml:space="preserve"> PAGEREF _Toc90050593 \h </w:instrText>
+              <w:instrText xml:space="preserve"> PAGEREF _Toc90051628 \h </w:instrText>
             </w:r>
             <w:r>
               <w:rPr>
@@ -847,7 +867,7 @@
               <w:lang w:eastAsia="pl-PL"/>
             </w:rPr>
           </w:pPr>
-          <w:hyperlink w:anchor="_Toc90050594" w:history="1">
+          <w:hyperlink w:anchor="_Toc90051629" w:history="1">
             <w:r>
               <w:rPr>
                 <w:rStyle w:val="Hipercze"/>
@@ -889,7 +909,7 @@
                 <w:noProof/>
                 <w:webHidden/>
               </w:rPr>
-              <w:instrText xml:space="preserve"> PAGEREF _Toc90050594 \h </w:instrText>
+              <w:instrText xml:space="preserve"> PAGEREF _Toc90051629 \h </w:instrText>
             </w:r>
             <w:r>
               <w:rPr>
@@ -933,7 +953,7 @@
               <w:lang w:eastAsia="pl-PL"/>
             </w:rPr>
           </w:pPr>
-          <w:hyperlink w:anchor="_Toc90050595" w:history="1">
+          <w:hyperlink w:anchor="_Toc90051630" w:history="1">
             <w:r>
               <w:rPr>
                 <w:rStyle w:val="Hipercze"/>
@@ -975,7 +995,7 @@
                 <w:noProof/>
                 <w:webHidden/>
               </w:rPr>
-              <w:instrText xml:space="preserve"> PAGEREF _Toc90050595 \h </w:instrText>
+              <w:instrText xml:space="preserve"> PAGEREF _Toc90051630 \h </w:instrText>
             </w:r>
             <w:r>
               <w:rPr>
@@ -1019,7 +1039,7 @@
               <w:lang w:eastAsia="pl-PL"/>
             </w:rPr>
           </w:pPr>
-          <w:hyperlink w:anchor="_Toc90050596" w:history="1">
+          <w:hyperlink w:anchor="_Toc90051631" w:history="1">
             <w:r>
               <w:rPr>
                 <w:rStyle w:val="Hipercze"/>
@@ -1061,7 +1081,7 @@
                 <w:noProof/>
                 <w:webHidden/>
               </w:rPr>
-              <w:instrText xml:space="preserve"> PAGEREF _Toc90050596 \h </w:instrText>
+              <w:instrText xml:space="preserve"> PAGEREF _Toc90051631 \h </w:instrText>
             </w:r>
             <w:r>
               <w:rPr>
@@ -1105,7 +1125,7 @@
               <w:lang w:eastAsia="pl-PL"/>
             </w:rPr>
           </w:pPr>
-          <w:hyperlink w:anchor="_Toc90050597" w:history="1">
+          <w:hyperlink w:anchor="_Toc90051632" w:history="1">
             <w:r>
               <w:rPr>
                 <w:rStyle w:val="Hipercze"/>
@@ -1147,7 +1167,7 @@
                 <w:noProof/>
                 <w:webHidden/>
               </w:rPr>
-              <w:instrText xml:space="preserve"> PAGEREF _Toc90050597 \h </w:instrText>
+              <w:instrText xml:space="preserve"> PAGEREF _Toc90051632 \h </w:instrText>
             </w:r>
             <w:r>
               <w:rPr>
@@ -1191,7 +1211,7 @@
               <w:lang w:eastAsia="pl-PL"/>
             </w:rPr>
           </w:pPr>
-          <w:hyperlink w:anchor="_Toc90050598" w:history="1">
+          <w:hyperlink w:anchor="_Toc90051633" w:history="1">
             <w:r>
               <w:rPr>
                 <w:rStyle w:val="Hipercze"/>
@@ -1233,7 +1253,7 @@
                 <w:noProof/>
                 <w:webHidden/>
               </w:rPr>
-              <w:instrText xml:space="preserve"> PAGEREF _Toc90050598 \h </w:instrText>
+              <w:instrText xml:space="preserve"> PAGEREF _Toc90051633 \h </w:instrText>
             </w:r>
             <w:r>
               <w:rPr>
@@ -1277,7 +1297,7 @@
               <w:lang w:eastAsia="pl-PL"/>
             </w:rPr>
           </w:pPr>
-          <w:hyperlink w:anchor="_Toc90050599" w:history="1">
+          <w:hyperlink w:anchor="_Toc90051634" w:history="1">
             <w:r>
               <w:rPr>
                 <w:rStyle w:val="Hipercze"/>
@@ -1319,7 +1339,7 @@
                 <w:noProof/>
                 <w:webHidden/>
               </w:rPr>
-              <w:instrText xml:space="preserve"> PAGEREF _Toc90050599 \h </w:instrText>
+              <w:instrText xml:space="preserve"> PAGEREF _Toc90051634 \h </w:instrText>
             </w:r>
             <w:r>
               <w:rPr>
@@ -1363,7 +1383,7 @@
               <w:lang w:eastAsia="pl-PL"/>
             </w:rPr>
           </w:pPr>
-          <w:hyperlink w:anchor="_Toc90050600" w:history="1">
+          <w:hyperlink w:anchor="_Toc90051635" w:history="1">
             <w:r>
               <w:rPr>
                 <w:rStyle w:val="Hipercze"/>
@@ -1405,7 +1425,7 @@
                 <w:noProof/>
                 <w:webHidden/>
               </w:rPr>
-              <w:instrText xml:space="preserve"> PAGEREF _Toc90050600 \h </w:instrText>
+              <w:instrText xml:space="preserve"> PAGEREF _Toc90051635 \h </w:instrText>
             </w:r>
             <w:r>
               <w:rPr>
@@ -1449,7 +1469,7 @@
               <w:lang w:eastAsia="pl-PL"/>
             </w:rPr>
           </w:pPr>
-          <w:hyperlink w:anchor="_Toc90050601" w:history="1">
+          <w:hyperlink w:anchor="_Toc90051636" w:history="1">
             <w:r>
               <w:rPr>
                 <w:rStyle w:val="Hipercze"/>
@@ -1491,7 +1511,7 @@
                 <w:noProof/>
                 <w:webHidden/>
               </w:rPr>
-              <w:instrText xml:space="preserve"> PAGEREF _Toc90050601 \h </w:instrText>
+              <w:instrText xml:space="preserve"> PAGEREF _Toc90051636 \h </w:instrText>
             </w:r>
             <w:r>
               <w:rPr>
@@ -1535,7 +1555,7 @@
               <w:lang w:eastAsia="pl-PL"/>
             </w:rPr>
           </w:pPr>
-          <w:hyperlink w:anchor="_Toc90050602" w:history="1">
+          <w:hyperlink w:anchor="_Toc90051637" w:history="1">
             <w:r>
               <w:rPr>
                 <w:rStyle w:val="Hipercze"/>
@@ -1577,7 +1597,7 @@
                 <w:noProof/>
                 <w:webHidden/>
               </w:rPr>
-              <w:instrText xml:space="preserve"> PAGEREF _Toc90050602 \h </w:instrText>
+              <w:instrText xml:space="preserve"> PAGEREF _Toc90051637 \h </w:instrText>
             </w:r>
             <w:r>
               <w:rPr>
@@ -1621,7 +1641,7 @@
               <w:lang w:eastAsia="pl-PL"/>
             </w:rPr>
           </w:pPr>
-          <w:hyperlink w:anchor="_Toc90050603" w:history="1">
+          <w:hyperlink w:anchor="_Toc90051638" w:history="1">
             <w:r>
               <w:rPr>
                 <w:rStyle w:val="Hipercze"/>
@@ -1663,7 +1683,7 @@
                 <w:noProof/>
                 <w:webHidden/>
               </w:rPr>
-              <w:instrText xml:space="preserve"> PAGEREF _Toc90050603 \h </w:instrText>
+              <w:instrText xml:space="preserve"> PAGEREF _Toc90051638 \h </w:instrText>
             </w:r>
             <w:r>
               <w:rPr>
@@ -1707,7 +1727,7 @@
               <w:lang w:eastAsia="pl-PL"/>
             </w:rPr>
           </w:pPr>
-          <w:hyperlink w:anchor="_Toc90050604" w:history="1">
+          <w:hyperlink w:anchor="_Toc90051639" w:history="1">
             <w:r>
               <w:rPr>
                 <w:rStyle w:val="Hipercze"/>
@@ -1749,7 +1769,7 @@
                 <w:noProof/>
                 <w:webHidden/>
               </w:rPr>
-              <w:instrText xml:space="preserve"> PAGEREF _Toc90050604 \h </w:instrText>
+              <w:instrText xml:space="preserve"> PAGEREF _Toc90051639 \h </w:instrText>
             </w:r>
             <w:r>
               <w:rPr>
@@ -1804,7 +1824,7 @@
           <w:numId w:val="2"/>
         </w:numPr>
       </w:pPr>
-      <w:bookmarkStart w:id="0" w:name="_Toc90050593"/>
+      <w:bookmarkStart w:id="0" w:name="_Toc90051628"/>
       <w:r>
         <w:lastRenderedPageBreak/>
         <w:t>AR</w:t>
@@ -1889,7 +1909,7 @@
           <w:numId w:val="2"/>
         </w:numPr>
       </w:pPr>
-      <w:bookmarkStart w:id="1" w:name="_Toc90050594"/>
+      <w:bookmarkStart w:id="1" w:name="_Toc90051629"/>
       <w:r>
         <w:t xml:space="preserve">Ćwiczenie: ARP </w:t>
       </w:r>
@@ -2355,7 +2375,7 @@
           <w:numId w:val="2"/>
         </w:numPr>
       </w:pPr>
-      <w:bookmarkStart w:id="2" w:name="_Toc90050595"/>
+      <w:bookmarkStart w:id="2" w:name="_Toc90051630"/>
       <w:r>
         <w:lastRenderedPageBreak/>
         <w:t>ICMP</w:t>
@@ -2410,7 +2430,7 @@
           <w:numId w:val="2"/>
         </w:numPr>
       </w:pPr>
-      <w:bookmarkStart w:id="3" w:name="_Toc90050596"/>
+      <w:bookmarkStart w:id="3" w:name="_Toc90051631"/>
       <w:r>
         <w:t>Ćwiczenie: Ping program</w:t>
       </w:r>
@@ -2879,7 +2899,7 @@
           <w:numId w:val="2"/>
         </w:numPr>
       </w:pPr>
-      <w:bookmarkStart w:id="4" w:name="_Toc90050597"/>
+      <w:bookmarkStart w:id="4" w:name="_Toc90051632"/>
       <w:r>
         <w:lastRenderedPageBreak/>
         <w:t>UDP</w:t>
@@ -2975,7 +2995,7 @@
           <w:numId w:val="2"/>
         </w:numPr>
       </w:pPr>
-      <w:bookmarkStart w:id="5" w:name="_Toc90050598"/>
+      <w:bookmarkStart w:id="5" w:name="_Toc90051633"/>
       <w:r>
         <w:t xml:space="preserve">Ćwiczenie: </w:t>
       </w:r>
@@ -3312,7 +3332,7 @@
           <w:numId w:val="2"/>
         </w:numPr>
       </w:pPr>
-      <w:bookmarkStart w:id="6" w:name="_Toc90050599"/>
+      <w:bookmarkStart w:id="6" w:name="_Toc90051634"/>
       <w:r>
         <w:lastRenderedPageBreak/>
         <w:t>TCP</w:t>
@@ -3348,14 +3368,6 @@
       </w:r>
       <w:r>
         <w:t xml:space="preserve"> </w:t>
-      </w:r>
-      <w:commentRangeStart w:id="7"/>
-      <w:commentRangeEnd w:id="7"/>
-      <w:r>
-        <w:rPr>
-          <w:rStyle w:val="Odwoaniedokomentarza"/>
-        </w:rPr>
-        <w:commentReference w:id="7"/>
       </w:r>
     </w:p>
     <w:p>
@@ -3366,7 +3378,7 @@
           <w:numId w:val="2"/>
         </w:numPr>
       </w:pPr>
-      <w:bookmarkStart w:id="8" w:name="_Toc90050600"/>
+      <w:bookmarkStart w:id="7" w:name="_Toc90051635"/>
       <w:r>
         <w:t xml:space="preserve">Ćwiczenie: </w:t>
       </w:r>
@@ -3379,7 +3391,7 @@
       <w:r>
         <w:t>HTTP</w:t>
       </w:r>
-      <w:bookmarkEnd w:id="8"/>
+      <w:bookmarkEnd w:id="7"/>
     </w:p>
     <w:p>
       <w:pPr>
@@ -3421,7 +3433,7 @@
                     <pic:cNvPicPr/>
                   </pic:nvPicPr>
                   <pic:blipFill>
-                    <a:blip r:embed="rId24"/>
+                    <a:blip r:embed="rId20"/>
                     <a:stretch>
                       <a:fillRect/>
                     </a:stretch>
@@ -3497,7 +3509,7 @@
                     <pic:cNvPicPr/>
                   </pic:nvPicPr>
                   <pic:blipFill>
-                    <a:blip r:embed="rId25"/>
+                    <a:blip r:embed="rId21"/>
                     <a:stretch>
                       <a:fillRect/>
                     </a:stretch>
@@ -3585,7 +3597,7 @@
                     <pic:cNvPicPr/>
                   </pic:nvPicPr>
                   <pic:blipFill>
-                    <a:blip r:embed="rId26"/>
+                    <a:blip r:embed="rId22"/>
                     <a:stretch>
                       <a:fillRect/>
                     </a:stretch>
@@ -3663,7 +3675,7 @@
                     <pic:cNvPicPr/>
                   </pic:nvPicPr>
                   <pic:blipFill>
-                    <a:blip r:embed="rId27"/>
+                    <a:blip r:embed="rId23"/>
                     <a:stretch>
                       <a:fillRect/>
                     </a:stretch>
@@ -3726,7 +3738,7 @@
           <w:numId w:val="2"/>
         </w:numPr>
       </w:pPr>
-      <w:bookmarkStart w:id="9" w:name="_Toc90050601"/>
+      <w:bookmarkStart w:id="8" w:name="_Toc90051636"/>
       <w:r>
         <w:lastRenderedPageBreak/>
         <w:t xml:space="preserve">Ćwiczenie: </w:t>
@@ -3743,7 +3755,7 @@
       <w:r>
         <w:t>HTML</w:t>
       </w:r>
-      <w:bookmarkEnd w:id="9"/>
+      <w:bookmarkEnd w:id="8"/>
     </w:p>
     <w:p>
       <w:pPr>
@@ -3780,7 +3792,7 @@
                     <pic:cNvPicPr/>
                   </pic:nvPicPr>
                   <pic:blipFill>
-                    <a:blip r:embed="rId28"/>
+                    <a:blip r:embed="rId24"/>
                     <a:stretch>
                       <a:fillRect/>
                     </a:stretch>
@@ -3855,7 +3867,7 @@
                     <pic:cNvPicPr/>
                   </pic:nvPicPr>
                   <pic:blipFill>
-                    <a:blip r:embed="rId29"/>
+                    <a:blip r:embed="rId25"/>
                     <a:stretch>
                       <a:fillRect/>
                     </a:stretch>
@@ -3947,7 +3959,7 @@
                     </pic:cNvPicPr>
                   </pic:nvPicPr>
                   <pic:blipFill rotWithShape="1">
-                    <a:blip r:embed="rId30">
+                    <a:blip r:embed="rId26">
                       <a:extLst>
                         <a:ext uri="{28A0092B-C50C-407E-A947-70E740481C1C}">
                           <a14:useLocalDpi xmlns:a14="http://schemas.microsoft.com/office/drawing/2010/main" val="0"/>
@@ -4015,12 +4027,12 @@
           <w:numId w:val="2"/>
         </w:numPr>
       </w:pPr>
-      <w:bookmarkStart w:id="10" w:name="_Toc90050602"/>
+      <w:bookmarkStart w:id="9" w:name="_Toc90051637"/>
       <w:r>
         <w:lastRenderedPageBreak/>
         <w:t>SMTP</w:t>
       </w:r>
-      <w:bookmarkEnd w:id="10"/>
+      <w:bookmarkEnd w:id="9"/>
     </w:p>
     <w:p>
       <w:pPr>
@@ -4036,18 +4048,7 @@
       </w:r>
       <w:proofErr w:type="spellEnd"/>
       <w:r>
-        <w:t>)</w:t>
-      </w:r>
-      <w:commentRangeStart w:id="11"/>
-      <w:commentRangeEnd w:id="11"/>
-      <w:r>
-        <w:rPr>
-          <w:rStyle w:val="Odwoaniedokomentarza"/>
-        </w:rPr>
-        <w:commentReference w:id="11"/>
-      </w:r>
-      <w:r>
-        <w:t xml:space="preserve">, to protokół komunikacyjny opisujący sposób przekazywania poczty elektronicznej w </w:t>
+        <w:t xml:space="preserve">), to protokół komunikacyjny opisujący sposób przekazywania poczty elektronicznej w </w:t>
       </w:r>
       <w:proofErr w:type="spellStart"/>
       <w:r>
@@ -4069,11 +4070,11 @@
           <w:numId w:val="2"/>
         </w:numPr>
       </w:pPr>
-      <w:bookmarkStart w:id="12" w:name="_Toc90050603"/>
+      <w:bookmarkStart w:id="10" w:name="_Toc90051638"/>
       <w:r>
         <w:t>Ćwiczenie: Wysłanie maila</w:t>
       </w:r>
-      <w:bookmarkEnd w:id="12"/>
+      <w:bookmarkEnd w:id="10"/>
     </w:p>
     <w:p>
       <w:pPr>
@@ -4128,7 +4129,7 @@
                     <pic:cNvPicPr/>
                   </pic:nvPicPr>
                   <pic:blipFill>
-                    <a:blip r:embed="rId31"/>
+                    <a:blip r:embed="rId27"/>
                     <a:stretch>
                       <a:fillRect/>
                     </a:stretch>
@@ -4203,7 +4204,7 @@
                     <pic:cNvPicPr/>
                   </pic:nvPicPr>
                   <pic:blipFill rotWithShape="1">
-                    <a:blip r:embed="rId32"/>
+                    <a:blip r:embed="rId28"/>
                     <a:srcRect l="2202" t="3872" b="7095"/>
                     <a:stretch/>
                   </pic:blipFill>
@@ -4315,7 +4316,7 @@
                     <pic:cNvPicPr/>
                   </pic:nvPicPr>
                   <pic:blipFill>
-                    <a:blip r:embed="rId33"/>
+                    <a:blip r:embed="rId29"/>
                     <a:stretch>
                       <a:fillRect/>
                     </a:stretch>
@@ -4369,12 +4370,12 @@
           <w:numId w:val="2"/>
         </w:numPr>
       </w:pPr>
-      <w:bookmarkStart w:id="13" w:name="_Toc90050604"/>
+      <w:bookmarkStart w:id="11" w:name="_Toc90051639"/>
       <w:r>
         <w:lastRenderedPageBreak/>
         <w:t>Ćwiczenie: Wysłanie maila z zawartością HTML</w:t>
       </w:r>
-      <w:bookmarkEnd w:id="13"/>
+      <w:bookmarkEnd w:id="11"/>
     </w:p>
     <w:p>
       <w:pPr>
@@ -4386,14 +4387,6 @@
       </w:r>
       <w:r>
         <w:t xml:space="preserve"> było</w:t>
-      </w:r>
-      <w:commentRangeStart w:id="14"/>
-      <w:commentRangeEnd w:id="14"/>
-      <w:r>
-        <w:rPr>
-          <w:rStyle w:val="Odwoaniedokomentarza"/>
-        </w:rPr>
-        <w:commentReference w:id="14"/>
       </w:r>
       <w:r>
         <w:t xml:space="preserve"> wysłanie maila z zawartością HTML z wykorzystaniem SMTP. Rezultatem miało być odebranie maila z działającym linkiem do strony internetowej. Kod programu przedstawiono na listingach 7 i 8. Program zapewnia odebranie treści maila w formie tekstu</w:t>
@@ -4435,7 +4428,7 @@
                     <pic:cNvPicPr/>
                   </pic:nvPicPr>
                   <pic:blipFill>
-                    <a:blip r:embed="rId34"/>
+                    <a:blip r:embed="rId30"/>
                     <a:stretch>
                       <a:fillRect/>
                     </a:stretch>
@@ -4502,7 +4495,7 @@
                     <pic:cNvPicPr/>
                   </pic:nvPicPr>
                   <pic:blipFill>
-                    <a:blip r:embed="rId35"/>
+                    <a:blip r:embed="rId31"/>
                     <a:stretch>
                       <a:fillRect/>
                     </a:stretch>
@@ -4551,10 +4544,10 @@
     </w:p>
     <w:p>
       <w:pPr>
+        <w:ind w:firstLine="708"/>
         <w:jc w:val="both"/>
       </w:pPr>
       <w:r>
-        <w:tab/>
         <w:t xml:space="preserve">Wynik działania programu przedstawiono na rysunku 16. </w:t>
       </w:r>
       <w:r>
@@ -4595,7 +4588,7 @@
                     <pic:cNvPicPr/>
                   </pic:nvPicPr>
                   <pic:blipFill>
-                    <a:blip r:embed="rId36"/>
+                    <a:blip r:embed="rId32"/>
                     <a:stretch>
                       <a:fillRect/>
                     </a:stretch>
@@ -4642,8 +4635,8 @@
       </w:r>
     </w:p>
     <w:sectPr>
-      <w:footerReference w:type="default" r:id="rId37"/>
-      <w:footerReference w:type="first" r:id="rId38"/>
+      <w:footerReference w:type="default" r:id="rId33"/>
+      <w:footerReference w:type="first" r:id="rId34"/>
       <w:pgSz w:w="11906" w:h="16838"/>
       <w:pgMar w:top="1417" w:right="1417" w:bottom="1417" w:left="1417" w:header="708" w:footer="708" w:gutter="0"/>
       <w:cols w:space="708"/>
@@ -4652,83 +4645,6 @@
     </w:sectPr>
   </w:body>
 </w:document>
-</file>
-
-<file path=word/comments.xml><?xml version="1.0" encoding="utf-8"?>
-<w:comments xmlns:wpc="http://schemas.microsoft.com/office/word/2010/wordprocessingCanvas" xmlns:cx="http://schemas.microsoft.com/office/drawing/2014/chartex" xmlns:cx1="http://schemas.microsoft.com/office/drawing/2015/9/8/chartex" xmlns:cx2="http://schemas.microsoft.com/office/drawing/2015/10/21/chartex" xmlns:cx3="http://schemas.microsoft.com/office/drawing/2016/5/9/chartex" xmlns:cx4="http://schemas.microsoft.com/office/drawing/2016/5/10/chartex" xmlns:cx5="http://schemas.microsoft.com/office/drawing/2016/5/11/chartex" xmlns:cx6="http://schemas.microsoft.com/office/drawing/2016/5/12/chartex" xmlns:cx7="http://schemas.microsoft.com/office/drawing/2016/5/13/chartex" xmlns:cx8="http://schemas.microsoft.com/office/drawing/2016/5/14/chartex" xmlns:mc="http://schemas.openxmlformats.org/markup-compatibility/2006" xmlns:aink="http://schemas.microsoft.com/office/drawing/2016/ink" xmlns:am3d="http://schemas.microsoft.com/office/drawing/2017/model3d" xmlns:o="urn:schemas-microsoft-com:office:office" xmlns:r="http://schemas.openxmlformats.org/officeDocument/2006/relationships" xmlns:m="http://schemas.openxmlformats.org/officeDocument/2006/math" xmlns:v="urn:schemas-microsoft-com:vml" xmlns:wp14="http://schemas.microsoft.com/office/word/2010/wordprocessingDrawing" xmlns:wp="http://schemas.openxmlformats.org/drawingml/2006/wordprocessingDrawing" xmlns:w10="urn:schemas-microsoft-com:office:word" xmlns:w="http://schemas.openxmlformats.org/wordprocessingml/2006/main" xmlns:w14="http://schemas.microsoft.com/office/word/2010/wordml" xmlns:w15="http://schemas.microsoft.com/office/word/2012/wordml" xmlns:w16cex="http://schemas.microsoft.com/office/word/2018/wordml/cex" xmlns:w16cid="http://schemas.microsoft.com/office/word/2016/wordml/cid" xmlns:w16="http://schemas.microsoft.com/office/word/2018/wordml" xmlns:w16sdtdh="http://schemas.microsoft.com/office/word/2020/wordml/sdtdatahash" xmlns:w16se="http://schemas.microsoft.com/office/word/2015/wordml/symex" xmlns:wpg="http://schemas.microsoft.com/office/word/2010/wordprocessingGroup" xmlns:wpi="http://schemas.microsoft.com/office/word/2010/wordprocessingInk" xmlns:wne="http://schemas.microsoft.com/office/word/2006/wordml" xmlns:wps="http://schemas.microsoft.com/office/word/2010/wordprocessingShape" mc:Ignorable="w14 w15 w16se w16cid w16 w16cex w16sdtdh wp14">
-  <w:comment w:id="7" w:author="Krzysztof Cisło" w:date="2021-12-10T14:36:00Z" w:initials="KC">
-    <w:p>
-      <w:pPr>
-        <w:pStyle w:val="Tekstkomentarza"/>
-      </w:pPr>
-      <w:r>
-        <w:rPr>
-          <w:rStyle w:val="Odwoaniedokomentarza"/>
-        </w:rPr>
-        <w:annotationRef/>
-      </w:r>
-      <w:r>
-        <w:t>Uzupełnić opis TCP</w:t>
-      </w:r>
-    </w:p>
-  </w:comment>
-  <w:comment w:id="11" w:author="Krzysztof Cisło" w:date="2021-12-10T15:06:00Z" w:initials="KC">
-    <w:p>
-      <w:pPr>
-        <w:pStyle w:val="Tekstkomentarza"/>
-      </w:pPr>
-      <w:r>
-        <w:rPr>
-          <w:rStyle w:val="Odwoaniedokomentarza"/>
-        </w:rPr>
-        <w:annotationRef/>
-      </w:r>
-      <w:r>
-        <w:t>Uzupełnić opis SMTP</w:t>
-      </w:r>
-    </w:p>
-  </w:comment>
-  <w:comment w:id="14" w:author="Krzysztof Cisło" w:date="2021-12-10T15:23:00Z" w:initials="KC">
-    <w:p>
-      <w:pPr>
-        <w:pStyle w:val="Tekstkomentarza"/>
-      </w:pPr>
-      <w:r>
-        <w:rPr>
-          <w:rStyle w:val="Odwoaniedokomentarza"/>
-        </w:rPr>
-        <w:annotationRef/>
-      </w:r>
-      <w:r>
-        <w:t>Uzupełnić cel ćwiczenia</w:t>
-      </w:r>
-    </w:p>
-  </w:comment>
-</w:comments>
-</file>
-
-<file path=word/commentsExtended.xml><?xml version="1.0" encoding="utf-8"?>
-<w15:commentsEx xmlns:wpc="http://schemas.microsoft.com/office/word/2010/wordprocessingCanvas" xmlns:cx="http://schemas.microsoft.com/office/drawing/2014/chartex" xmlns:cx1="http://schemas.microsoft.com/office/drawing/2015/9/8/chartex" xmlns:cx2="http://schemas.microsoft.com/office/drawing/2015/10/21/chartex" xmlns:cx3="http://schemas.microsoft.com/office/drawing/2016/5/9/chartex" xmlns:cx4="http://schemas.microsoft.com/office/drawing/2016/5/10/chartex" xmlns:cx5="http://schemas.microsoft.com/office/drawing/2016/5/11/chartex" xmlns:cx6="http://schemas.microsoft.com/office/drawing/2016/5/12/chartex" xmlns:cx7="http://schemas.microsoft.com/office/drawing/2016/5/13/chartex" xmlns:cx8="http://schemas.microsoft.com/office/drawing/2016/5/14/chartex" xmlns:mc="http://schemas.openxmlformats.org/markup-compatibility/2006" xmlns:aink="http://schemas.microsoft.com/office/drawing/2016/ink" xmlns:am3d="http://schemas.microsoft.com/office/drawing/2017/model3d" xmlns:o="urn:schemas-microsoft-com:office:office" xmlns:r="http://schemas.openxmlformats.org/officeDocument/2006/relationships" xmlns:m="http://schemas.openxmlformats.org/officeDocument/2006/math" xmlns:v="urn:schemas-microsoft-com:vml" xmlns:wp14="http://schemas.microsoft.com/office/word/2010/wordprocessingDrawing" xmlns:wp="http://schemas.openxmlformats.org/drawingml/2006/wordprocessingDrawing" xmlns:w10="urn:schemas-microsoft-com:office:word" xmlns:w="http://schemas.openxmlformats.org/wordprocessingml/2006/main" xmlns:w14="http://schemas.microsoft.com/office/word/2010/wordml" xmlns:w15="http://schemas.microsoft.com/office/word/2012/wordml" xmlns:w16cex="http://schemas.microsoft.com/office/word/2018/wordml/cex" xmlns:w16cid="http://schemas.microsoft.com/office/word/2016/wordml/cid" xmlns:w16="http://schemas.microsoft.com/office/word/2018/wordml" xmlns:w16sdtdh="http://schemas.microsoft.com/office/word/2020/wordml/sdtdatahash" xmlns:w16se="http://schemas.microsoft.com/office/word/2015/wordml/symex" xmlns:wpg="http://schemas.microsoft.com/office/word/2010/wordprocessingGroup" xmlns:wpi="http://schemas.microsoft.com/office/word/2010/wordprocessingInk" xmlns:wne="http://schemas.microsoft.com/office/word/2006/wordml" xmlns:wps="http://schemas.microsoft.com/office/word/2010/wordprocessingShape" mc:Ignorable="w14 w15 w16se w16cid w16 w16cex w16sdtdh wp14">
-  <w15:commentEx w15:paraId="2B5B63B7" w15:done="1"/>
-  <w15:commentEx w15:paraId="5980785D" w15:done="1"/>
-  <w15:commentEx w15:paraId="3EA91E98" w15:done="1"/>
-</w15:commentsEx>
-</file>
-
-<file path=word/commentsExtensible.xml><?xml version="1.0" encoding="utf-8"?>
-<w16cex:commentsExtensible xmlns:wpc="http://schemas.microsoft.com/office/word/2010/wordprocessingCanvas" xmlns:cx="http://schemas.microsoft.com/office/drawing/2014/chartex" xmlns:cx1="http://schemas.microsoft.com/office/drawing/2015/9/8/chartex" xmlns:cx2="http://schemas.microsoft.com/office/drawing/2015/10/21/chartex" xmlns:cx3="http://schemas.microsoft.com/office/drawing/2016/5/9/chartex" xmlns:cx4="http://schemas.microsoft.com/office/drawing/2016/5/10/chartex" xmlns:cx5="http://schemas.microsoft.com/office/drawing/2016/5/11/chartex" xmlns:cx6="http://schemas.microsoft.com/office/drawing/2016/5/12/chartex" xmlns:cx7="http://schemas.microsoft.com/office/drawing/2016/5/13/chartex" xmlns:cx8="http://schemas.microsoft.com/office/drawing/2016/5/14/chartex" xmlns:mc="http://schemas.openxmlformats.org/markup-compatibility/2006" xmlns:aink="http://schemas.microsoft.com/office/drawing/2016/ink" xmlns:am3d="http://schemas.microsoft.com/office/drawing/2017/model3d" xmlns:o="urn:schemas-microsoft-com:office:office" xmlns:r="http://schemas.openxmlformats.org/officeDocument/2006/relationships" xmlns:m="http://schemas.openxmlformats.org/officeDocument/2006/math" xmlns:v="urn:schemas-microsoft-com:vml" xmlns:wp14="http://schemas.microsoft.com/office/word/2010/wordprocessingDrawing" xmlns:wp="http://schemas.openxmlformats.org/drawingml/2006/wordprocessingDrawing" xmlns:w10="urn:schemas-microsoft-com:office:word" xmlns:w="http://schemas.openxmlformats.org/wordprocessingml/2006/main" xmlns:w14="http://schemas.microsoft.com/office/word/2010/wordml" xmlns:w15="http://schemas.microsoft.com/office/word/2012/wordml" xmlns:w16cex="http://schemas.microsoft.com/office/word/2018/wordml/cex" xmlns:w16cid="http://schemas.microsoft.com/office/word/2016/wordml/cid" xmlns:w16="http://schemas.microsoft.com/office/word/2018/wordml" xmlns:w16sdtdh="http://schemas.microsoft.com/office/word/2020/wordml/sdtdatahash" xmlns:w16se="http://schemas.microsoft.com/office/word/2015/wordml/symex" xmlns:wpg="http://schemas.microsoft.com/office/word/2010/wordprocessingGroup" xmlns:wpi="http://schemas.microsoft.com/office/word/2010/wordprocessingInk" xmlns:wne="http://schemas.microsoft.com/office/word/2006/wordml" xmlns:wps="http://schemas.microsoft.com/office/word/2010/wordprocessingShape" mc:Ignorable="w14 w15 w16se w16cid w16 w16cex w16sdtdh wp14">
-  <w16cex:commentExtensible w16cex:durableId="255DE485" w16cex:dateUtc="2021-12-10T13:36:00Z"/>
-  <w16cex:commentExtensible w16cex:durableId="255DEB77" w16cex:dateUtc="2021-12-10T14:06:00Z"/>
-  <w16cex:commentExtensible w16cex:durableId="255DEF63" w16cex:dateUtc="2021-12-10T14:23:00Z"/>
-</w16cex:commentsExtensible>
-</file>
-
-<file path=word/commentsIds.xml><?xml version="1.0" encoding="utf-8"?>
-<w16cid:commentsIds xmlns:wpc="http://schemas.microsoft.com/office/word/2010/wordprocessingCanvas" xmlns:cx="http://schemas.microsoft.com/office/drawing/2014/chartex" xmlns:cx1="http://schemas.microsoft.com/office/drawing/2015/9/8/chartex" xmlns:cx2="http://schemas.microsoft.com/office/drawing/2015/10/21/chartex" xmlns:cx3="http://schemas.microsoft.com/office/drawing/2016/5/9/chartex" xmlns:cx4="http://schemas.microsoft.com/office/drawing/2016/5/10/chartex" xmlns:cx5="http://schemas.microsoft.com/office/drawing/2016/5/11/chartex" xmlns:cx6="http://schemas.microsoft.com/office/drawing/2016/5/12/chartex" xmlns:cx7="http://schemas.microsoft.com/office/drawing/2016/5/13/chartex" xmlns:cx8="http://schemas.microsoft.com/office/drawing/2016/5/14/chartex" xmlns:mc="http://schemas.openxmlformats.org/markup-compatibility/2006" xmlns:aink="http://schemas.microsoft.com/office/drawing/2016/ink" xmlns:am3d="http://schemas.microsoft.com/office/drawing/2017/model3d" xmlns:o="urn:schemas-microsoft-com:office:office" xmlns:r="http://schemas.openxmlformats.org/officeDocument/2006/relationships" xmlns:m="http://schemas.openxmlformats.org/officeDocument/2006/math" xmlns:v="urn:schemas-microsoft-com:vml" xmlns:wp14="http://schemas.microsoft.com/office/word/2010/wordprocessingDrawing" xmlns:wp="http://schemas.openxmlformats.org/drawingml/2006/wordprocessingDrawing" xmlns:w10="urn:schemas-microsoft-com:office:word" xmlns:w="http://schemas.openxmlformats.org/wordprocessingml/2006/main" xmlns:w14="http://schemas.microsoft.com/office/word/2010/wordml" xmlns:w15="http://schemas.microsoft.com/office/word/2012/wordml" xmlns:w16cex="http://schemas.microsoft.com/office/word/2018/wordml/cex" xmlns:w16cid="http://schemas.microsoft.com/office/word/2016/wordml/cid" xmlns:w16="http://schemas.microsoft.com/office/word/2018/wordml" xmlns:w16sdtdh="http://schemas.microsoft.com/office/word/2020/wordml/sdtdatahash" xmlns:w16se="http://schemas.microsoft.com/office/word/2015/wordml/symex" xmlns:wpg="http://schemas.microsoft.com/office/word/2010/wordprocessingGroup" xmlns:wpi="http://schemas.microsoft.com/office/word/2010/wordprocessingInk" xmlns:wne="http://schemas.microsoft.com/office/word/2006/wordml" xmlns:wps="http://schemas.microsoft.com/office/word/2010/wordprocessingShape" mc:Ignorable="w14 w15 w16se w16cid w16 w16cex w16sdtdh wp14">
-  <w16cid:commentId w16cid:paraId="2B5B63B7" w16cid:durableId="255DE485"/>
-  <w16cid:commentId w16cid:paraId="5980785D" w16cid:durableId="255DEB77"/>
-  <w16cid:commentId w16cid:paraId="3EA91E98" w16cid:durableId="255DEF63"/>
-</w16cid:commentsIds>
 </file>
 
 <file path=word/endnotes.xml><?xml version="1.0" encoding="utf-8"?>
@@ -5487,14 +5403,6 @@
     <w:abstractNumId w:val="1"/>
   </w:num>
 </w:numbering>
-</file>
-
-<file path=word/people.xml><?xml version="1.0" encoding="utf-8"?>
-<w15:people xmlns:wpc="http://schemas.microsoft.com/office/word/2010/wordprocessingCanvas" xmlns:cx="http://schemas.microsoft.com/office/drawing/2014/chartex" xmlns:cx1="http://schemas.microsoft.com/office/drawing/2015/9/8/chartex" xmlns:cx2="http://schemas.microsoft.com/office/drawing/2015/10/21/chartex" xmlns:cx3="http://schemas.microsoft.com/office/drawing/2016/5/9/chartex" xmlns:cx4="http://schemas.microsoft.com/office/drawing/2016/5/10/chartex" xmlns:cx5="http://schemas.microsoft.com/office/drawing/2016/5/11/chartex" xmlns:cx6="http://schemas.microsoft.com/office/drawing/2016/5/12/chartex" xmlns:cx7="http://schemas.microsoft.com/office/drawing/2016/5/13/chartex" xmlns:cx8="http://schemas.microsoft.com/office/drawing/2016/5/14/chartex" xmlns:mc="http://schemas.openxmlformats.org/markup-compatibility/2006" xmlns:aink="http://schemas.microsoft.com/office/drawing/2016/ink" xmlns:am3d="http://schemas.microsoft.com/office/drawing/2017/model3d" xmlns:o="urn:schemas-microsoft-com:office:office" xmlns:r="http://schemas.openxmlformats.org/officeDocument/2006/relationships" xmlns:m="http://schemas.openxmlformats.org/officeDocument/2006/math" xmlns:v="urn:schemas-microsoft-com:vml" xmlns:wp14="http://schemas.microsoft.com/office/word/2010/wordprocessingDrawing" xmlns:wp="http://schemas.openxmlformats.org/drawingml/2006/wordprocessingDrawing" xmlns:w10="urn:schemas-microsoft-com:office:word" xmlns:w="http://schemas.openxmlformats.org/wordprocessingml/2006/main" xmlns:w14="http://schemas.microsoft.com/office/word/2010/wordml" xmlns:w15="http://schemas.microsoft.com/office/word/2012/wordml" xmlns:w16cex="http://schemas.microsoft.com/office/word/2018/wordml/cex" xmlns:w16cid="http://schemas.microsoft.com/office/word/2016/wordml/cid" xmlns:w16="http://schemas.microsoft.com/office/word/2018/wordml" xmlns:w16sdtdh="http://schemas.microsoft.com/office/word/2020/wordml/sdtdatahash" xmlns:w16se="http://schemas.microsoft.com/office/word/2015/wordml/symex" xmlns:wpg="http://schemas.microsoft.com/office/word/2010/wordprocessingGroup" xmlns:wpi="http://schemas.microsoft.com/office/word/2010/wordprocessingInk" xmlns:wne="http://schemas.microsoft.com/office/word/2006/wordml" xmlns:wps="http://schemas.microsoft.com/office/word/2010/wordprocessingShape" mc:Ignorable="w14 w15 w16se w16cid w16 w16cex w16sdtdh wp14">
-  <w15:person w15:author="Krzysztof Cisło">
-    <w15:presenceInfo w15:providerId="Windows Live" w15:userId="cdcb3eae0096aa76"/>
-  </w15:person>
-</w15:people>
 </file>
 
 <file path=word/styles.xml><?xml version="1.0" encoding="utf-8"?>

</xml_diff>